<commit_message>
added P7_Summary to User Manual
</commit_message>
<xml_diff>
--- a/R_NCMPs_User_Manual.docx
+++ b/R_NCMPs_User_Manual.docx
@@ -2782,7 +2782,7 @@
                     </a:ln>
                     <a:extLst>
                       <a:ext uri="{53640926-AAD7-44D8-BBD7-CCE9431645EC}">
-                        <a14:shadowObscured xmlns:a14="http://schemas.microsoft.com/office/drawing/2010/main" xmlns:wps="http://schemas.microsoft.com/office/word/2010/wordprocessingShape" xmlns:wpi="http://schemas.microsoft.com/office/word/2010/wordprocessingInk" xmlns:wpg="http://schemas.microsoft.com/office/word/2010/wordprocessingGroup" xmlns:w14="http://schemas.microsoft.com/office/word/2010/wordml" xmlns:w="http://schemas.openxmlformats.org/wordprocessingml/2006/main" xmlns:w10="urn:schemas-microsoft-com:office:word" xmlns:wp14="http://schemas.microsoft.com/office/word/2010/wordprocessingDrawing" xmlns:v="urn:schemas-microsoft-com:vml" xmlns:o="urn:schemas-microsoft-com:office:office" xmlns:mc="http://schemas.openxmlformats.org/markup-compatibility/2006" xmlns:wpc="http://schemas.microsoft.com/office/word/2010/wordprocessingCanvas" xmlns=""/>
+                        <a14:shadowObscured xmlns="" xmlns:wpc="http://schemas.microsoft.com/office/word/2010/wordprocessingCanvas" xmlns:mc="http://schemas.openxmlformats.org/markup-compatibility/2006" xmlns:o="urn:schemas-microsoft-com:office:office" xmlns:v="urn:schemas-microsoft-com:vml" xmlns:wp14="http://schemas.microsoft.com/office/word/2010/wordprocessingDrawing" xmlns:w10="urn:schemas-microsoft-com:office:word" xmlns:w="http://schemas.openxmlformats.org/wordprocessingml/2006/main" xmlns:w14="http://schemas.microsoft.com/office/word/2010/wordml" xmlns:wpg="http://schemas.microsoft.com/office/word/2010/wordprocessingGroup" xmlns:wpi="http://schemas.microsoft.com/office/word/2010/wordprocessingInk" xmlns:wps="http://schemas.microsoft.com/office/word/2010/wordprocessingShape" xmlns:a14="http://schemas.microsoft.com/office/drawing/2010/main"/>
                       </a:ext>
                     </a:extLst>
                   </pic:spPr>
@@ -3086,7 +3086,7 @@
                     </a:ln>
                     <a:extLst>
                       <a:ext uri="{53640926-AAD7-44D8-BBD7-CCE9431645EC}">
-                        <a14:shadowObscured xmlns:a14="http://schemas.microsoft.com/office/drawing/2010/main" xmlns:wps="http://schemas.microsoft.com/office/word/2010/wordprocessingShape" xmlns:wpi="http://schemas.microsoft.com/office/word/2010/wordprocessingInk" xmlns:wpg="http://schemas.microsoft.com/office/word/2010/wordprocessingGroup" xmlns:w14="http://schemas.microsoft.com/office/word/2010/wordml" xmlns:w="http://schemas.openxmlformats.org/wordprocessingml/2006/main" xmlns:w10="urn:schemas-microsoft-com:office:word" xmlns:wp14="http://schemas.microsoft.com/office/word/2010/wordprocessingDrawing" xmlns:v="urn:schemas-microsoft-com:vml" xmlns:o="urn:schemas-microsoft-com:office:office" xmlns:mc="http://schemas.openxmlformats.org/markup-compatibility/2006" xmlns:wpc="http://schemas.microsoft.com/office/word/2010/wordprocessingCanvas" xmlns=""/>
+                        <a14:shadowObscured xmlns="" xmlns:wpc="http://schemas.microsoft.com/office/word/2010/wordprocessingCanvas" xmlns:mc="http://schemas.openxmlformats.org/markup-compatibility/2006" xmlns:o="urn:schemas-microsoft-com:office:office" xmlns:v="urn:schemas-microsoft-com:vml" xmlns:wp14="http://schemas.microsoft.com/office/word/2010/wordprocessingDrawing" xmlns:w10="urn:schemas-microsoft-com:office:word" xmlns:w="http://schemas.openxmlformats.org/wordprocessingml/2006/main" xmlns:w14="http://schemas.microsoft.com/office/word/2010/wordml" xmlns:wpg="http://schemas.microsoft.com/office/word/2010/wordprocessingGroup" xmlns:wpi="http://schemas.microsoft.com/office/word/2010/wordprocessingInk" xmlns:wps="http://schemas.microsoft.com/office/word/2010/wordprocessingShape" xmlns:a14="http://schemas.microsoft.com/office/drawing/2010/main"/>
                       </a:ext>
                     </a:extLst>
                   </pic:spPr>
@@ -7021,7 +7021,7 @@
           <w:szCs w:val="20"/>
           <w:lang w:val="en-CA"/>
         </w:rPr>
-        <w:t>P6_Count_Records_Aug2016</w:t>
+        <w:t>P6_Count_Records</w:t>
       </w:r>
       <w:r>
         <w:rPr>
@@ -7228,7 +7228,7 @@
     </w:p>
     <w:p>
       <w:pPr>
-        <w:spacing w:after="120"/>
+        <w:spacing w:after="240"/>
         <w:rPr>
           <w:b/>
           <w:color w:val="1F497D" w:themeColor="text2"/>
@@ -7243,7 +7243,155 @@
           <w:sz w:val="36"/>
           <w:szCs w:val="36"/>
         </w:rPr>
-        <w:t>11</w:t>
+        <w:t>11. Produce Summary</w:t>
+      </w:r>
+    </w:p>
+    <w:p>
+      <w:pPr>
+        <w:spacing w:after="240"/>
+      </w:pPr>
+      <w:r>
+        <w:t>The final program creates a summary of the NCMPs in the standard NCMP format. Summaries are produced for all months and years for which regional averages were calculated.</w:t>
+      </w:r>
+    </w:p>
+    <w:p>
+      <w:pPr>
+        <w:spacing w:after="240"/>
+      </w:pPr>
+      <w:r>
+        <w:t>Make sure that you are in the appropriate directory. To run the program that summarizes the NCMPs, in R enter:</w:t>
+      </w:r>
+    </w:p>
+    <w:p>
+      <w:pPr>
+        <w:spacing w:after="120"/>
+        <w:rPr>
+          <w:b/>
+          <w:sz w:val="20"/>
+          <w:szCs w:val="20"/>
+        </w:rPr>
+      </w:pPr>
+      <w:r>
+        <w:rPr>
+          <w:rFonts w:ascii="Courier New" w:hAnsi="Courier New" w:cs="Courier New"/>
+          <w:b/>
+          <w:color w:val="FF0000"/>
+          <w:sz w:val="20"/>
+          <w:szCs w:val="20"/>
+          <w:lang w:val="en-CA"/>
+        </w:rPr>
+        <w:t>source(</w:t>
+      </w:r>
+      <w:r>
+        <w:rPr>
+          <w:rFonts w:ascii="Courier New" w:hAnsi="Courier New" w:cs="Courier New"/>
+          <w:b/>
+          <w:color w:val="FF0000"/>
+          <w:sz w:val="20"/>
+          <w:szCs w:val="20"/>
+          <w:lang w:val="en-CA"/>
+        </w:rPr>
+        <w:t>"</w:t>
+      </w:r>
+      <w:r>
+        <w:rPr>
+          <w:rFonts w:ascii="Courier New" w:hAnsi="Courier New" w:cs="Courier New"/>
+          <w:b/>
+          <w:color w:val="FF0000"/>
+          <w:sz w:val="20"/>
+          <w:szCs w:val="20"/>
+          <w:lang w:val="en-CA"/>
+        </w:rPr>
+        <w:t>P7_Summary.</w:t>
+      </w:r>
+      <w:r>
+        <w:rPr>
+          <w:rFonts w:ascii="Courier New" w:hAnsi="Courier New" w:cs="Courier New"/>
+          <w:b/>
+          <w:color w:val="FF0000"/>
+          <w:sz w:val="20"/>
+          <w:szCs w:val="20"/>
+          <w:lang w:val="en-CA"/>
+        </w:rPr>
+        <w:t>R</w:t>
+      </w:r>
+      <w:r>
+        <w:rPr>
+          <w:rFonts w:ascii="Courier New" w:hAnsi="Courier New" w:cs="Courier New"/>
+          <w:b/>
+          <w:color w:val="FF0000"/>
+          <w:sz w:val="20"/>
+          <w:szCs w:val="20"/>
+          <w:lang w:val="en-CA"/>
+        </w:rPr>
+        <w:t>"</w:t>
+      </w:r>
+      <w:r>
+        <w:rPr>
+          <w:rFonts w:ascii="Courier New" w:hAnsi="Courier New" w:cs="Courier New"/>
+          <w:b/>
+          <w:color w:val="FF0000"/>
+          <w:sz w:val="20"/>
+          <w:szCs w:val="20"/>
+          <w:lang w:val="en-CA"/>
+        </w:rPr>
+        <w:t>)</w:t>
+      </w:r>
+    </w:p>
+    <w:p>
+      <w:pPr>
+        <w:spacing w:after="120"/>
+      </w:pPr>
+      <w:r>
+        <w:t>This should only take a few seconds.</w:t>
+      </w:r>
+    </w:p>
+    <w:p>
+      <w:pPr>
+        <w:spacing w:after="120"/>
+      </w:pPr>
+      <w:r>
+        <w:t xml:space="preserve">The directory “A7_Summary” is created which contains the NCMP summaries in a </w:t>
+      </w:r>
+      <w:proofErr w:type="spellStart"/>
+      <w:r>
+        <w:t>csv</w:t>
+      </w:r>
+      <w:proofErr w:type="spellEnd"/>
+      <w:r>
+        <w:t xml:space="preserve"> file.</w:t>
+      </w:r>
+      <w:r>
+        <w:t xml:space="preserve"> This is the final step in the processing.</w:t>
+      </w:r>
+    </w:p>
+    <w:p>
+      <w:pPr>
+        <w:spacing w:after="120"/>
+        <w:rPr>
+          <w:b/>
+          <w:color w:val="1F497D" w:themeColor="text2"/>
+          <w:sz w:val="36"/>
+          <w:szCs w:val="36"/>
+        </w:rPr>
+      </w:pPr>
+      <w:r>
+        <w:rPr>
+          <w:b/>
+          <w:color w:val="1F497D" w:themeColor="text2"/>
+          <w:sz w:val="36"/>
+          <w:szCs w:val="36"/>
+        </w:rPr>
+        <w:t>1</w:t>
+      </w:r>
+      <w:r>
+        <w:rPr>
+          <w:b/>
+          <w:color w:val="1F497D" w:themeColor="text2"/>
+          <w:sz w:val="36"/>
+          <w:szCs w:val="36"/>
+        </w:rPr>
+        <w:t>2</w:t>
       </w:r>
       <w:r>
         <w:rPr>
@@ -7305,7 +7453,7 @@
           <w:sz w:val="36"/>
           <w:szCs w:val="36"/>
         </w:rPr>
-        <w:t>12</w:t>
+        <w:t>1</w:t>
       </w:r>
       <w:r>
         <w:rPr>
@@ -7314,7 +7462,7 @@
           <w:sz w:val="36"/>
           <w:szCs w:val="36"/>
         </w:rPr>
-        <w:t xml:space="preserve">. </w:t>
+        <w:t>3</w:t>
       </w:r>
       <w:r>
         <w:rPr>
@@ -7323,146 +7471,146 @@
           <w:sz w:val="36"/>
           <w:szCs w:val="36"/>
         </w:rPr>
-        <w:t>Error messages</w:t>
-      </w:r>
-    </w:p>
-    <w:p>
-      <w:pPr>
-        <w:spacing w:after="120"/>
-      </w:pPr>
-      <w:r>
-        <w:t>Error “cannot open connection: no such a file…” Check if the file exists and named correctly</w:t>
-      </w:r>
-      <w:r>
-        <w:t>.</w:t>
-      </w:r>
-    </w:p>
-    <w:p>
-      <w:pPr>
-        <w:spacing w:after="120"/>
-      </w:pPr>
-      <w:r>
-        <w:t>Error “cannot open connection: permission denied…” Check if the file is opened and close it.</w:t>
-      </w:r>
-    </w:p>
-    <w:p>
-      <w:pPr>
-        <w:spacing w:after="120"/>
-      </w:pPr>
-      <w:r>
-        <w:t>Error “character string is not in a standard format…” Check i</w:t>
-      </w:r>
-      <w:r>
-        <w:t>f</w:t>
-      </w:r>
-      <w:r>
-        <w:t xml:space="preserve"> there is data for a nonexistent date </w:t>
-      </w:r>
-      <w:r>
-        <w:t>(example</w:t>
-      </w:r>
-      <w:r>
-        <w:t xml:space="preserve"> June 31</w:t>
-      </w:r>
-      <w:r>
-        <w:t>)</w:t>
-      </w:r>
-      <w:r>
-        <w:t>.</w:t>
-      </w:r>
-    </w:p>
-    <w:p>
-      <w:pPr>
-        <w:spacing w:after="120"/>
-      </w:pPr>
-      <w:r>
-        <w:t xml:space="preserve">Error “dims[product1] do not match the length of the object…” </w:t>
-      </w:r>
-      <w:r>
-        <w:t>Caused when there is no temperature or precipitation data for the entire period</w:t>
-      </w:r>
-      <w:r>
-        <w:t>.</w:t>
-      </w:r>
-      <w:r>
-        <w:t xml:space="preserve"> </w:t>
-      </w:r>
-      <w:r>
-        <w:t>Ignore: t</w:t>
-      </w:r>
-      <w:r>
-        <w:t>he computations are done for the data available.</w:t>
-      </w:r>
-    </w:p>
-    <w:p>
-      <w:pPr>
-        <w:spacing w:after="240"/>
-      </w:pPr>
-      <w:r>
-        <w:t>Warning “</w:t>
-      </w:r>
-      <w:proofErr w:type="spellStart"/>
-      <w:r>
-        <w:t>nls</w:t>
-      </w:r>
-      <w:proofErr w:type="spellEnd"/>
-      <w:r>
-        <w:t xml:space="preserve"> (</w:t>
-      </w:r>
-      <w:proofErr w:type="spellStart"/>
-      <w:r>
-        <w:t>Bl</w:t>
-      </w:r>
-      <w:proofErr w:type="spellEnd"/>
-      <w:r>
-        <w:t xml:space="preserve"> Spherical (</w:t>
-      </w:r>
-      <w:proofErr w:type="spellStart"/>
-      <w:r>
-        <w:t>Dl,a,b,s</w:t>
-      </w:r>
-      <w:proofErr w:type="spellEnd"/>
-      <w:r>
-        <w:t xml:space="preserve">) …” </w:t>
-      </w:r>
-      <w:r>
-        <w:t>Caused when i</w:t>
-      </w:r>
-      <w:r>
-        <w:t>t was not possible to fit the spherical function when producing the variogram. Ignore</w:t>
-      </w:r>
-      <w:r>
-        <w:t>: the computation</w:t>
-      </w:r>
-      <w:r>
-        <w:t>s</w:t>
-      </w:r>
-      <w:r>
-        <w:t xml:space="preserve"> are done for the other fitted functions</w:t>
-      </w:r>
-      <w:r>
-        <w:t>.</w:t>
-      </w:r>
-    </w:p>
-    <w:p>
-      <w:pPr>
-        <w:spacing w:after="120"/>
+        <w:t xml:space="preserve">. </w:t>
+      </w:r>
+      <w:r>
         <w:rPr>
           <w:b/>
           <w:color w:val="1F497D" w:themeColor="text2"/>
           <w:sz w:val="36"/>
           <w:szCs w:val="36"/>
         </w:rPr>
-      </w:pPr>
-      <w:r>
+        <w:t>Error messages</w:t>
+      </w:r>
+    </w:p>
+    <w:p>
+      <w:pPr>
+        <w:spacing w:after="120"/>
+      </w:pPr>
+      <w:r>
+        <w:t>Error “cannot open connection: no such a file…” Check if the file exists and named correctly</w:t>
+      </w:r>
+      <w:r>
+        <w:t>.</w:t>
+      </w:r>
+    </w:p>
+    <w:p>
+      <w:pPr>
+        <w:spacing w:after="120"/>
+      </w:pPr>
+      <w:r>
+        <w:t>Error “cannot open connection: permission denied…” Check if the file is opened and close it.</w:t>
+      </w:r>
+    </w:p>
+    <w:p>
+      <w:pPr>
+        <w:spacing w:after="120"/>
+      </w:pPr>
+      <w:r>
+        <w:t>Error “character string is not in a standard format…” Check i</w:t>
+      </w:r>
+      <w:r>
+        <w:t>f</w:t>
+      </w:r>
+      <w:r>
+        <w:t xml:space="preserve"> there is data for a nonexistent date </w:t>
+      </w:r>
+      <w:r>
+        <w:t>(example</w:t>
+      </w:r>
+      <w:r>
+        <w:t xml:space="preserve"> June 31</w:t>
+      </w:r>
+      <w:r>
+        <w:t>)</w:t>
+      </w:r>
+      <w:r>
+        <w:t>.</w:t>
+      </w:r>
+    </w:p>
+    <w:p>
+      <w:pPr>
+        <w:spacing w:after="120"/>
+      </w:pPr>
+      <w:r>
+        <w:t xml:space="preserve">Error “dims[product1] do not match the length of the object…” </w:t>
+      </w:r>
+      <w:r>
+        <w:t>Caused when there is no temperature or precipitation data for the entire period</w:t>
+      </w:r>
+      <w:r>
+        <w:t>.</w:t>
+      </w:r>
+      <w:r>
+        <w:t xml:space="preserve"> </w:t>
+      </w:r>
+      <w:r>
+        <w:t>Ignore: t</w:t>
+      </w:r>
+      <w:r>
+        <w:t>he computations are done for the data available.</w:t>
+      </w:r>
+    </w:p>
+    <w:p>
+      <w:pPr>
+        <w:spacing w:after="240"/>
+      </w:pPr>
+      <w:r>
+        <w:t>Warning “</w:t>
+      </w:r>
+      <w:proofErr w:type="spellStart"/>
+      <w:r>
+        <w:t>nls</w:t>
+      </w:r>
+      <w:proofErr w:type="spellEnd"/>
+      <w:r>
+        <w:t xml:space="preserve"> (</w:t>
+      </w:r>
+      <w:proofErr w:type="spellStart"/>
+      <w:r>
+        <w:t>Bl</w:t>
+      </w:r>
+      <w:proofErr w:type="spellEnd"/>
+      <w:r>
+        <w:t xml:space="preserve"> Spherical (</w:t>
+      </w:r>
+      <w:proofErr w:type="spellStart"/>
+      <w:r>
+        <w:t>Dl,a,b,s</w:t>
+      </w:r>
+      <w:proofErr w:type="spellEnd"/>
+      <w:r>
+        <w:t xml:space="preserve">) …” </w:t>
+      </w:r>
+      <w:r>
+        <w:t>Caused when i</w:t>
+      </w:r>
+      <w:r>
+        <w:t>t was not possible to fit the spherical function when producing the variogram. Ignore</w:t>
+      </w:r>
+      <w:r>
+        <w:t>: the computation</w:t>
+      </w:r>
+      <w:r>
+        <w:t>s</w:t>
+      </w:r>
+      <w:r>
+        <w:t xml:space="preserve"> are done for the other fitted functions</w:t>
+      </w:r>
+      <w:r>
+        <w:t>.</w:t>
+      </w:r>
+    </w:p>
+    <w:p>
+      <w:pPr>
+        <w:spacing w:after="120"/>
         <w:rPr>
           <w:b/>
           <w:color w:val="1F497D" w:themeColor="text2"/>
           <w:sz w:val="36"/>
           <w:szCs w:val="36"/>
         </w:rPr>
-        <w:t>1</w:t>
-      </w:r>
+      </w:pPr>
       <w:r>
         <w:rPr>
           <w:b/>
@@ -7470,7 +7618,16 @@
           <w:sz w:val="36"/>
           <w:szCs w:val="36"/>
         </w:rPr>
-        <w:t>3</w:t>
+        <w:t>1</w:t>
+      </w:r>
+      <w:r>
+        <w:rPr>
+          <w:b/>
+          <w:color w:val="1F497D" w:themeColor="text2"/>
+          <w:sz w:val="36"/>
+          <w:szCs w:val="36"/>
+        </w:rPr>
+        <w:t>4</w:t>
       </w:r>
       <w:r>
         <w:rPr>
@@ -17097,7 +17254,7 @@
           <w:rPr>
             <w:noProof/>
           </w:rPr>
-          <w:t>18</w:t>
+          <w:t>14</w:t>
         </w:r>
         <w:r>
           <w:rPr>
@@ -21126,7 +21283,7 @@
 </file>
 
 <file path=customXml/itemProps1.xml><?xml version="1.0" encoding="utf-8"?>
-<ds:datastoreItem xmlns:ds="http://schemas.openxmlformats.org/officeDocument/2006/customXml" ds:itemID="{486B301B-7717-442F-A140-6661B0A90043}">
+<ds:datastoreItem xmlns:ds="http://schemas.openxmlformats.org/officeDocument/2006/customXml" ds:itemID="{EE6CC0AE-681F-4D21-8651-DBD47B33F7F3}">
   <ds:schemaRefs>
     <ds:schemaRef ds:uri="http://schemas.openxmlformats.org/officeDocument/2006/bibliography"/>
   </ds:schemaRefs>

</xml_diff>

<commit_message>
Moved distance and variogram functions to Support script
</commit_message>
<xml_diff>
--- a/R_NCMPs_User_Manual.docx
+++ b/R_NCMPs_User_Manual.docx
@@ -195,15 +195,6 @@
         </w:rPr>
         <w:t>ersion 1.0</w:t>
       </w:r>
-    </w:p>
-    <w:p>
-      <w:pPr>
-        <w:jc w:val="center"/>
-        <w:rPr>
-          <w:sz w:val="28"/>
-          <w:szCs w:val="28"/>
-        </w:rPr>
-      </w:pPr>
       <w:r>
         <w:rPr>
           <w:b/>
@@ -211,8 +202,17 @@
           <w:sz w:val="32"/>
           <w:szCs w:val="32"/>
         </w:rPr>
-        <w:t>June</w:t>
-      </w:r>
+        <w:t>.1</w:t>
+      </w:r>
+    </w:p>
+    <w:p>
+      <w:pPr>
+        <w:jc w:val="center"/>
+        <w:rPr>
+          <w:sz w:val="28"/>
+          <w:szCs w:val="28"/>
+        </w:rPr>
+      </w:pPr>
       <w:r>
         <w:rPr>
           <w:b/>
@@ -220,7 +220,7 @@
           <w:sz w:val="32"/>
           <w:szCs w:val="32"/>
         </w:rPr>
-        <w:t xml:space="preserve"> </w:t>
+        <w:t>June</w:t>
       </w:r>
       <w:r>
         <w:rPr>
@@ -229,7 +229,34 @@
           <w:sz w:val="32"/>
           <w:szCs w:val="32"/>
         </w:rPr>
-        <w:t>14, 2017</w:t>
+        <w:t xml:space="preserve"> </w:t>
+      </w:r>
+      <w:r>
+        <w:rPr>
+          <w:b/>
+          <w:color w:val="1F497D" w:themeColor="text2"/>
+          <w:sz w:val="32"/>
+          <w:szCs w:val="32"/>
+        </w:rPr>
+        <w:t>1</w:t>
+      </w:r>
+      <w:r>
+        <w:rPr>
+          <w:b/>
+          <w:color w:val="1F497D" w:themeColor="text2"/>
+          <w:sz w:val="32"/>
+          <w:szCs w:val="32"/>
+        </w:rPr>
+        <w:t>6</w:t>
+      </w:r>
+      <w:r>
+        <w:rPr>
+          <w:b/>
+          <w:color w:val="1F497D" w:themeColor="text2"/>
+          <w:sz w:val="32"/>
+          <w:szCs w:val="32"/>
+        </w:rPr>
+        <w:t>, 2017</w:t>
       </w:r>
       <w:r>
         <w:rPr>
@@ -2782,7 +2809,7 @@
                     </a:ln>
                     <a:extLst>
                       <a:ext uri="{53640926-AAD7-44D8-BBD7-CCE9431645EC}">
-                        <a14:shadowObscured xmlns="" xmlns:wpc="http://schemas.microsoft.com/office/word/2010/wordprocessingCanvas" xmlns:mc="http://schemas.openxmlformats.org/markup-compatibility/2006" xmlns:o="urn:schemas-microsoft-com:office:office" xmlns:v="urn:schemas-microsoft-com:vml" xmlns:wp14="http://schemas.microsoft.com/office/word/2010/wordprocessingDrawing" xmlns:w10="urn:schemas-microsoft-com:office:word" xmlns:w="http://schemas.openxmlformats.org/wordprocessingml/2006/main" xmlns:w14="http://schemas.microsoft.com/office/word/2010/wordml" xmlns:wpg="http://schemas.microsoft.com/office/word/2010/wordprocessingGroup" xmlns:wpi="http://schemas.microsoft.com/office/word/2010/wordprocessingInk" xmlns:wps="http://schemas.microsoft.com/office/word/2010/wordprocessingShape" xmlns:a14="http://schemas.microsoft.com/office/drawing/2010/main"/>
+                        <a14:shadowObscured xmlns:a14="http://schemas.microsoft.com/office/drawing/2010/main" xmlns:wps="http://schemas.microsoft.com/office/word/2010/wordprocessingShape" xmlns:wpi="http://schemas.microsoft.com/office/word/2010/wordprocessingInk" xmlns:wpg="http://schemas.microsoft.com/office/word/2010/wordprocessingGroup" xmlns:w14="http://schemas.microsoft.com/office/word/2010/wordml" xmlns:w="http://schemas.openxmlformats.org/wordprocessingml/2006/main" xmlns:w10="urn:schemas-microsoft-com:office:word" xmlns:wp14="http://schemas.microsoft.com/office/word/2010/wordprocessingDrawing" xmlns:v="urn:schemas-microsoft-com:vml" xmlns:o="urn:schemas-microsoft-com:office:office" xmlns:mc="http://schemas.openxmlformats.org/markup-compatibility/2006" xmlns:wpc="http://schemas.microsoft.com/office/word/2010/wordprocessingCanvas" xmlns=""/>
                       </a:ext>
                     </a:extLst>
                   </pic:spPr>
@@ -3086,7 +3113,7 @@
                     </a:ln>
                     <a:extLst>
                       <a:ext uri="{53640926-AAD7-44D8-BBD7-CCE9431645EC}">
-                        <a14:shadowObscured xmlns="" xmlns:wpc="http://schemas.microsoft.com/office/word/2010/wordprocessingCanvas" xmlns:mc="http://schemas.openxmlformats.org/markup-compatibility/2006" xmlns:o="urn:schemas-microsoft-com:office:office" xmlns:v="urn:schemas-microsoft-com:vml" xmlns:wp14="http://schemas.microsoft.com/office/word/2010/wordprocessingDrawing" xmlns:w10="urn:schemas-microsoft-com:office:word" xmlns:w="http://schemas.openxmlformats.org/wordprocessingml/2006/main" xmlns:w14="http://schemas.microsoft.com/office/word/2010/wordml" xmlns:wpg="http://schemas.microsoft.com/office/word/2010/wordprocessingGroup" xmlns:wpi="http://schemas.microsoft.com/office/word/2010/wordprocessingInk" xmlns:wps="http://schemas.microsoft.com/office/word/2010/wordprocessingShape" xmlns:a14="http://schemas.microsoft.com/office/drawing/2010/main"/>
+                        <a14:shadowObscured xmlns:a14="http://schemas.microsoft.com/office/drawing/2010/main" xmlns:wps="http://schemas.microsoft.com/office/word/2010/wordprocessingShape" xmlns:wpi="http://schemas.microsoft.com/office/word/2010/wordprocessingInk" xmlns:wpg="http://schemas.microsoft.com/office/word/2010/wordprocessingGroup" xmlns:w14="http://schemas.microsoft.com/office/word/2010/wordml" xmlns:w="http://schemas.openxmlformats.org/wordprocessingml/2006/main" xmlns:w10="urn:schemas-microsoft-com:office:word" xmlns:wp14="http://schemas.microsoft.com/office/word/2010/wordprocessingDrawing" xmlns:v="urn:schemas-microsoft-com:vml" xmlns:o="urn:schemas-microsoft-com:office:office" xmlns:mc="http://schemas.openxmlformats.org/markup-compatibility/2006" xmlns:wpc="http://schemas.microsoft.com/office/word/2010/wordprocessingCanvas" xmlns=""/>
                       </a:ext>
                     </a:extLst>
                   </pic:spPr>
@@ -5529,7 +5556,10 @@
         <w:t xml:space="preserve">can </w:t>
       </w:r>
       <w:r>
-        <w:t xml:space="preserve">produce the </w:t>
+        <w:t>produce</w:t>
+      </w:r>
+      <w:r>
+        <w:t xml:space="preserve"> the </w:t>
       </w:r>
       <w:proofErr w:type="spellStart"/>
       <w:r>
@@ -5537,13 +5567,16 @@
       </w:r>
       <w:proofErr w:type="spellEnd"/>
       <w:r>
-        <w:t xml:space="preserve"> for one NCMP at the time</w:t>
-      </w:r>
-      <w:r>
-        <w:t xml:space="preserve"> or all</w:t>
-      </w:r>
-      <w:r>
-        <w:t xml:space="preserve"> (as defined by the user). It </w:t>
+        <w:t xml:space="preserve"> for one NCMP at a</w:t>
+      </w:r>
+      <w:r>
+        <w:t xml:space="preserve"> time</w:t>
+      </w:r>
+      <w:r>
+        <w:t xml:space="preserve"> or for all the NCMPs </w:t>
+      </w:r>
+      <w:r>
+        <w:t xml:space="preserve">(as defined by the user). It </w:t>
       </w:r>
       <w:r>
         <w:t>can</w:t>
@@ -17254,7 +17287,7 @@
           <w:rPr>
             <w:noProof/>
           </w:rPr>
-          <w:t>14</w:t>
+          <w:t>11</w:t>
         </w:r>
         <w:r>
           <w:rPr>
@@ -21283,7 +21316,7 @@
 </file>
 
 <file path=customXml/itemProps1.xml><?xml version="1.0" encoding="utf-8"?>
-<ds:datastoreItem xmlns:ds="http://schemas.openxmlformats.org/officeDocument/2006/customXml" ds:itemID="{EE6CC0AE-681F-4D21-8651-DBD47B33F7F3}">
+<ds:datastoreItem xmlns:ds="http://schemas.openxmlformats.org/officeDocument/2006/customXml" ds:itemID="{0D2E1ACB-5422-47B4-BDD2-03237CA75FCD}">
   <ds:schemaRefs>
     <ds:schemaRef ds:uri="http://schemas.openxmlformats.org/officeDocument/2006/bibliography"/>
   </ds:schemaRefs>

</xml_diff>

<commit_message>
Updated user manual with interactive variogram instructions
</commit_message>
<xml_diff>
--- a/R_NCMPs_User_Manual.docx
+++ b/R_NCMPs_User_Manual.docx
@@ -2809,7 +2809,7 @@
                     </a:ln>
                     <a:extLst>
                       <a:ext uri="{53640926-AAD7-44D8-BBD7-CCE9431645EC}">
-                        <a14:shadowObscured xmlns:a14="http://schemas.microsoft.com/office/drawing/2010/main" xmlns:wps="http://schemas.microsoft.com/office/word/2010/wordprocessingShape" xmlns:wpi="http://schemas.microsoft.com/office/word/2010/wordprocessingInk" xmlns:wpg="http://schemas.microsoft.com/office/word/2010/wordprocessingGroup" xmlns:w14="http://schemas.microsoft.com/office/word/2010/wordml" xmlns:w="http://schemas.openxmlformats.org/wordprocessingml/2006/main" xmlns:w10="urn:schemas-microsoft-com:office:word" xmlns:wp14="http://schemas.microsoft.com/office/word/2010/wordprocessingDrawing" xmlns:v="urn:schemas-microsoft-com:vml" xmlns:o="urn:schemas-microsoft-com:office:office" xmlns:mc="http://schemas.openxmlformats.org/markup-compatibility/2006" xmlns:wpc="http://schemas.microsoft.com/office/word/2010/wordprocessingCanvas" xmlns=""/>
+                        <a14:shadowObscured xmlns="" xmlns:wpc="http://schemas.microsoft.com/office/word/2010/wordprocessingCanvas" xmlns:mc="http://schemas.openxmlformats.org/markup-compatibility/2006" xmlns:o="urn:schemas-microsoft-com:office:office" xmlns:v="urn:schemas-microsoft-com:vml" xmlns:wp14="http://schemas.microsoft.com/office/word/2010/wordprocessingDrawing" xmlns:w10="urn:schemas-microsoft-com:office:word" xmlns:w="http://schemas.openxmlformats.org/wordprocessingml/2006/main" xmlns:w14="http://schemas.microsoft.com/office/word/2010/wordml" xmlns:wpg="http://schemas.microsoft.com/office/word/2010/wordprocessingGroup" xmlns:wpi="http://schemas.microsoft.com/office/word/2010/wordprocessingInk" xmlns:wps="http://schemas.microsoft.com/office/word/2010/wordprocessingShape" xmlns:a14="http://schemas.microsoft.com/office/drawing/2010/main"/>
                       </a:ext>
                     </a:extLst>
                   </pic:spPr>
@@ -3113,7 +3113,7 @@
                     </a:ln>
                     <a:extLst>
                       <a:ext uri="{53640926-AAD7-44D8-BBD7-CCE9431645EC}">
-                        <a14:shadowObscured xmlns:a14="http://schemas.microsoft.com/office/drawing/2010/main" xmlns:wps="http://schemas.microsoft.com/office/word/2010/wordprocessingShape" xmlns:wpi="http://schemas.microsoft.com/office/word/2010/wordprocessingInk" xmlns:wpg="http://schemas.microsoft.com/office/word/2010/wordprocessingGroup" xmlns:w14="http://schemas.microsoft.com/office/word/2010/wordml" xmlns:w="http://schemas.openxmlformats.org/wordprocessingml/2006/main" xmlns:w10="urn:schemas-microsoft-com:office:word" xmlns:wp14="http://schemas.microsoft.com/office/word/2010/wordprocessingDrawing" xmlns:v="urn:schemas-microsoft-com:vml" xmlns:o="urn:schemas-microsoft-com:office:office" xmlns:mc="http://schemas.openxmlformats.org/markup-compatibility/2006" xmlns:wpc="http://schemas.microsoft.com/office/word/2010/wordprocessingCanvas" xmlns=""/>
+                        <a14:shadowObscured xmlns="" xmlns:wpc="http://schemas.microsoft.com/office/word/2010/wordprocessingCanvas" xmlns:mc="http://schemas.openxmlformats.org/markup-compatibility/2006" xmlns:o="urn:schemas-microsoft-com:office:office" xmlns:v="urn:schemas-microsoft-com:vml" xmlns:wp14="http://schemas.microsoft.com/office/word/2010/wordprocessingDrawing" xmlns:w10="urn:schemas-microsoft-com:office:word" xmlns:w="http://schemas.openxmlformats.org/wordprocessingml/2006/main" xmlns:w14="http://schemas.microsoft.com/office/word/2010/wordml" xmlns:wpg="http://schemas.microsoft.com/office/word/2010/wordprocessingGroup" xmlns:wpi="http://schemas.microsoft.com/office/word/2010/wordprocessingInk" xmlns:wps="http://schemas.microsoft.com/office/word/2010/wordprocessingShape" xmlns:a14="http://schemas.microsoft.com/office/drawing/2010/main"/>
                       </a:ext>
                     </a:extLst>
                   </pic:spPr>
@@ -6007,7 +6007,358 @@
         <w:rPr>
           <w:noProof/>
         </w:rPr>
-        <w:t>It is a good idea to look at the graphs for each variogram to ensure that the red line is a good match to the blue points.</w:t>
+        <w:t>It is a good idea to look at the graphs for each variogram to ensure that the red line is a good match to the blue points</w:t>
+      </w:r>
+      <w:r>
+        <w:rPr>
+          <w:noProof/>
+        </w:rPr>
+        <w:t>. If the variograms look OK, goto section 8</w:t>
+      </w:r>
+      <w:r>
+        <w:rPr>
+          <w:noProof/>
+        </w:rPr>
+        <w:t>.</w:t>
+      </w:r>
+    </w:p>
+    <w:p>
+      <w:pPr>
+        <w:spacing w:after="240"/>
+        <w:rPr>
+          <w:noProof/>
+        </w:rPr>
+      </w:pPr>
+      <w:r>
+        <w:rPr>
+          <w:noProof/>
+        </w:rPr>
+        <w:t>Sometimes, the red line does not match the blue points very well</w:t>
+      </w:r>
+      <w:r>
+        <w:rPr>
+          <w:noProof/>
+        </w:rPr>
+        <w:t>, as shown in the left panel of the Figure</w:t>
+      </w:r>
+      <w:r>
+        <w:rPr>
+          <w:noProof/>
+        </w:rPr>
+        <w:t>. This can happen if there are very few stations, or because the maximum station separation used in the calculation was too large. An improved variogram can, in some cases, be calculated</w:t>
+      </w:r>
+      <w:r>
+        <w:rPr>
+          <w:noProof/>
+        </w:rPr>
+        <w:t xml:space="preserve"> using the interactive variogram program</w:t>
+      </w:r>
+      <w:r>
+        <w:rPr>
+          <w:noProof/>
+        </w:rPr>
+        <w:t xml:space="preserve"> which allows the user to vary the maximum range.</w:t>
+      </w:r>
+    </w:p>
+    <w:p>
+      <w:pPr>
+        <w:spacing w:after="240"/>
+        <w:rPr>
+          <w:noProof/>
+        </w:rPr>
+      </w:pPr>
+      <w:r>
+        <w:rPr>
+          <w:noProof/>
+          <w:lang w:val="en-GB" w:eastAsia="en-GB"/>
+        </w:rPr>
+        <w:drawing>
+          <wp:inline distT="0" distB="0" distL="0" distR="0">
+            <wp:extent cx="5840730" cy="1402080"/>
+            <wp:effectExtent l="19050" t="0" r="7620" b="0"/>
+            <wp:docPr id="1" name="Picture 0" descr="Good_And_Bad_Variograms.png"/>
+            <wp:cNvGraphicFramePr>
+              <a:graphicFrameLocks xmlns:a="http://schemas.openxmlformats.org/drawingml/2006/main" noChangeAspect="1"/>
+            </wp:cNvGraphicFramePr>
+            <a:graphic xmlns:a="http://schemas.openxmlformats.org/drawingml/2006/main">
+              <a:graphicData uri="http://schemas.openxmlformats.org/drawingml/2006/picture">
+                <pic:pic xmlns:pic="http://schemas.openxmlformats.org/drawingml/2006/picture">
+                  <pic:nvPicPr>
+                    <pic:cNvPr id="0" name="Good_And_Bad_Variograms.png"/>
+                    <pic:cNvPicPr/>
+                  </pic:nvPicPr>
+                  <pic:blipFill>
+                    <a:blip r:embed="rId21" cstate="print"/>
+                    <a:srcRect r="1794" b="3665"/>
+                    <a:stretch>
+                      <a:fillRect/>
+                    </a:stretch>
+                  </pic:blipFill>
+                  <pic:spPr>
+                    <a:xfrm>
+                      <a:off x="0" y="0"/>
+                      <a:ext cx="5840730" cy="1402080"/>
+                    </a:xfrm>
+                    <a:prstGeom prst="rect">
+                      <a:avLst/>
+                    </a:prstGeom>
+                  </pic:spPr>
+                </pic:pic>
+              </a:graphicData>
+            </a:graphic>
+          </wp:inline>
+        </w:drawing>
+      </w:r>
+    </w:p>
+    <w:p>
+      <w:pPr>
+        <w:spacing w:after="240"/>
+        <w:rPr>
+          <w:i/>
+          <w:noProof/>
+        </w:rPr>
+      </w:pPr>
+      <w:r>
+        <w:rPr>
+          <w:i/>
+          <w:noProof/>
+        </w:rPr>
+        <w:t>Figure: (left) the functional variogram, in red, does not match the blue points very well, particularly close to zero distance. (right) the maximum distance has been set to 700km and the variogram has been recalculated. The red line now matches the blue points much more closely up to the maximum range.</w:t>
+      </w:r>
+    </w:p>
+    <w:p>
+      <w:pPr>
+        <w:spacing w:after="240"/>
+        <w:rPr>
+          <w:noProof/>
+        </w:rPr>
+      </w:pPr>
+      <w:r>
+        <w:rPr>
+          <w:noProof/>
+        </w:rPr>
+        <w:t xml:space="preserve">Make sure that you are in the appropriate directory. To run the </w:t>
+      </w:r>
+      <w:r>
+        <w:rPr>
+          <w:noProof/>
+        </w:rPr>
+        <w:t xml:space="preserve">interactive </w:t>
+      </w:r>
+      <w:r>
+        <w:rPr>
+          <w:noProof/>
+        </w:rPr>
+        <w:t>variogram</w:t>
+      </w:r>
+      <w:r>
+        <w:rPr>
+          <w:noProof/>
+        </w:rPr>
+        <w:t xml:space="preserve"> calculator</w:t>
+      </w:r>
+      <w:r>
+        <w:rPr>
+          <w:noProof/>
+        </w:rPr>
+        <w:t>, in R enter:</w:t>
+      </w:r>
+    </w:p>
+    <w:p>
+      <w:pPr>
+        <w:spacing w:after="120"/>
+        <w:rPr>
+          <w:rFonts w:ascii="Courier New" w:hAnsi="Courier New" w:cs="Courier New"/>
+          <w:b/>
+          <w:color w:val="FF0000"/>
+          <w:sz w:val="20"/>
+          <w:szCs w:val="20"/>
+          <w:lang w:val="en-CA"/>
+        </w:rPr>
+      </w:pPr>
+      <w:r>
+        <w:rPr>
+          <w:rFonts w:ascii="Courier New" w:hAnsi="Courier New" w:cs="Courier New"/>
+          <w:b/>
+          <w:color w:val="FF0000"/>
+          <w:sz w:val="20"/>
+          <w:szCs w:val="20"/>
+          <w:lang w:val="en-CA"/>
+        </w:rPr>
+        <w:t>source(</w:t>
+      </w:r>
+      <w:r>
+        <w:rPr>
+          <w:rFonts w:ascii="Courier New" w:hAnsi="Courier New" w:cs="Courier New"/>
+          <w:b/>
+          <w:color w:val="FF0000"/>
+          <w:sz w:val="20"/>
+          <w:szCs w:val="20"/>
+          <w:lang w:val="en-CA"/>
+        </w:rPr>
+        <w:t>"</w:t>
+      </w:r>
+      <w:r>
+        <w:rPr>
+          <w:rFonts w:ascii="Courier New" w:hAnsi="Courier New" w:cs="Courier New"/>
+          <w:b/>
+          <w:color w:val="FF0000"/>
+          <w:sz w:val="20"/>
+          <w:szCs w:val="20"/>
+          <w:lang w:val="en-CA"/>
+        </w:rPr>
+        <w:t>P3_</w:t>
+      </w:r>
+      <w:r>
+        <w:rPr>
+          <w:rFonts w:ascii="Courier New" w:hAnsi="Courier New" w:cs="Courier New"/>
+          <w:b/>
+          <w:color w:val="FF0000"/>
+          <w:sz w:val="20"/>
+          <w:szCs w:val="20"/>
+          <w:lang w:val="en-CA"/>
+        </w:rPr>
+        <w:t>Variogram_Interactive</w:t>
+      </w:r>
+      <w:r>
+        <w:rPr>
+          <w:rFonts w:ascii="Courier New" w:hAnsi="Courier New" w:cs="Courier New"/>
+          <w:b/>
+          <w:color w:val="FF0000"/>
+          <w:sz w:val="20"/>
+          <w:szCs w:val="20"/>
+          <w:lang w:val="en-CA"/>
+        </w:rPr>
+        <w:t>.R</w:t>
+      </w:r>
+      <w:r>
+        <w:rPr>
+          <w:rFonts w:ascii="Courier New" w:hAnsi="Courier New" w:cs="Courier New"/>
+          <w:b/>
+          <w:color w:val="FF0000"/>
+          <w:sz w:val="20"/>
+          <w:szCs w:val="20"/>
+          <w:lang w:val="en-CA"/>
+        </w:rPr>
+        <w:t>"</w:t>
+      </w:r>
+      <w:r>
+        <w:rPr>
+          <w:rFonts w:ascii="Courier New" w:hAnsi="Courier New" w:cs="Courier New"/>
+          <w:b/>
+          <w:color w:val="FF0000"/>
+          <w:sz w:val="20"/>
+          <w:szCs w:val="20"/>
+          <w:lang w:val="en-CA"/>
+        </w:rPr>
+        <w:t>)</w:t>
+      </w:r>
+    </w:p>
+    <w:p>
+      <w:pPr>
+        <w:spacing w:after="120"/>
+      </w:pPr>
+      <w:r>
+        <w:rPr>
+          <w:noProof/>
+        </w:rPr>
+        <w:t>and answer the following questions:</w:t>
+      </w:r>
+      <w:r>
+        <w:t xml:space="preserve"> </w:t>
+      </w:r>
+    </w:p>
+    <w:p>
+      <w:pPr>
+        <w:numPr>
+          <w:ilvl w:val="0"/>
+          <w:numId w:val="29"/>
+        </w:numPr>
+        <w:contextualSpacing/>
+      </w:pPr>
+      <w:r>
+        <w:t xml:space="preserve">Enter beginning year </w:t>
+      </w:r>
+      <w:r>
+        <w:t xml:space="preserve">to calculate </w:t>
+      </w:r>
+      <w:proofErr w:type="spellStart"/>
+      <w:r>
+        <w:t>variogram</w:t>
+      </w:r>
+      <w:proofErr w:type="spellEnd"/>
+      <w:r>
+        <w:t xml:space="preserve"> (</w:t>
+      </w:r>
+      <w:r>
+        <w:t>between 1950 and 2015, ex. 1981</w:t>
+      </w:r>
+      <w:r>
+        <w:t>)</w:t>
+      </w:r>
+    </w:p>
+    <w:p>
+      <w:pPr>
+        <w:numPr>
+          <w:ilvl w:val="0"/>
+          <w:numId w:val="29"/>
+        </w:numPr>
+        <w:spacing w:after="0"/>
+        <w:ind w:left="714" w:hanging="357"/>
+      </w:pPr>
+      <w:r>
+        <w:t xml:space="preserve">Enter ending year </w:t>
+      </w:r>
+      <w:r>
+        <w:t xml:space="preserve">to calculate </w:t>
+      </w:r>
+      <w:proofErr w:type="spellStart"/>
+      <w:r>
+        <w:t>variogram</w:t>
+      </w:r>
+      <w:proofErr w:type="spellEnd"/>
+      <w:r>
+        <w:t xml:space="preserve"> (</w:t>
+      </w:r>
+      <w:r>
+        <w:t>between 1982 and 2016, ex. 1982</w:t>
+      </w:r>
+      <w:r>
+        <w:t>)</w:t>
+      </w:r>
+    </w:p>
+    <w:p>
+      <w:pPr>
+        <w:numPr>
+          <w:ilvl w:val="0"/>
+          <w:numId w:val="29"/>
+        </w:numPr>
+      </w:pPr>
+      <w:r>
+        <w:t>Enter the desired NCMP number (between 1 and 7, or 0 for all)</w:t>
+      </w:r>
+      <w:r>
+        <w:t>.</w:t>
+      </w:r>
+    </w:p>
+    <w:p>
+      <w:pPr>
+        <w:spacing w:after="240"/>
+        <w:rPr>
+          <w:noProof/>
+        </w:rPr>
+      </w:pPr>
+      <w:r>
+        <w:rPr>
+          <w:noProof/>
+        </w:rPr>
+        <w:t>This time, the program will stop after each variogram has been calculated and ask if you are happy with the variogram. If you are, enter ‘y’. If you are not happy, enter ‘n’. You will then be asked to enter a new maximum range. Enter a new maximum range and press return. The variogram will be recalculated. This process can be repeated until you are happy with the variogram.</w:t>
+      </w:r>
+      <w:r>
+        <w:rPr>
+          <w:noProof/>
+        </w:rPr>
+        <w:t xml:space="preserve"> It is important to get a reasonable match between the red line and blue points at smaller distances.</w:t>
       </w:r>
     </w:p>
     <w:p>
@@ -6077,7 +6428,7 @@
       <w:r>
         <w:t xml:space="preserve">For a country, the user has to provide the 3-digits numeric code available at </w:t>
       </w:r>
-      <w:hyperlink r:id="rId21" w:history="1">
+      <w:hyperlink r:id="rId22" w:history="1">
         <w:r>
           <w:rPr>
             <w:rStyle w:val="Hyperlink"/>
@@ -6663,7 +7014,7 @@
       <w:r>
         <w:t xml:space="preserve"> </w:t>
       </w:r>
-      <w:hyperlink r:id="rId22" w:history="1">
+      <w:hyperlink r:id="rId23" w:history="1">
         <w:r>
           <w:rPr>
             <w:rStyle w:val="Hyperlink"/>
@@ -7443,7 +7794,7 @@
       <w:r>
         <w:t xml:space="preserve">Please report any bugs/errors to </w:t>
       </w:r>
-      <w:hyperlink r:id="rId23" w:history="1">
+      <w:hyperlink r:id="rId24" w:history="1">
         <w:r>
           <w:rPr>
             <w:rStyle w:val="Hyperlink"/>
@@ -7454,7 +7805,7 @@
       <w:r>
         <w:t xml:space="preserve"> or </w:t>
       </w:r>
-      <w:hyperlink r:id="rId24" w:history="1">
+      <w:hyperlink r:id="rId25" w:history="1">
         <w:r>
           <w:rPr>
             <w:rStyle w:val="Hyperlink"/>
@@ -7839,7 +8190,7 @@
       <w:r>
         <w:t xml:space="preserve">available at </w:t>
       </w:r>
-      <w:hyperlink r:id="rId25" w:history="1">
+      <w:hyperlink r:id="rId26" w:history="1">
         <w:r>
           <w:rPr>
             <w:rStyle w:val="Hyperlink"/>
@@ -17218,7 +17569,7 @@
       </w:pPr>
     </w:p>
     <w:sectPr>
-      <w:footerReference w:type="default" r:id="rId26"/>
+      <w:footerReference w:type="default" r:id="rId27"/>
       <w:pgSz w:w="12240" w:h="15840"/>
       <w:pgMar w:top="1440" w:right="1440" w:bottom="1440" w:left="1440" w:header="708" w:footer="708" w:gutter="0"/>
       <w:cols w:space="708"/>
@@ -17287,7 +17638,7 @@
           <w:rPr>
             <w:noProof/>
           </w:rPr>
-          <w:t>11</w:t>
+          <w:t>12</w:t>
         </w:r>
         <w:r>
           <w:rPr>
@@ -19000,6 +19351,95 @@
     </w:lvl>
   </w:abstractNum>
   <w:abstractNum w:abstractNumId="16">
+    <w:nsid w:val="570C3184"/>
+    <w:multiLevelType w:val="hybridMultilevel"/>
+    <w:tmpl w:val="987AE566"/>
+    <w:lvl w:ilvl="0" w:tplc="0409000F">
+      <w:start w:val="1"/>
+      <w:numFmt w:val="decimal"/>
+      <w:lvlText w:val="%1."/>
+      <w:lvlJc w:val="left"/>
+      <w:pPr>
+        <w:ind w:left="720" w:hanging="360"/>
+      </w:pPr>
+      <w:rPr>
+        <w:rFonts w:hint="default"/>
+      </w:rPr>
+    </w:lvl>
+    <w:lvl w:ilvl="1" w:tplc="04090019" w:tentative="1">
+      <w:start w:val="1"/>
+      <w:numFmt w:val="lowerLetter"/>
+      <w:lvlText w:val="%2."/>
+      <w:lvlJc w:val="left"/>
+      <w:pPr>
+        <w:ind w:left="1440" w:hanging="360"/>
+      </w:pPr>
+    </w:lvl>
+    <w:lvl w:ilvl="2" w:tplc="0409001B" w:tentative="1">
+      <w:start w:val="1"/>
+      <w:numFmt w:val="lowerRoman"/>
+      <w:lvlText w:val="%3."/>
+      <w:lvlJc w:val="right"/>
+      <w:pPr>
+        <w:ind w:left="2160" w:hanging="180"/>
+      </w:pPr>
+    </w:lvl>
+    <w:lvl w:ilvl="3" w:tplc="0409000F" w:tentative="1">
+      <w:start w:val="1"/>
+      <w:numFmt w:val="decimal"/>
+      <w:lvlText w:val="%4."/>
+      <w:lvlJc w:val="left"/>
+      <w:pPr>
+        <w:ind w:left="2880" w:hanging="360"/>
+      </w:pPr>
+    </w:lvl>
+    <w:lvl w:ilvl="4" w:tplc="04090019" w:tentative="1">
+      <w:start w:val="1"/>
+      <w:numFmt w:val="lowerLetter"/>
+      <w:lvlText w:val="%5."/>
+      <w:lvlJc w:val="left"/>
+      <w:pPr>
+        <w:ind w:left="3600" w:hanging="360"/>
+      </w:pPr>
+    </w:lvl>
+    <w:lvl w:ilvl="5" w:tplc="0409001B" w:tentative="1">
+      <w:start w:val="1"/>
+      <w:numFmt w:val="lowerRoman"/>
+      <w:lvlText w:val="%6."/>
+      <w:lvlJc w:val="right"/>
+      <w:pPr>
+        <w:ind w:left="4320" w:hanging="180"/>
+      </w:pPr>
+    </w:lvl>
+    <w:lvl w:ilvl="6" w:tplc="0409000F" w:tentative="1">
+      <w:start w:val="1"/>
+      <w:numFmt w:val="decimal"/>
+      <w:lvlText w:val="%7."/>
+      <w:lvlJc w:val="left"/>
+      <w:pPr>
+        <w:ind w:left="5040" w:hanging="360"/>
+      </w:pPr>
+    </w:lvl>
+    <w:lvl w:ilvl="7" w:tplc="04090019" w:tentative="1">
+      <w:start w:val="1"/>
+      <w:numFmt w:val="lowerLetter"/>
+      <w:lvlText w:val="%8."/>
+      <w:lvlJc w:val="left"/>
+      <w:pPr>
+        <w:ind w:left="5760" w:hanging="360"/>
+      </w:pPr>
+    </w:lvl>
+    <w:lvl w:ilvl="8" w:tplc="0409001B" w:tentative="1">
+      <w:start w:val="1"/>
+      <w:numFmt w:val="lowerRoman"/>
+      <w:lvlText w:val="%9."/>
+      <w:lvlJc w:val="right"/>
+      <w:pPr>
+        <w:ind w:left="6480" w:hanging="180"/>
+      </w:pPr>
+    </w:lvl>
+  </w:abstractNum>
+  <w:abstractNum w:abstractNumId="17">
     <w:nsid w:val="57DF605B"/>
     <w:multiLevelType w:val="hybridMultilevel"/>
     <w:tmpl w:val="2A346944"/>
@@ -19088,7 +19528,7 @@
       </w:pPr>
     </w:lvl>
   </w:abstractNum>
-  <w:abstractNum w:abstractNumId="17">
+  <w:abstractNum w:abstractNumId="18">
     <w:nsid w:val="637E3791"/>
     <w:multiLevelType w:val="hybridMultilevel"/>
     <w:tmpl w:val="3146C718"/>
@@ -19201,7 +19641,7 @@
       </w:rPr>
     </w:lvl>
   </w:abstractNum>
-  <w:abstractNum w:abstractNumId="18">
+  <w:abstractNum w:abstractNumId="19">
     <w:nsid w:val="653A35F0"/>
     <w:multiLevelType w:val="hybridMultilevel"/>
     <w:tmpl w:val="87927834"/>
@@ -19314,7 +19754,7 @@
       </w:rPr>
     </w:lvl>
   </w:abstractNum>
-  <w:abstractNum w:abstractNumId="19">
+  <w:abstractNum w:abstractNumId="20">
     <w:nsid w:val="6D1F0F73"/>
     <w:multiLevelType w:val="hybridMultilevel"/>
     <w:tmpl w:val="E9108D6E"/>
@@ -19427,7 +19867,7 @@
       </w:rPr>
     </w:lvl>
   </w:abstractNum>
-  <w:abstractNum w:abstractNumId="20">
+  <w:abstractNum w:abstractNumId="21">
     <w:nsid w:val="6E475729"/>
     <w:multiLevelType w:val="hybridMultilevel"/>
     <w:tmpl w:val="B29A30EC"/>
@@ -19516,7 +19956,7 @@
       </w:pPr>
     </w:lvl>
   </w:abstractNum>
-  <w:abstractNum w:abstractNumId="21">
+  <w:abstractNum w:abstractNumId="22">
     <w:nsid w:val="730730C4"/>
     <w:multiLevelType w:val="hybridMultilevel"/>
     <w:tmpl w:val="2DBE3674"/>
@@ -19629,7 +20069,7 @@
       </w:rPr>
     </w:lvl>
   </w:abstractNum>
-  <w:abstractNum w:abstractNumId="22">
+  <w:abstractNum w:abstractNumId="23">
     <w:nsid w:val="75092D9F"/>
     <w:multiLevelType w:val="hybridMultilevel"/>
     <w:tmpl w:val="E88AA664"/>
@@ -19742,7 +20182,7 @@
       </w:rPr>
     </w:lvl>
   </w:abstractNum>
-  <w:abstractNum w:abstractNumId="23">
+  <w:abstractNum w:abstractNumId="24">
     <w:nsid w:val="75F76015"/>
     <w:multiLevelType w:val="hybridMultilevel"/>
     <w:tmpl w:val="4D7AA4D0"/>
@@ -19831,7 +20271,7 @@
       </w:pPr>
     </w:lvl>
   </w:abstractNum>
-  <w:abstractNum w:abstractNumId="24">
+  <w:abstractNum w:abstractNumId="25">
     <w:nsid w:val="787276D1"/>
     <w:multiLevelType w:val="hybridMultilevel"/>
     <w:tmpl w:val="987AE566"/>
@@ -19920,7 +20360,7 @@
       </w:pPr>
     </w:lvl>
   </w:abstractNum>
-  <w:abstractNum w:abstractNumId="25">
+  <w:abstractNum w:abstractNumId="26">
     <w:nsid w:val="7AAF6845"/>
     <w:multiLevelType w:val="hybridMultilevel"/>
     <w:tmpl w:val="D376EB78"/>
@@ -20033,7 +20473,7 @@
       </w:rPr>
     </w:lvl>
   </w:abstractNum>
-  <w:abstractNum w:abstractNumId="26">
+  <w:abstractNum w:abstractNumId="27">
     <w:nsid w:val="7C66260D"/>
     <w:multiLevelType w:val="hybridMultilevel"/>
     <w:tmpl w:val="B29A30EC"/>
@@ -20122,7 +20562,7 @@
       </w:pPr>
     </w:lvl>
   </w:abstractNum>
-  <w:abstractNum w:abstractNumId="27">
+  <w:abstractNum w:abstractNumId="28">
     <w:nsid w:val="7FF4765B"/>
     <w:multiLevelType w:val="hybridMultilevel"/>
     <w:tmpl w:val="5C92CD30"/>
@@ -20212,10 +20652,10 @@
     </w:lvl>
   </w:abstractNum>
   <w:num w:numId="1">
-    <w:abstractNumId w:val="22"/>
+    <w:abstractNumId w:val="23"/>
   </w:num>
   <w:num w:numId="2">
-    <w:abstractNumId w:val="17"/>
+    <w:abstractNumId w:val="18"/>
   </w:num>
   <w:num w:numId="3">
     <w:abstractNumId w:val="13"/>
@@ -20236,16 +20676,16 @@
     <w:abstractNumId w:val="2"/>
   </w:num>
   <w:num w:numId="9">
-    <w:abstractNumId w:val="25"/>
+    <w:abstractNumId w:val="26"/>
   </w:num>
   <w:num w:numId="10">
     <w:abstractNumId w:val="10"/>
   </w:num>
   <w:num w:numId="11">
-    <w:abstractNumId w:val="27"/>
+    <w:abstractNumId w:val="28"/>
   </w:num>
   <w:num w:numId="12">
-    <w:abstractNumId w:val="19"/>
+    <w:abstractNumId w:val="20"/>
   </w:num>
   <w:num w:numId="13">
     <w:abstractNumId w:val="9"/>
@@ -20254,19 +20694,19 @@
     <w:abstractNumId w:val="8"/>
   </w:num>
   <w:num w:numId="15">
-    <w:abstractNumId w:val="16"/>
+    <w:abstractNumId w:val="17"/>
   </w:num>
   <w:num w:numId="16">
     <w:abstractNumId w:val="1"/>
   </w:num>
   <w:num w:numId="17">
-    <w:abstractNumId w:val="18"/>
+    <w:abstractNumId w:val="19"/>
   </w:num>
   <w:num w:numId="18">
     <w:abstractNumId w:val="11"/>
   </w:num>
   <w:num w:numId="19">
-    <w:abstractNumId w:val="21"/>
+    <w:abstractNumId w:val="22"/>
   </w:num>
   <w:num w:numId="20">
     <w:abstractNumId w:val="7"/>
@@ -20275,7 +20715,7 @@
     <w:abstractNumId w:val="12"/>
   </w:num>
   <w:num w:numId="22">
-    <w:abstractNumId w:val="23"/>
+    <w:abstractNumId w:val="24"/>
   </w:num>
   <w:num w:numId="23">
     <w:abstractNumId w:val="5"/>
@@ -20284,16 +20724,19 @@
     <w:abstractNumId w:val="6"/>
   </w:num>
   <w:num w:numId="25">
-    <w:abstractNumId w:val="26"/>
+    <w:abstractNumId w:val="27"/>
   </w:num>
   <w:num w:numId="26">
-    <w:abstractNumId w:val="20"/>
+    <w:abstractNumId w:val="21"/>
   </w:num>
   <w:num w:numId="27">
     <w:abstractNumId w:val="4"/>
   </w:num>
   <w:num w:numId="28">
-    <w:abstractNumId w:val="24"/>
+    <w:abstractNumId w:val="25"/>
+  </w:num>
+  <w:num w:numId="29">
+    <w:abstractNumId w:val="16"/>
   </w:num>
 </w:numbering>
 </file>
@@ -21316,7 +21759,7 @@
 </file>
 
 <file path=customXml/itemProps1.xml><?xml version="1.0" encoding="utf-8"?>
-<ds:datastoreItem xmlns:ds="http://schemas.openxmlformats.org/officeDocument/2006/customXml" ds:itemID="{0D2E1ACB-5422-47B4-BDD2-03237CA75FCD}">
+<ds:datastoreItem xmlns:ds="http://schemas.openxmlformats.org/officeDocument/2006/customXml" ds:itemID="{B1010EBA-4F8C-4866-83DA-A3F933000C02}">
   <ds:schemaRefs>
     <ds:schemaRef ds:uri="http://schemas.openxmlformats.org/officeDocument/2006/bibliography"/>
   </ds:schemaRefs>

</xml_diff>

<commit_message>
Updated user manual with Lucies provisional changes
</commit_message>
<xml_diff>
--- a/R_NCMPs_User_Manual.docx
+++ b/R_NCMPs_User_Manual.docx
@@ -220,17 +220,26 @@
           <w:sz w:val="32"/>
           <w:szCs w:val="32"/>
         </w:rPr>
-        <w:t>June</w:t>
-      </w:r>
-      <w:r>
+        <w:t>January 31, 2018</w:t>
+      </w:r>
+      <w:r>
+        <w:rPr>
+          <w:sz w:val="52"/>
+          <w:szCs w:val="52"/>
+        </w:rPr>
+        <w:br w:type="page"/>
+      </w:r>
+    </w:p>
+    <w:p>
+      <w:pPr>
+        <w:spacing w:after="120"/>
         <w:rPr>
           <w:b/>
           <w:color w:val="1F497D" w:themeColor="text2"/>
           <w:sz w:val="32"/>
           <w:szCs w:val="32"/>
         </w:rPr>
-        <w:t xml:space="preserve"> </w:t>
-      </w:r>
+      </w:pPr>
       <w:r>
         <w:rPr>
           <w:b/>
@@ -238,51 +247,6 @@
           <w:sz w:val="32"/>
           <w:szCs w:val="32"/>
         </w:rPr>
-        <w:t>1</w:t>
-      </w:r>
-      <w:r>
-        <w:rPr>
-          <w:b/>
-          <w:color w:val="1F497D" w:themeColor="text2"/>
-          <w:sz w:val="32"/>
-          <w:szCs w:val="32"/>
-        </w:rPr>
-        <w:t>6</w:t>
-      </w:r>
-      <w:r>
-        <w:rPr>
-          <w:b/>
-          <w:color w:val="1F497D" w:themeColor="text2"/>
-          <w:sz w:val="32"/>
-          <w:szCs w:val="32"/>
-        </w:rPr>
-        <w:t>, 2017</w:t>
-      </w:r>
-      <w:r>
-        <w:rPr>
-          <w:sz w:val="52"/>
-          <w:szCs w:val="52"/>
-        </w:rPr>
-        <w:br w:type="page"/>
-      </w:r>
-    </w:p>
-    <w:p>
-      <w:pPr>
-        <w:spacing w:after="120"/>
-        <w:rPr>
-          <w:b/>
-          <w:color w:val="1F497D" w:themeColor="text2"/>
-          <w:sz w:val="32"/>
-          <w:szCs w:val="32"/>
-        </w:rPr>
-      </w:pPr>
-      <w:r>
-        <w:rPr>
-          <w:b/>
-          <w:color w:val="1F497D" w:themeColor="text2"/>
-          <w:sz w:val="32"/>
-          <w:szCs w:val="32"/>
-        </w:rPr>
         <w:lastRenderedPageBreak/>
         <w:t>Table of Contents</w:t>
       </w:r>
@@ -569,39 +533,149 @@
         <w:t xml:space="preserve">……………………………………………………….    </w:t>
       </w:r>
       <w:r>
+        <w:t>11</w:t>
+      </w:r>
+    </w:p>
+    <w:p>
+      <w:pPr>
+        <w:spacing w:after="120"/>
+      </w:pPr>
+      <w:r>
+        <w:t>8</w:t>
+      </w:r>
+      <w:r>
+        <w:t>.</w:t>
+      </w:r>
+      <w:r>
+        <w:t xml:space="preserve"> </w:t>
+      </w:r>
+      <w:r>
+        <w:t xml:space="preserve">Region-average </w:t>
+      </w:r>
+      <w:r>
+        <w:t>NCMP</w:t>
+      </w:r>
+      <w:r>
+        <w:t>s</w:t>
+      </w:r>
+      <w:r>
+        <w:t xml:space="preserve"> …………</w:t>
+      </w:r>
+      <w:r>
+        <w:t>………………</w:t>
+      </w:r>
+      <w:r>
+        <w:t xml:space="preserve">………………………………………………………………….   </w:t>
+      </w:r>
+      <w:r>
+        <w:t>13</w:t>
+      </w:r>
+    </w:p>
+    <w:p>
+      <w:pPr>
+        <w:spacing w:after="120"/>
+      </w:pPr>
+      <w:r>
+        <w:t>9</w:t>
+      </w:r>
+      <w:r>
+        <w:t>.</w:t>
+      </w:r>
+      <w:r>
+        <w:t xml:space="preserve"> </w:t>
+      </w:r>
+      <w:r>
+        <w:t xml:space="preserve">Trends </w:t>
+      </w:r>
+      <w:r>
+        <w:t>and graphs</w:t>
+      </w:r>
+      <w:r>
+        <w:t xml:space="preserve"> …………………………………………………………………………………………………….</w:t>
+      </w:r>
+      <w:r>
+        <w:t xml:space="preserve">   </w:t>
+      </w:r>
+      <w:r>
+        <w:t>13</w:t>
+      </w:r>
+    </w:p>
+    <w:p>
+      <w:pPr>
+        <w:spacing w:after="120"/>
+      </w:pPr>
+      <w:r>
         <w:t>10</w:t>
       </w:r>
+      <w:r>
+        <w:t>.</w:t>
+      </w:r>
+      <w:r>
+        <w:t xml:space="preserve"> </w:t>
+      </w:r>
+      <w:r>
+        <w:t>Counts of records</w:t>
+      </w:r>
+      <w:r>
+        <w:t xml:space="preserve"> </w:t>
+      </w:r>
+      <w:r>
+        <w:t>...</w:t>
+      </w:r>
+      <w:r>
+        <w:t>……………………………………………………………………………………</w:t>
+      </w:r>
+      <w:r>
+        <w:t>.</w:t>
+      </w:r>
+      <w:r>
+        <w:t>………</w:t>
+      </w:r>
+      <w:r>
+        <w:t>..</w:t>
+      </w:r>
+      <w:r>
+        <w:t>…</w:t>
+      </w:r>
+      <w:r>
+        <w:t xml:space="preserve">   </w:t>
+      </w:r>
+      <w:r>
+        <w:t>14</w:t>
+      </w:r>
     </w:p>
     <w:p>
       <w:pPr>
         <w:spacing w:after="120"/>
       </w:pPr>
       <w:r>
-        <w:t>8</w:t>
+        <w:t>11. Produce summary ……………………………………………………………………………………………………   14</w:t>
+      </w:r>
+    </w:p>
+    <w:p>
+      <w:pPr>
+        <w:spacing w:after="120"/>
+      </w:pPr>
+      <w:r>
+        <w:t>1</w:t>
+      </w:r>
+      <w:r>
+        <w:t>2</w:t>
+      </w:r>
+      <w:r>
+        <w:t>. Bug Report ……………………………</w:t>
+      </w:r>
+      <w:r>
+        <w:t>……………………………………………………………………</w:t>
       </w:r>
       <w:r>
         <w:t>.</w:t>
       </w:r>
       <w:r>
-        <w:t xml:space="preserve"> </w:t>
-      </w:r>
-      <w:r>
-        <w:t xml:space="preserve">Region-average </w:t>
-      </w:r>
-      <w:r>
-        <w:t>NCMP</w:t>
-      </w:r>
-      <w:r>
-        <w:t>s</w:t>
-      </w:r>
-      <w:r>
-        <w:t xml:space="preserve"> …………</w:t>
-      </w:r>
-      <w:r>
-        <w:t>………………</w:t>
-      </w:r>
-      <w:r>
-        <w:t>………………………………………………………………….   10</w:t>
+        <w:t xml:space="preserve">…………     </w:t>
+      </w:r>
+      <w:r>
+        <w:t>15</w:t>
       </w:r>
     </w:p>
     <w:p>
@@ -609,223 +683,130 @@
         <w:spacing w:after="120"/>
       </w:pPr>
       <w:r>
-        <w:t>9</w:t>
+        <w:t>1</w:t>
+      </w:r>
+      <w:r>
+        <w:t>3</w:t>
+      </w:r>
+      <w:r>
+        <w:t xml:space="preserve">. Error messages ……………………………………………………………………………………………………….    </w:t>
+      </w:r>
+      <w:r>
+        <w:t>15</w:t>
+      </w:r>
+    </w:p>
+    <w:p>
+      <w:pPr>
+        <w:spacing w:after="120"/>
+      </w:pPr>
+      <w:r>
+        <w:t>14</w:t>
+      </w:r>
+      <w:r>
+        <w:t xml:space="preserve">. References …………………………………………………………………………………………………………….     </w:t>
+      </w:r>
+      <w:r>
+        <w:t>15</w:t>
+      </w:r>
+    </w:p>
+    <w:p>
+      <w:pPr>
+        <w:spacing w:after="120"/>
+      </w:pPr>
+    </w:p>
+    <w:p>
+      <w:pPr>
+        <w:spacing w:after="120"/>
+      </w:pPr>
+      <w:r>
+        <w:t xml:space="preserve">Appendix </w:t>
+      </w:r>
+      <w:r>
+        <w:t>A</w:t>
+      </w:r>
+      <w:r>
+        <w:t xml:space="preserve">: </w:t>
+      </w:r>
+      <w:r>
+        <w:t>List of 21 indices</w:t>
+      </w:r>
+      <w:r>
+        <w:t xml:space="preserve"> and 6 NCMPs.</w:t>
+      </w:r>
+      <w:r>
+        <w:t>……………………………………</w:t>
+      </w:r>
+      <w:r>
+        <w:t>…….</w:t>
+      </w:r>
+      <w:r>
+        <w:t>………………………</w:t>
+      </w:r>
+      <w:r>
+        <w:t xml:space="preserve">  </w:t>
+      </w:r>
+      <w:r>
+        <w:t>16</w:t>
+      </w:r>
+    </w:p>
+    <w:p>
+      <w:pPr>
+        <w:spacing w:after="120"/>
+      </w:pPr>
+      <w:r>
+        <w:t xml:space="preserve">Appendix </w:t>
+      </w:r>
+      <w:r>
+        <w:t>B</w:t>
+      </w:r>
+      <w:r>
+        <w:t xml:space="preserve">: Definition of the </w:t>
+      </w:r>
+      <w:r>
+        <w:t>indices</w:t>
+      </w:r>
+      <w:r>
+        <w:t xml:space="preserve"> …………………………………………………………………………….</w:t>
+      </w:r>
+      <w:r>
+        <w:t xml:space="preserve">  </w:t>
+      </w:r>
+      <w:r>
+        <w:t>17</w:t>
+      </w:r>
+    </w:p>
+    <w:p>
+      <w:pPr>
+        <w:spacing w:after="120"/>
+      </w:pPr>
+      <w:r>
+        <w:t xml:space="preserve">Appendix C: List of routines with input/output directories ………………………………………….…  </w:t>
+      </w:r>
+      <w:r>
+        <w:t>20</w:t>
+      </w:r>
+    </w:p>
+    <w:p>
+      <w:r>
+        <w:t xml:space="preserve">Appendix </w:t>
+      </w:r>
+      <w:r>
+        <w:t>D</w:t>
+      </w:r>
+      <w:r>
+        <w:t>: Fitting the variogram ……………………………………………………………………………</w:t>
       </w:r>
       <w:r>
         <w:t>.</w:t>
       </w:r>
       <w:r>
-        <w:t xml:space="preserve"> </w:t>
-      </w:r>
-      <w:r>
-        <w:t xml:space="preserve">Trends </w:t>
-      </w:r>
-      <w:r>
-        <w:t>and graphs</w:t>
-      </w:r>
-      <w:r>
-        <w:t xml:space="preserve"> …………………………………………………………………………………………………….</w:t>
-      </w:r>
-      <w:r>
-        <w:t xml:space="preserve">   1</w:t>
-      </w:r>
-      <w:r>
-        <w:t>1</w:t>
-      </w:r>
-    </w:p>
-    <w:p>
-      <w:pPr>
-        <w:spacing w:after="120"/>
-      </w:pPr>
-      <w:r>
-        <w:t>10</w:t>
-      </w:r>
-      <w:r>
-        <w:t>.</w:t>
-      </w:r>
-      <w:r>
-        <w:t xml:space="preserve"> </w:t>
-      </w:r>
-      <w:r>
-        <w:t>Counts of records</w:t>
-      </w:r>
-      <w:r>
-        <w:t xml:space="preserve"> </w:t>
-      </w:r>
-      <w:r>
-        <w:t>...</w:t>
-      </w:r>
-      <w:r>
-        <w:t>……………………………………………………………………………………</w:t>
-      </w:r>
-      <w:r>
-        <w:t>.</w:t>
-      </w:r>
-      <w:r>
-        <w:t>………</w:t>
-      </w:r>
-      <w:r>
-        <w:t>..</w:t>
-      </w:r>
-      <w:r>
-        <w:t>…</w:t>
-      </w:r>
-      <w:r>
-        <w:t xml:space="preserve">   1</w:t>
-      </w:r>
-      <w:r>
-        <w:t>1</w:t>
-      </w:r>
-    </w:p>
-    <w:p>
-      <w:pPr>
-        <w:spacing w:after="120"/>
-      </w:pPr>
-      <w:r>
-        <w:t>11. Error messages ……………………………………………………………………………………………………….    12</w:t>
-      </w:r>
-    </w:p>
-    <w:p>
-      <w:pPr>
-        <w:spacing w:after="120"/>
-      </w:pPr>
-      <w:r>
-        <w:t>1</w:t>
-      </w:r>
-      <w:r>
-        <w:t>2</w:t>
-      </w:r>
-      <w:r>
-        <w:t>. Bug Report ……………………………</w:t>
-      </w:r>
-      <w:r>
-        <w:t>……………………………………………………………………</w:t>
-      </w:r>
-      <w:r>
-        <w:t>.</w:t>
-      </w:r>
-      <w:r>
-        <w:t>…………     1</w:t>
-      </w:r>
-      <w:r>
-        <w:t>2</w:t>
-      </w:r>
-    </w:p>
-    <w:p>
-      <w:pPr>
-        <w:spacing w:after="120"/>
-      </w:pPr>
-      <w:r>
-        <w:t>1</w:t>
-      </w:r>
-      <w:r>
-        <w:t>3</w:t>
-      </w:r>
-      <w:r>
-        <w:t>. References …………………………………………………………………………………………………………….     1</w:t>
-      </w:r>
-      <w:r>
-        <w:t>2</w:t>
-      </w:r>
-    </w:p>
-    <w:p>
-      <w:pPr>
-        <w:spacing w:after="120"/>
-      </w:pPr>
-    </w:p>
-    <w:p>
-      <w:pPr>
-        <w:spacing w:after="120"/>
-      </w:pPr>
-      <w:r>
-        <w:t xml:space="preserve">Appendix </w:t>
-      </w:r>
-      <w:r>
-        <w:t>A</w:t>
-      </w:r>
-      <w:r>
-        <w:t xml:space="preserve">: </w:t>
-      </w:r>
-      <w:r>
-        <w:t>List of 21 indices</w:t>
-      </w:r>
-      <w:r>
-        <w:t xml:space="preserve"> and 6 NCMPs.</w:t>
-      </w:r>
-      <w:r>
-        <w:t>……………………………………</w:t>
-      </w:r>
-      <w:r>
-        <w:t>…….</w:t>
-      </w:r>
-      <w:r>
-        <w:t>………………………</w:t>
-      </w:r>
-      <w:r>
-        <w:t xml:space="preserve">  1</w:t>
-      </w:r>
-      <w:r>
-        <w:t>3</w:t>
-      </w:r>
-    </w:p>
-    <w:p>
-      <w:pPr>
-        <w:spacing w:after="120"/>
-      </w:pPr>
-      <w:r>
-        <w:t xml:space="preserve">Appendix </w:t>
-      </w:r>
-      <w:r>
-        <w:t>B</w:t>
-      </w:r>
-      <w:r>
-        <w:t xml:space="preserve">: Definition of the </w:t>
-      </w:r>
-      <w:r>
-        <w:t>indices</w:t>
-      </w:r>
-      <w:r>
-        <w:t xml:space="preserve"> …………………………………………………………………………….</w:t>
-      </w:r>
-      <w:r>
-        <w:t xml:space="preserve">  1</w:t>
-      </w:r>
-      <w:r>
-        <w:t>4</w:t>
-      </w:r>
-    </w:p>
-    <w:p>
-      <w:pPr>
-        <w:spacing w:after="120"/>
-      </w:pPr>
-      <w:r>
-        <w:t>Appendix C: List of routines with input/output directories ………………………………………….…  1</w:t>
-      </w:r>
-      <w:r>
-        <w:t>7</w:t>
-      </w:r>
-    </w:p>
-    <w:p>
-      <w:r>
-        <w:t xml:space="preserve">Appendix </w:t>
-      </w:r>
-      <w:r>
-        <w:t>D</w:t>
-      </w:r>
-      <w:r>
-        <w:t>: Fitting the variogram ……………………………………………………………………………</w:t>
-      </w:r>
-      <w:r>
-        <w:t>.</w:t>
-      </w:r>
-      <w:r>
         <w:t>……</w:t>
       </w:r>
       <w:r>
-        <w:t xml:space="preserve">  1</w:t>
-      </w:r>
-      <w:r>
-        <w:t>8</w:t>
+        <w:t xml:space="preserve">  </w:t>
+      </w:r>
+      <w:r>
+        <w:t>21</w:t>
       </w:r>
     </w:p>
     <w:p/>
@@ -1109,7 +1090,10 @@
         <w:t xml:space="preserve">. </w:t>
       </w:r>
       <w:r>
-        <w:t xml:space="preserve">Six computer routines </w:t>
+        <w:t xml:space="preserve">Seven </w:t>
+      </w:r>
+      <w:r>
+        <w:t xml:space="preserve">computer routines </w:t>
       </w:r>
       <w:r>
         <w:t xml:space="preserve">have been developed </w:t>
@@ -1197,35 +1181,35 @@
           <w:rFonts w:eastAsia="Times New Roman" w:cs="Arial"/>
           <w:lang w:val="en-GB" w:eastAsia="zh-TW"/>
         </w:rPr>
-        <w:t>from</w:t>
+        <w:t>(</w:t>
       </w:r>
       <w:r>
         <w:rPr>
           <w:rFonts w:eastAsia="Times New Roman" w:cs="Arial"/>
           <w:lang w:val="en-GB" w:eastAsia="zh-TW"/>
         </w:rPr>
-        <w:t xml:space="preserve"> the Climate Research Division of </w:t>
+        <w:t xml:space="preserve">Environment </w:t>
       </w:r>
       <w:r>
         <w:rPr>
           <w:rFonts w:eastAsia="Times New Roman" w:cs="Arial"/>
           <w:lang w:val="en-GB" w:eastAsia="zh-TW"/>
         </w:rPr>
-        <w:t xml:space="preserve">Environment </w:t>
+        <w:t xml:space="preserve">and Climate Change </w:t>
       </w:r>
       <w:r>
         <w:rPr>
           <w:rFonts w:eastAsia="Times New Roman" w:cs="Arial"/>
           <w:lang w:val="en-GB" w:eastAsia="zh-TW"/>
         </w:rPr>
-        <w:t xml:space="preserve">and Climate Change </w:t>
+        <w:t>Canada</w:t>
       </w:r>
       <w:r>
         <w:rPr>
           <w:rFonts w:eastAsia="Times New Roman" w:cs="Arial"/>
           <w:lang w:val="en-GB" w:eastAsia="zh-TW"/>
         </w:rPr>
-        <w:t>Canada</w:t>
+        <w:t>)</w:t>
       </w:r>
       <w:r>
         <w:rPr>
@@ -1239,21 +1223,49 @@
           <w:rFonts w:eastAsia="Times New Roman" w:cs="Arial"/>
           <w:lang w:val="en-GB" w:eastAsia="zh-TW"/>
         </w:rPr>
-        <w:t>The ET-NCMP</w:t>
+        <w:t xml:space="preserve">The code was checked and updated by Simon Grainger and Justin Peter (Bureau of Meteorology, Australia) and John Kennedy (Met </w:t>
       </w:r>
       <w:r>
         <w:rPr>
           <w:rFonts w:eastAsia="Times New Roman" w:cs="Arial"/>
           <w:lang w:val="en-GB" w:eastAsia="zh-TW"/>
         </w:rPr>
-        <w:t xml:space="preserve"> would like to thank </w:t>
+        <w:t>O</w:t>
       </w:r>
       <w:r>
         <w:rPr>
           <w:rFonts w:eastAsia="Times New Roman" w:cs="Arial"/>
           <w:lang w:val="en-GB" w:eastAsia="zh-TW"/>
         </w:rPr>
+        <w:t xml:space="preserve">ffice Hadley Centre, UK). </w:t>
+      </w:r>
+      <w:r>
+        <w:rPr>
+          <w:rFonts w:eastAsia="Times New Roman" w:cs="Arial"/>
+          <w:lang w:val="en-GB" w:eastAsia="zh-TW"/>
+        </w:rPr>
+        <w:t>The ET-NCMP</w:t>
+      </w:r>
+      <w:r>
+        <w:rPr>
+          <w:rFonts w:eastAsia="Times New Roman" w:cs="Arial"/>
+          <w:lang w:val="en-GB" w:eastAsia="zh-TW"/>
+        </w:rPr>
+        <w:t xml:space="preserve"> would like to thank </w:t>
+      </w:r>
+      <w:r>
+        <w:rPr>
+          <w:rFonts w:eastAsia="Times New Roman" w:cs="Arial"/>
+          <w:lang w:val="en-GB" w:eastAsia="zh-TW"/>
+        </w:rPr>
         <w:t xml:space="preserve">Simon Grainger and James Adams </w:t>
+      </w:r>
+      <w:r>
+        <w:rPr>
+          <w:rFonts w:eastAsia="Times New Roman" w:cs="Arial"/>
+          <w:lang w:val="en-GB" w:eastAsia="zh-TW"/>
+        </w:rPr>
+        <w:t xml:space="preserve">(NOAA, USA) </w:t>
       </w:r>
       <w:r>
         <w:rPr>
@@ -1318,13 +1330,7 @@
         <w:t xml:space="preserve">As of </w:t>
       </w:r>
       <w:r>
-        <w:t>June</w:t>
-      </w:r>
-      <w:r>
-        <w:t xml:space="preserve"> 201</w:t>
-      </w:r>
-      <w:r>
-        <w:t>7</w:t>
+        <w:t>January 2018</w:t>
       </w:r>
       <w:r>
         <w:t xml:space="preserve">, the members of the ET-NCMP </w:t>
@@ -1405,22 +1411,10 @@
       </w:r>
       <w:r>
         <w:rPr>
-          <w:rFonts w:ascii="Arial" w:hAnsi="Arial" w:cs="Arial"/>
-          <w:sz w:val="20"/>
-          <w:szCs w:val="20"/>
-        </w:rPr>
-        <w:t xml:space="preserve">Akihiko </w:t>
-      </w:r>
-      <w:proofErr w:type="spellStart"/>
-      <w:r>
-        <w:rPr>
-          <w:rFonts w:ascii="Arial" w:hAnsi="Arial" w:cs="Arial"/>
-          <w:sz w:val="20"/>
-          <w:szCs w:val="20"/>
-        </w:rPr>
-        <w:t>Shimpo</w:t>
-      </w:r>
-      <w:proofErr w:type="spellEnd"/>
+          <w:rFonts w:cs="Arial"/>
+        </w:rPr>
+        <w:t>Akihiko Shimpo</w:t>
+      </w:r>
       <w:r>
         <w:rPr>
           <w:rFonts w:eastAsia="Times New Roman" w:cs="Arial"/>
@@ -2282,6 +2276,7 @@
           <w:lang w:val="en-CA"/>
         </w:rPr>
       </w:pPr>
+      <w:proofErr w:type="spellStart"/>
       <w:r>
         <w:rPr>
           <w:rFonts w:ascii="Courier New" w:hAnsi="Courier New" w:cs="Courier New"/>
@@ -2291,8 +2286,9 @@
           <w:szCs w:val="20"/>
           <w:lang w:val="en-CA"/>
         </w:rPr>
-        <w:t>install.packages(c(</w:t>
-      </w:r>
+        <w:t>install.packages</w:t>
+      </w:r>
+      <w:proofErr w:type="spellEnd"/>
       <w:r>
         <w:rPr>
           <w:rFonts w:ascii="Courier New" w:hAnsi="Courier New" w:cs="Courier New"/>
@@ -2302,7 +2298,7 @@
           <w:szCs w:val="20"/>
           <w:lang w:val="en-CA"/>
         </w:rPr>
-        <w:t>"</w:t>
+        <w:t>(c(</w:t>
       </w:r>
       <w:r>
         <w:rPr>
@@ -2313,7 +2309,7 @@
           <w:szCs w:val="20"/>
           <w:lang w:val="en-CA"/>
         </w:rPr>
-        <w:t>data.table</w:t>
+        <w:t>"</w:t>
       </w:r>
       <w:r>
         <w:rPr>
@@ -2324,7 +2320,7 @@
           <w:szCs w:val="20"/>
           <w:lang w:val="en-CA"/>
         </w:rPr>
-        <w:t>"</w:t>
+        <w:t>data.table</w:t>
       </w:r>
       <w:r>
         <w:rPr>
@@ -2335,7 +2331,7 @@
           <w:szCs w:val="20"/>
           <w:lang w:val="en-CA"/>
         </w:rPr>
-        <w:t>,</w:t>
+        <w:t>"</w:t>
       </w:r>
       <w:r>
         <w:rPr>
@@ -2346,7 +2342,7 @@
           <w:szCs w:val="20"/>
           <w:lang w:val="en-CA"/>
         </w:rPr>
-        <w:t>"</w:t>
+        <w:t>,</w:t>
       </w:r>
       <w:r>
         <w:rPr>
@@ -2357,7 +2353,7 @@
           <w:szCs w:val="20"/>
           <w:lang w:val="en-CA"/>
         </w:rPr>
-        <w:t>stats</w:t>
+        <w:t>"</w:t>
       </w:r>
       <w:r>
         <w:rPr>
@@ -2368,7 +2364,7 @@
           <w:szCs w:val="20"/>
           <w:lang w:val="en-CA"/>
         </w:rPr>
-        <w:t>"</w:t>
+        <w:t>stats</w:t>
       </w:r>
       <w:r>
         <w:rPr>
@@ -2379,7 +2375,7 @@
           <w:szCs w:val="20"/>
           <w:lang w:val="en-CA"/>
         </w:rPr>
-        <w:t>,</w:t>
+        <w:t>"</w:t>
       </w:r>
       <w:r>
         <w:rPr>
@@ -2390,7 +2386,7 @@
           <w:szCs w:val="20"/>
           <w:lang w:val="en-CA"/>
         </w:rPr>
-        <w:t>"</w:t>
+        <w:t>,</w:t>
       </w:r>
       <w:r>
         <w:rPr>
@@ -2401,7 +2397,7 @@
           <w:szCs w:val="20"/>
           <w:lang w:val="en-CA"/>
         </w:rPr>
-        <w:t>zoo</w:t>
+        <w:t>"</w:t>
       </w:r>
       <w:r>
         <w:rPr>
@@ -2412,7 +2408,7 @@
           <w:szCs w:val="20"/>
           <w:lang w:val="en-CA"/>
         </w:rPr>
-        <w:t>"</w:t>
+        <w:t>zoo</w:t>
       </w:r>
       <w:r>
         <w:rPr>
@@ -2423,7 +2419,7 @@
           <w:szCs w:val="20"/>
           <w:lang w:val="en-CA"/>
         </w:rPr>
-        <w:t>,</w:t>
+        <w:t>"</w:t>
       </w:r>
       <w:r>
         <w:rPr>
@@ -2434,7 +2430,7 @@
           <w:szCs w:val="20"/>
           <w:lang w:val="en-CA"/>
         </w:rPr>
-        <w:t>"</w:t>
+        <w:t>,</w:t>
       </w:r>
       <w:r>
         <w:rPr>
@@ -2445,7 +2441,7 @@
           <w:szCs w:val="20"/>
           <w:lang w:val="en-CA"/>
         </w:rPr>
-        <w:t>reshape2</w:t>
+        <w:t>"</w:t>
       </w:r>
       <w:r>
         <w:rPr>
@@ -2456,7 +2452,7 @@
           <w:szCs w:val="20"/>
           <w:lang w:val="en-CA"/>
         </w:rPr>
-        <w:t>"</w:t>
+        <w:t>reshape2</w:t>
       </w:r>
       <w:r>
         <w:rPr>
@@ -2467,12 +2463,9 @@
           <w:szCs w:val="20"/>
           <w:lang w:val="en-CA"/>
         </w:rPr>
-        <w:t>))</w:t>
-      </w:r>
-    </w:p>
-    <w:p>
-      <w:pPr>
-        <w:contextualSpacing/>
+        <w:t>"</w:t>
+      </w:r>
+      <w:r>
         <w:rPr>
           <w:rFonts w:ascii="Courier New" w:hAnsi="Courier New" w:cs="Courier New"/>
           <w:b/>
@@ -2481,8 +2474,12 @@
           <w:szCs w:val="20"/>
           <w:lang w:val="en-CA"/>
         </w:rPr>
-      </w:pPr>
-      <w:r>
+        <w:t>))</w:t>
+      </w:r>
+    </w:p>
+    <w:p>
+      <w:pPr>
+        <w:contextualSpacing/>
         <w:rPr>
           <w:rFonts w:ascii="Courier New" w:hAnsi="Courier New" w:cs="Courier New"/>
           <w:b/>
@@ -2491,8 +2488,8 @@
           <w:szCs w:val="20"/>
           <w:lang w:val="en-CA"/>
         </w:rPr>
-        <w:t>install.packages(c(</w:t>
-      </w:r>
+      </w:pPr>
+      <w:proofErr w:type="spellStart"/>
       <w:r>
         <w:rPr>
           <w:rFonts w:ascii="Courier New" w:hAnsi="Courier New" w:cs="Courier New"/>
@@ -2502,7 +2499,54 @@
           <w:szCs w:val="20"/>
           <w:lang w:val="en-CA"/>
         </w:rPr>
-        <w:t>"PCICt","climdex.pcic"))</w:t>
+        <w:t>install.packages</w:t>
+      </w:r>
+      <w:proofErr w:type="spellEnd"/>
+      <w:r>
+        <w:rPr>
+          <w:rFonts w:ascii="Courier New" w:hAnsi="Courier New" w:cs="Courier New"/>
+          <w:b/>
+          <w:color w:val="FF0000"/>
+          <w:sz w:val="20"/>
+          <w:szCs w:val="20"/>
+          <w:lang w:val="en-CA"/>
+        </w:rPr>
+        <w:t>(c(</w:t>
+      </w:r>
+      <w:r>
+        <w:rPr>
+          <w:rFonts w:ascii="Courier New" w:hAnsi="Courier New" w:cs="Courier New"/>
+          <w:b/>
+          <w:color w:val="FF0000"/>
+          <w:sz w:val="20"/>
+          <w:szCs w:val="20"/>
+          <w:lang w:val="en-CA"/>
+        </w:rPr>
+        <w:t>"</w:t>
+      </w:r>
+      <w:proofErr w:type="spellStart"/>
+      <w:r>
+        <w:rPr>
+          <w:rFonts w:ascii="Courier New" w:hAnsi="Courier New" w:cs="Courier New"/>
+          <w:b/>
+          <w:color w:val="FF0000"/>
+          <w:sz w:val="20"/>
+          <w:szCs w:val="20"/>
+          <w:lang w:val="en-CA"/>
+        </w:rPr>
+        <w:t>PCICt","climdex.pcic</w:t>
+      </w:r>
+      <w:proofErr w:type="spellEnd"/>
+      <w:r>
+        <w:rPr>
+          <w:rFonts w:ascii="Courier New" w:hAnsi="Courier New" w:cs="Courier New"/>
+          <w:b/>
+          <w:color w:val="FF0000"/>
+          <w:sz w:val="20"/>
+          <w:szCs w:val="20"/>
+          <w:lang w:val="en-CA"/>
+        </w:rPr>
+        <w:t>"))</w:t>
       </w:r>
     </w:p>
     <w:p>
@@ -2732,6 +2776,7 @@
           <w:lang w:val="en-CA"/>
         </w:rPr>
       </w:pPr>
+      <w:proofErr w:type="spellStart"/>
       <w:r>
         <w:rPr>
           <w:rFonts w:ascii="Courier New" w:hAnsi="Courier New" w:cs="Courier New"/>
@@ -2741,7 +2786,19 @@
           <w:szCs w:val="20"/>
           <w:lang w:val="en-CA"/>
         </w:rPr>
-        <w:t>getwd()</w:t>
+        <w:t>getwd</w:t>
+      </w:r>
+      <w:proofErr w:type="spellEnd"/>
+      <w:r>
+        <w:rPr>
+          <w:rFonts w:ascii="Courier New" w:hAnsi="Courier New" w:cs="Courier New"/>
+          <w:b/>
+          <w:color w:val="FF0000"/>
+          <w:sz w:val="20"/>
+          <w:szCs w:val="20"/>
+          <w:lang w:val="en-CA"/>
+        </w:rPr>
+        <w:t>()</w:t>
       </w:r>
     </w:p>
     <w:p>
@@ -2809,7 +2866,7 @@
                     </a:ln>
                     <a:extLst>
                       <a:ext uri="{53640926-AAD7-44D8-BBD7-CCE9431645EC}">
-                        <a14:shadowObscured xmlns="" xmlns:wpc="http://schemas.microsoft.com/office/word/2010/wordprocessingCanvas" xmlns:mc="http://schemas.openxmlformats.org/markup-compatibility/2006" xmlns:o="urn:schemas-microsoft-com:office:office" xmlns:v="urn:schemas-microsoft-com:vml" xmlns:wp14="http://schemas.microsoft.com/office/word/2010/wordprocessingDrawing" xmlns:w10="urn:schemas-microsoft-com:office:word" xmlns:w="http://schemas.openxmlformats.org/wordprocessingml/2006/main" xmlns:w14="http://schemas.microsoft.com/office/word/2010/wordml" xmlns:wpg="http://schemas.microsoft.com/office/word/2010/wordprocessingGroup" xmlns:wpi="http://schemas.microsoft.com/office/word/2010/wordprocessingInk" xmlns:wps="http://schemas.microsoft.com/office/word/2010/wordprocessingShape" xmlns:a14="http://schemas.microsoft.com/office/drawing/2010/main"/>
+                        <a14:shadowObscured xmlns:a14="http://schemas.microsoft.com/office/drawing/2010/main" xmlns:wps="http://schemas.microsoft.com/office/word/2010/wordprocessingShape" xmlns:wpi="http://schemas.microsoft.com/office/word/2010/wordprocessingInk" xmlns:wpg="http://schemas.microsoft.com/office/word/2010/wordprocessingGroup" xmlns:w14="http://schemas.microsoft.com/office/word/2010/wordml" xmlns:w="http://schemas.openxmlformats.org/wordprocessingml/2006/main" xmlns:w10="urn:schemas-microsoft-com:office:word" xmlns:wp14="http://schemas.microsoft.com/office/word/2010/wordprocessingDrawing" xmlns:v="urn:schemas-microsoft-com:vml" xmlns:o="urn:schemas-microsoft-com:office:office" xmlns:mc="http://schemas.openxmlformats.org/markup-compatibility/2006" xmlns:wpc="http://schemas.microsoft.com/office/word/2010/wordprocessingCanvas" xmlns=""/>
                       </a:ext>
                     </a:extLst>
                   </pic:spPr>
@@ -3113,7 +3170,7 @@
                     </a:ln>
                     <a:extLst>
                       <a:ext uri="{53640926-AAD7-44D8-BBD7-CCE9431645EC}">
-                        <a14:shadowObscured xmlns="" xmlns:wpc="http://schemas.microsoft.com/office/word/2010/wordprocessingCanvas" xmlns:mc="http://schemas.openxmlformats.org/markup-compatibility/2006" xmlns:o="urn:schemas-microsoft-com:office:office" xmlns:v="urn:schemas-microsoft-com:vml" xmlns:wp14="http://schemas.microsoft.com/office/word/2010/wordprocessingDrawing" xmlns:w10="urn:schemas-microsoft-com:office:word" xmlns:w="http://schemas.openxmlformats.org/wordprocessingml/2006/main" xmlns:w14="http://schemas.microsoft.com/office/word/2010/wordml" xmlns:wpg="http://schemas.microsoft.com/office/word/2010/wordprocessingGroup" xmlns:wpi="http://schemas.microsoft.com/office/word/2010/wordprocessingInk" xmlns:wps="http://schemas.microsoft.com/office/word/2010/wordprocessingShape" xmlns:a14="http://schemas.microsoft.com/office/drawing/2010/main"/>
+                        <a14:shadowObscured xmlns:a14="http://schemas.microsoft.com/office/drawing/2010/main" xmlns:wps="http://schemas.microsoft.com/office/word/2010/wordprocessingShape" xmlns:wpi="http://schemas.microsoft.com/office/word/2010/wordprocessingInk" xmlns:wpg="http://schemas.microsoft.com/office/word/2010/wordprocessingGroup" xmlns:w14="http://schemas.microsoft.com/office/word/2010/wordml" xmlns:w="http://schemas.openxmlformats.org/wordprocessingml/2006/main" xmlns:w10="urn:schemas-microsoft-com:office:word" xmlns:wp14="http://schemas.microsoft.com/office/word/2010/wordprocessingDrawing" xmlns:v="urn:schemas-microsoft-com:vml" xmlns:o="urn:schemas-microsoft-com:office:office" xmlns:mc="http://schemas.openxmlformats.org/markup-compatibility/2006" xmlns:wpc="http://schemas.microsoft.com/office/word/2010/wordprocessingCanvas" xmlns=""/>
                       </a:ext>
                     </a:extLst>
                   </pic:spPr>
@@ -3225,7 +3282,7 @@
           <w:szCs w:val="20"/>
           <w:lang w:val="en-CA"/>
         </w:rPr>
-        <w:t>P1_Quality_Control_Aug2016.R</w:t>
+        <w:t>P1_Quality_Control.R</w:t>
       </w:r>
       <w:r>
         <w:rPr>
@@ -3528,13 +3585,7 @@
         <w:t xml:space="preserve"> also</w:t>
       </w:r>
       <w:r>
-        <w:t xml:space="preserve"> need to download the following </w:t>
-      </w:r>
-      <w:r>
-        <w:t>6</w:t>
-      </w:r>
-      <w:r>
-        <w:t xml:space="preserve"> computer routines </w:t>
+        <w:t xml:space="preserve"> need to download the following computer routines </w:t>
       </w:r>
       <w:r>
         <w:t>available at</w:t>
@@ -3572,6 +3623,9 @@
       <w:r>
         <w:t>P2_Indices.R</w:t>
       </w:r>
+      <w:r>
+        <w:t xml:space="preserve"> and P2_Indices_extra.R</w:t>
+      </w:r>
     </w:p>
     <w:p>
       <w:pPr>
@@ -3580,6 +3634,9 @@
       <w:r>
         <w:t>P3_Variogram.R</w:t>
       </w:r>
+      <w:r>
+        <w:t xml:space="preserve"> and P3_Variogram_Interactive.R</w:t>
+      </w:r>
     </w:p>
     <w:p>
       <w:pPr>
@@ -3599,13 +3656,29 @@
     </w:p>
     <w:p>
       <w:pPr>
+        <w:spacing w:after="0" w:line="240" w:lineRule="auto"/>
+      </w:pPr>
+      <w:r>
+        <w:t>P6_Counts_Records</w:t>
+      </w:r>
+      <w:r>
+        <w:t>.R</w:t>
+      </w:r>
+    </w:p>
+    <w:p>
+      <w:pPr>
         <w:spacing w:after="120" w:line="240" w:lineRule="auto"/>
       </w:pPr>
       <w:r>
-        <w:t>P6_Counts_Records</w:t>
-      </w:r>
-      <w:r>
-        <w:t>.R</w:t>
+        <w:t xml:space="preserve">P7_Summary.R and </w:t>
+      </w:r>
+      <w:proofErr w:type="spellStart"/>
+      <w:r>
+        <w:t>Support.R</w:t>
+      </w:r>
+      <w:proofErr w:type="spellEnd"/>
+      <w:r>
+        <w:t>.</w:t>
       </w:r>
     </w:p>
     <w:p>
@@ -3658,10 +3731,10 @@
         <w:t xml:space="preserve"> in the same directory as the </w:t>
       </w:r>
       <w:r>
-        <w:t>6</w:t>
-      </w:r>
-      <w:r>
-        <w:t xml:space="preserve"> computer routines. </w:t>
+        <w:t xml:space="preserve"> </w:t>
+      </w:r>
+      <w:r>
+        <w:t xml:space="preserve">computer routines. </w:t>
       </w:r>
       <w:r>
         <w:t>O</w:t>
@@ -4162,31 +4235,93 @@
         <w:rPr>
           <w:rFonts w:cs="Courier New"/>
         </w:rPr>
-        <w:t xml:space="preserve">The first column is the year, the second column is the month (January is 1, February is 2 etc), the third column is the day. The fourth column is the daily precipitation total in </w:t>
+        <w:t>The first column is the year, the second column is the month (January is 1, February is 2 etc), the third column is the day. The fourth column is the daily precipitation</w:t>
       </w:r>
       <w:r>
         <w:rPr>
           <w:rFonts w:cs="Courier New"/>
         </w:rPr>
+        <w:t xml:space="preserve"> </w:t>
+      </w:r>
+      <w:r>
+        <w:rPr>
+          <w:rFonts w:cs="Courier New"/>
+        </w:rPr>
+        <w:t xml:space="preserve">total </w:t>
+      </w:r>
+      <w:r>
+        <w:rPr>
+          <w:rFonts w:cs="Courier New"/>
+        </w:rPr>
+        <w:t>(</w:t>
+      </w:r>
+      <w:proofErr w:type="spellStart"/>
+      <w:r>
+        <w:rPr>
+          <w:rFonts w:cs="Courier New"/>
+        </w:rPr>
+        <w:t>prec</w:t>
+      </w:r>
+      <w:proofErr w:type="spellEnd"/>
+      <w:r>
+        <w:rPr>
+          <w:rFonts w:cs="Courier New"/>
+        </w:rPr>
+        <w:t xml:space="preserve">) </w:t>
+      </w:r>
+      <w:r>
+        <w:rPr>
+          <w:rFonts w:cs="Courier New"/>
+        </w:rPr>
+        <w:t xml:space="preserve">in </w:t>
+      </w:r>
+      <w:r>
+        <w:rPr>
+          <w:rFonts w:cs="Courier New"/>
+        </w:rPr>
         <w:t>millimeters</w:t>
       </w:r>
       <w:r>
         <w:rPr>
           <w:rFonts w:cs="Courier New"/>
         </w:rPr>
-        <w:t xml:space="preserve">, the fifth column is the daily maximum temperature in degrees </w:t>
+        <w:t xml:space="preserve">, the fifth column is the daily maximum temperature </w:t>
       </w:r>
       <w:r>
         <w:rPr>
           <w:rFonts w:cs="Courier New"/>
         </w:rPr>
+        <w:t xml:space="preserve">(tmax) </w:t>
+      </w:r>
+      <w:r>
+        <w:rPr>
+          <w:rFonts w:cs="Courier New"/>
+        </w:rPr>
+        <w:t xml:space="preserve">in degrees </w:t>
+      </w:r>
+      <w:r>
+        <w:rPr>
+          <w:rFonts w:cs="Courier New"/>
+        </w:rPr>
         <w:t>Celsius</w:t>
       </w:r>
       <w:r>
         <w:rPr>
           <w:rFonts w:cs="Courier New"/>
         </w:rPr>
-        <w:t xml:space="preserve"> and the sixth column is the daily minimum temperature in degrees </w:t>
+        <w:t xml:space="preserve"> and the sixth column is the daily minimum temperature </w:t>
+      </w:r>
+      <w:r>
+        <w:rPr>
+          <w:rFonts w:cs="Courier New"/>
+        </w:rPr>
+        <w:t xml:space="preserve">(tmin) </w:t>
+      </w:r>
+      <w:r>
+        <w:rPr>
+          <w:rFonts w:cs="Courier New"/>
+        </w:rPr>
+        <w:t xml:space="preserve">in degrees </w:t>
       </w:r>
       <w:r>
         <w:rPr>
@@ -4422,7 +4557,13 @@
         <w:t>Enter number</w:t>
       </w:r>
       <w:r>
-        <w:t xml:space="preserve"> of standard deviation to identify daily temperature outlier (</w:t>
+        <w:t xml:space="preserve"> of standard deviation to identify daily temperature outlier</w:t>
+      </w:r>
+      <w:r>
+        <w:t>s</w:t>
+      </w:r>
+      <w:r>
+        <w:t xml:space="preserve"> (</w:t>
       </w:r>
       <w:r>
         <w:t xml:space="preserve">between </w:t>
@@ -4497,37 +4638,16 @@
         <w:ind w:left="714" w:hanging="357"/>
       </w:pPr>
       <w:r>
-        <w:t>a</w:t>
-      </w:r>
-      <w:r>
-        <w:t>bs (</w:t>
-      </w:r>
-      <w:r>
-        <w:t>t</w:t>
-      </w:r>
-      <w:r>
-        <w:t>max</w:t>
-      </w:r>
-      <w:r>
-        <w:t>)</w:t>
-      </w:r>
-      <w:r>
-        <w:t xml:space="preserve"> &gt; </w:t>
-      </w:r>
-      <w:r>
-        <w:t>t</w:t>
-      </w:r>
-      <w:r>
-        <w:t xml:space="preserve">x_mean + </w:t>
-      </w:r>
-      <w:r>
-        <w:rPr>
-          <w:i/>
-        </w:rPr>
-        <w:t>n</w:t>
-      </w:r>
-      <w:r>
-        <w:t xml:space="preserve"> standard deviations</w:t>
+        <w:t>tmin &lt; -65</w:t>
+      </w:r>
+      <w:r>
+        <w:rPr>
+          <w:rFonts w:ascii="Arial" w:hAnsi="Arial" w:cs="Arial"/>
+        </w:rPr>
+        <w:t>°</w:t>
+      </w:r>
+      <w:r>
+        <w:t>C</w:t>
       </w:r>
     </w:p>
     <w:p>
@@ -4541,37 +4661,16 @@
         <w:ind w:left="714" w:hanging="357"/>
       </w:pPr>
       <w:r>
-        <w:t>a</w:t>
-      </w:r>
-      <w:r>
-        <w:t>bs (</w:t>
-      </w:r>
-      <w:r>
-        <w:t>t</w:t>
-      </w:r>
-      <w:r>
-        <w:t>min</w:t>
-      </w:r>
-      <w:r>
-        <w:t>)</w:t>
-      </w:r>
-      <w:r>
-        <w:t xml:space="preserve"> &gt; </w:t>
-      </w:r>
-      <w:r>
-        <w:t>t</w:t>
-      </w:r>
-      <w:r>
-        <w:t xml:space="preserve">n_mean + </w:t>
-      </w:r>
-      <w:r>
-        <w:rPr>
-          <w:i/>
-        </w:rPr>
-        <w:t>n</w:t>
-      </w:r>
-      <w:r>
-        <w:t xml:space="preserve"> standard deviations</w:t>
+        <w:t>tmax &gt; 55</w:t>
+      </w:r>
+      <w:r>
+        <w:rPr>
+          <w:rFonts w:ascii="Arial" w:hAnsi="Arial" w:cs="Arial"/>
+        </w:rPr>
+        <w:t>°</w:t>
+      </w:r>
+      <w:r>
+        <w:t>C</w:t>
       </w:r>
     </w:p>
     <w:p>
@@ -4585,19 +4684,129 @@
         <w:ind w:left="714" w:hanging="357"/>
       </w:pPr>
       <w:r>
+        <w:t>a</w:t>
+      </w:r>
+      <w:r>
+        <w:t>bs (</w:t>
+      </w:r>
+      <w:proofErr w:type="spellStart"/>
+      <w:r>
+        <w:t>t</w:t>
+      </w:r>
+      <w:r>
+        <w:t>max</w:t>
+      </w:r>
+      <w:proofErr w:type="spellEnd"/>
+      <w:r>
+        <w:t>)</w:t>
+      </w:r>
+      <w:r>
+        <w:t xml:space="preserve"> &gt; </w:t>
+      </w:r>
+      <w:proofErr w:type="spellStart"/>
+      <w:r>
+        <w:t>t</w:t>
+      </w:r>
+      <w:r>
+        <w:t>x_mean</w:t>
+      </w:r>
+      <w:proofErr w:type="spellEnd"/>
+      <w:r>
+        <w:t xml:space="preserve"> + </w:t>
+      </w:r>
+      <w:r>
+        <w:rPr>
+          <w:i/>
+        </w:rPr>
+        <w:t>n</w:t>
+      </w:r>
+      <w:r>
+        <w:t xml:space="preserve"> standard deviations</w:t>
+      </w:r>
+    </w:p>
+    <w:p>
+      <w:pPr>
+        <w:pStyle w:val="ListParagraph"/>
+        <w:numPr>
+          <w:ilvl w:val="0"/>
+          <w:numId w:val="1"/>
+        </w:numPr>
+        <w:spacing w:line="240" w:lineRule="auto"/>
+        <w:ind w:left="714" w:hanging="357"/>
+      </w:pPr>
+      <w:r>
+        <w:t>a</w:t>
+      </w:r>
+      <w:r>
+        <w:t>bs (</w:t>
+      </w:r>
+      <w:r>
+        <w:t>t</w:t>
+      </w:r>
+      <w:r>
+        <w:t>min</w:t>
+      </w:r>
+      <w:r>
+        <w:t>)</w:t>
+      </w:r>
+      <w:r>
+        <w:t xml:space="preserve"> &gt; </w:t>
+      </w:r>
+      <w:proofErr w:type="spellStart"/>
+      <w:r>
+        <w:t>t</w:t>
+      </w:r>
+      <w:r>
+        <w:t>n_mean</w:t>
+      </w:r>
+      <w:proofErr w:type="spellEnd"/>
+      <w:r>
+        <w:t xml:space="preserve"> + </w:t>
+      </w:r>
+      <w:r>
+        <w:rPr>
+          <w:i/>
+        </w:rPr>
+        <w:t>n</w:t>
+      </w:r>
+      <w:r>
+        <w:t xml:space="preserve"> standard deviations</w:t>
+      </w:r>
+    </w:p>
+    <w:p>
+      <w:pPr>
+        <w:pStyle w:val="ListParagraph"/>
+        <w:numPr>
+          <w:ilvl w:val="0"/>
+          <w:numId w:val="1"/>
+        </w:numPr>
+        <w:spacing w:line="240" w:lineRule="auto"/>
+        <w:ind w:left="714" w:hanging="357"/>
+      </w:pPr>
+      <w:proofErr w:type="spellStart"/>
+      <w:r>
         <w:t>p</w:t>
       </w:r>
       <w:r>
-        <w:t>rec &lt; 0</w:t>
+        <w:t>rec</w:t>
+      </w:r>
+      <w:proofErr w:type="spellEnd"/>
+      <w:r>
+        <w:t xml:space="preserve"> &lt; 0</w:t>
       </w:r>
       <w:r>
         <w:t xml:space="preserve"> and </w:t>
       </w:r>
+      <w:proofErr w:type="spellStart"/>
       <w:r>
         <w:t>p</w:t>
       </w:r>
       <w:r>
-        <w:t xml:space="preserve">rec &gt; </w:t>
+        <w:t>rec</w:t>
+      </w:r>
+      <w:proofErr w:type="spellEnd"/>
+      <w:r>
+        <w:t xml:space="preserve"> &gt; </w:t>
       </w:r>
       <w:r>
         <w:rPr>
@@ -4835,42 +5044,52 @@
           <w:sz w:val="18"/>
           <w:szCs w:val="18"/>
         </w:rPr>
-        <w:t>Z_SillyStation_______XX.txt  1980 12 11  -0.2   0.0 300.0   Negative prec</w:t>
-      </w:r>
-    </w:p>
-    <w:p>
-      <w:pPr>
-        <w:spacing w:after="120"/>
+        <w:t xml:space="preserve">Z_SillyStation_______XX.txt  1980 12 11  -0.2   0.0 300.0   Negative </w:t>
+      </w:r>
+      <w:proofErr w:type="spellStart"/>
+      <w:r>
         <w:rPr>
           <w:rFonts w:ascii="Courier New" w:hAnsi="Courier New" w:cs="Courier New"/>
           <w:sz w:val="18"/>
           <w:szCs w:val="18"/>
         </w:rPr>
-      </w:pPr>
-      <w:r>
+        <w:t>prec</w:t>
+      </w:r>
+      <w:proofErr w:type="spellEnd"/>
+    </w:p>
+    <w:p>
+      <w:pPr>
+        <w:spacing w:after="120"/>
         <w:rPr>
           <w:rFonts w:ascii="Courier New" w:hAnsi="Courier New" w:cs="Courier New"/>
           <w:sz w:val="18"/>
           <w:szCs w:val="18"/>
         </w:rPr>
-        <w:t xml:space="preserve">Z_SillyStation_______XX.txt  1980 12 14 461.5   0.0 300.0   </w:t>
-      </w:r>
-      <w:proofErr w:type="spellStart"/>
+      </w:pPr>
       <w:r>
         <w:rPr>
           <w:rFonts w:ascii="Courier New" w:hAnsi="Courier New" w:cs="Courier New"/>
           <w:sz w:val="18"/>
           <w:szCs w:val="18"/>
         </w:rPr>
-        <w:t>Prec</w:t>
-      </w:r>
-      <w:proofErr w:type="spellEnd"/>
+        <w:t xml:space="preserve">Z_SillyStation_______XX.txt  1980 12 14 461.5   0.0 300.0   </w:t>
+      </w:r>
+      <w:proofErr w:type="spellStart"/>
       <w:r>
         <w:rPr>
           <w:rFonts w:ascii="Courier New" w:hAnsi="Courier New" w:cs="Courier New"/>
           <w:sz w:val="18"/>
           <w:szCs w:val="18"/>
         </w:rPr>
+        <w:t>Prec</w:t>
+      </w:r>
+      <w:proofErr w:type="spellEnd"/>
+      <w:r>
+        <w:rPr>
+          <w:rFonts w:ascii="Courier New" w:hAnsi="Courier New" w:cs="Courier New"/>
+          <w:sz w:val="18"/>
+          <w:szCs w:val="18"/>
+        </w:rPr>
         <w:t xml:space="preserve"> above 300 mm</w:t>
       </w:r>
     </w:p>
@@ -4885,55 +5104,91 @@
         <w:rPr>
           <w:rFonts w:cs="Courier New"/>
         </w:rPr>
-        <w:t>Look at each observation identified by the program and</w:t>
+        <w:t>Each identified outlier needs to be examined and corrected if needed.</w:t>
       </w:r>
       <w:r>
         <w:rPr>
           <w:rFonts w:cs="Courier New"/>
         </w:rPr>
-        <w:t xml:space="preserve"> apply correction</w:t>
+        <w:t xml:space="preserve"> </w:t>
       </w:r>
       <w:r>
         <w:rPr>
           <w:rFonts w:cs="Courier New"/>
         </w:rPr>
-        <w:t>s</w:t>
+        <w:t xml:space="preserve">It is recommended to keep the original data in a separate </w:t>
       </w:r>
       <w:r>
         <w:rPr>
           <w:rFonts w:cs="Courier New"/>
         </w:rPr>
-        <w:t xml:space="preserve"> to the </w:t>
+        <w:t>directory</w:t>
       </w:r>
       <w:r>
         <w:rPr>
           <w:rFonts w:cs="Courier New"/>
         </w:rPr>
-        <w:t xml:space="preserve">input </w:t>
+        <w:t>.</w:t>
       </w:r>
       <w:r>
         <w:rPr>
           <w:rFonts w:cs="Courier New"/>
         </w:rPr>
-        <w:t xml:space="preserve">data files if needed. It is recommended to keep the original data in a separate </w:t>
+        <w:t xml:space="preserve"> It takes about a minute to </w:t>
       </w:r>
       <w:r>
         <w:rPr>
           <w:rFonts w:cs="Courier New"/>
         </w:rPr>
-        <w:t>directory</w:t>
+        <w:t xml:space="preserve">run the code for the </w:t>
       </w:r>
       <w:r>
         <w:rPr>
           <w:rFonts w:cs="Courier New"/>
         </w:rPr>
-        <w:t>.</w:t>
+        <w:t xml:space="preserve">quality control </w:t>
       </w:r>
       <w:r>
         <w:rPr>
           <w:rFonts w:cs="Courier New"/>
         </w:rPr>
-        <w:t xml:space="preserve"> It takes about a minute to quality control 100 stations.</w:t>
+        <w:t xml:space="preserve">of </w:t>
+      </w:r>
+      <w:r>
+        <w:rPr>
+          <w:rFonts w:cs="Courier New"/>
+        </w:rPr>
+        <w:t>100 stations.</w:t>
+      </w:r>
+      <w:r>
+        <w:rPr>
+          <w:rFonts w:cs="Courier New"/>
+        </w:rPr>
+        <w:t xml:space="preserve"> Please note that very large values of daily temperature (ex. 80</w:t>
+      </w:r>
+      <w:r>
+        <w:rPr>
+          <w:rFonts w:ascii="Arial" w:hAnsi="Arial" w:cs="Arial"/>
+        </w:rPr>
+        <w:t>°</w:t>
+      </w:r>
+      <w:r>
+        <w:rPr>
+          <w:rFonts w:cs="Courier New"/>
+        </w:rPr>
+        <w:t xml:space="preserve">C) will influence the standard deviation and </w:t>
+      </w:r>
+      <w:r>
+        <w:rPr>
+          <w:rFonts w:cs="Courier New"/>
+        </w:rPr>
+        <w:t>should be co</w:t>
+      </w:r>
+      <w:r>
+        <w:rPr>
+          <w:rFonts w:cs="Courier New"/>
+        </w:rPr>
+        <w:t>rrected first.</w:t>
       </w:r>
     </w:p>
     <w:p>
@@ -5197,6 +5452,12 @@
           <w:noProof/>
         </w:rPr>
         <w:t xml:space="preserve"> take </w:t>
+      </w:r>
+      <w:r>
+        <w:rPr>
+          <w:noProof/>
+        </w:rPr>
+        <w:t xml:space="preserve">as much as </w:t>
       </w:r>
       <w:r>
         <w:rPr>
@@ -5434,6 +5695,44 @@
     </w:p>
     <w:p>
       <w:pPr>
+        <w:spacing w:after="120"/>
+      </w:pPr>
+      <w:r>
+        <w:t>In each directory</w:t>
+      </w:r>
+      <w:r>
+        <w:t xml:space="preserve">, there is one output file created for each station. </w:t>
+      </w:r>
+      <w:r>
+        <w:t xml:space="preserve">The list of the NCMPs </w:t>
+      </w:r>
+      <w:r>
+        <w:t>is</w:t>
+      </w:r>
+      <w:r>
+        <w:t xml:space="preserve"> provided in Appendix A</w:t>
+      </w:r>
+      <w:r>
+        <w:t xml:space="preserve"> along with their description</w:t>
+      </w:r>
+      <w:r>
+        <w:t xml:space="preserve"> in Appendix B.</w:t>
+      </w:r>
+      <w:r>
+        <w:t xml:space="preserve"> If the warming message “</w:t>
+      </w:r>
+      <w:r>
+        <w:rPr>
+          <w:i/>
+        </w:rPr>
+        <w:t>base thresholds longer object length is not a multiple of shorter object length</w:t>
+      </w:r>
+      <w:r>
+        <w:t>” appears, it means that some stations have a shorter reference period that the one defined by the user and the calculation will be done using the shorter period.</w:t>
+      </w:r>
+    </w:p>
+    <w:p>
+      <w:pPr>
         <w:spacing w:after="360"/>
         <w:rPr>
           <w:b/>
@@ -5443,37 +5742,7 @@
         </w:rPr>
       </w:pPr>
       <w:r>
-        <w:t>In each directory</w:t>
-      </w:r>
-      <w:r>
-        <w:t xml:space="preserve">, there is one output file created for each station. </w:t>
-      </w:r>
-      <w:r>
-        <w:t xml:space="preserve">The list of the NCMPs </w:t>
-      </w:r>
-      <w:r>
-        <w:t>is</w:t>
-      </w:r>
-      <w:r>
-        <w:t xml:space="preserve"> provided in Appendix A</w:t>
-      </w:r>
-      <w:r>
-        <w:t xml:space="preserve"> along with their description</w:t>
-      </w:r>
-      <w:r>
-        <w:t xml:space="preserve"> in Appendix B.</w:t>
-      </w:r>
-      <w:r>
-        <w:t xml:space="preserve"> If the warming message “</w:t>
-      </w:r>
-      <w:r>
-        <w:rPr>
-          <w:i/>
-        </w:rPr>
-        <w:t>base thresholds longer object length is not a multiple of shorter object length</w:t>
-      </w:r>
-      <w:r>
-        <w:t>” appears, it means that some stations have a shorter reference period that the one defined by the user and the calculation will be done using the shorter period.</w:t>
+        <w:t>Please note that the base period recommended by the Expert Team is 1981-2010.</w:t>
       </w:r>
       <w:r>
         <w:rPr>
@@ -5559,15 +5828,7 @@
         <w:t>produce</w:t>
       </w:r>
       <w:r>
-        <w:t xml:space="preserve"> the </w:t>
-      </w:r>
-      <w:proofErr w:type="spellStart"/>
-      <w:r>
-        <w:t>variogram</w:t>
-      </w:r>
-      <w:proofErr w:type="spellEnd"/>
-      <w:r>
-        <w:t xml:space="preserve"> for one NCMP at a</w:t>
+        <w:t xml:space="preserve"> the variogram for one NCMP at a</w:t>
       </w:r>
       <w:r>
         <w:t xml:space="preserve"> time</w:t>
@@ -5582,13 +5843,48 @@
         <w:t>can</w:t>
       </w:r>
       <w:r>
-        <w:t xml:space="preserve"> take 30 minutes to run the routine for one NCMP</w:t>
+        <w:t xml:space="preserve"> take </w:t>
+      </w:r>
+      <w:r>
+        <w:t xml:space="preserve">15 </w:t>
+      </w:r>
+      <w:r>
+        <w:t xml:space="preserve">minutes to run the routine for </w:t>
+      </w:r>
+      <w:r>
+        <w:t xml:space="preserve">all </w:t>
+      </w:r>
+      <w:r>
+        <w:t>NCMP</w:t>
+      </w:r>
+      <w:r>
+        <w:t>s</w:t>
       </w:r>
       <w:r>
         <w:t xml:space="preserve"> using 100 stations</w:t>
       </w:r>
       <w:r>
         <w:t>.</w:t>
+      </w:r>
+    </w:p>
+    <w:p>
+      <w:pPr>
+        <w:spacing w:after="120"/>
+      </w:pPr>
+      <w:r>
+        <w:t>Please note that the Expert Team recommends of producing the variogram using at least 10 years (ex. 1981-</w:t>
+      </w:r>
+      <w:r>
+        <w:t>2010</w:t>
+      </w:r>
+      <w:r>
+        <w:t>): however using less years requires less computing time</w:t>
+      </w:r>
+      <w:r>
+        <w:t>.</w:t>
+      </w:r>
+      <w:r>
+        <w:t xml:space="preserve"> </w:t>
       </w:r>
     </w:p>
     <w:p>
@@ -5797,7 +6093,10 @@
         <w:t>, ex.</w:t>
       </w:r>
       <w:r>
-        <w:t xml:space="preserve"> 1982</w:t>
+        <w:t xml:space="preserve"> </w:t>
+      </w:r>
+      <w:r>
+        <w:t>2010</w:t>
       </w:r>
       <w:r>
         <w:t>)</w:t>
@@ -5809,12 +6108,117 @@
           <w:ilvl w:val="0"/>
           <w:numId w:val="28"/>
         </w:numPr>
-      </w:pPr>
-      <w:r>
-        <w:t>Enter the desired NCMP number (between 1 and 7, or 0 for all)</w:t>
+        <w:spacing w:after="120"/>
+        <w:ind w:left="714" w:hanging="357"/>
+      </w:pPr>
+      <w:r>
+        <w:t xml:space="preserve">Enter the desired NCMP number (between 1 and </w:t>
+      </w:r>
+      <w:r>
+        <w:t>8</w:t>
+      </w:r>
+      <w:r>
+        <w:t>, or 0 for all)</w:t>
       </w:r>
       <w:r>
         <w:t>.</w:t>
+      </w:r>
+    </w:p>
+    <w:p>
+      <w:pPr>
+        <w:numPr>
+          <w:ilvl w:val="0"/>
+          <w:numId w:val="30"/>
+        </w:numPr>
+        <w:spacing w:after="0"/>
+      </w:pPr>
+      <w:r>
+        <w:t>For Monthly Mean Temperature Anomaly, enter 1.</w:t>
+      </w:r>
+    </w:p>
+    <w:p>
+      <w:pPr>
+        <w:numPr>
+          <w:ilvl w:val="0"/>
+          <w:numId w:val="30"/>
+        </w:numPr>
+        <w:spacing w:after="0"/>
+      </w:pPr>
+      <w:r>
+        <w:t>For Monthly Total Precipitation Anomaly Normalized, enter 2.</w:t>
+      </w:r>
+    </w:p>
+    <w:p>
+      <w:pPr>
+        <w:numPr>
+          <w:ilvl w:val="0"/>
+          <w:numId w:val="30"/>
+        </w:numPr>
+        <w:spacing w:after="0"/>
+      </w:pPr>
+      <w:r>
+        <w:t>For Monthly Total Precipitation Anomaly, enter 3.</w:t>
+      </w:r>
+    </w:p>
+    <w:p>
+      <w:pPr>
+        <w:numPr>
+          <w:ilvl w:val="0"/>
+          <w:numId w:val="30"/>
+        </w:numPr>
+        <w:spacing w:after="0"/>
+      </w:pPr>
+      <w:r>
+        <w:t>For Standardized Precipitation Index, enter 4.</w:t>
+      </w:r>
+    </w:p>
+    <w:p>
+      <w:pPr>
+        <w:numPr>
+          <w:ilvl w:val="0"/>
+          <w:numId w:val="30"/>
+        </w:numPr>
+        <w:spacing w:after="0"/>
+      </w:pPr>
+      <w:r>
+        <w:t>For Percentage of Warm Days, enter 5,</w:t>
+      </w:r>
+    </w:p>
+    <w:p>
+      <w:pPr>
+        <w:numPr>
+          <w:ilvl w:val="0"/>
+          <w:numId w:val="30"/>
+        </w:numPr>
+        <w:spacing w:after="0"/>
+      </w:pPr>
+      <w:r>
+        <w:t>For Percentage of Warm Nights, enter 6.</w:t>
+      </w:r>
+    </w:p>
+    <w:p>
+      <w:pPr>
+        <w:numPr>
+          <w:ilvl w:val="0"/>
+          <w:numId w:val="30"/>
+        </w:numPr>
+        <w:spacing w:after="0"/>
+      </w:pPr>
+      <w:r>
+        <w:t>For Percentage of Cold Days, enter 7.</w:t>
+      </w:r>
+    </w:p>
+    <w:p>
+      <w:pPr>
+        <w:numPr>
+          <w:ilvl w:val="0"/>
+          <w:numId w:val="30"/>
+        </w:numPr>
+        <w:spacing w:after="120"/>
+        <w:ind w:left="1077" w:hanging="357"/>
+      </w:pPr>
+      <w:r>
+        <w:t>For Percentage of Cold Nights, enter 8.</w:t>
       </w:r>
     </w:p>
     <w:p>
@@ -6007,18 +6411,54 @@
         <w:rPr>
           <w:noProof/>
         </w:rPr>
-        <w:t>It is a good idea to look at the graphs for each variogram to ensure that the red line is a good match to the blue points</w:t>
+        <w:t xml:space="preserve">It is a good idea to look at the graphs for each variogram to ensure that the red line </w:t>
       </w:r>
       <w:r>
         <w:rPr>
           <w:noProof/>
         </w:rPr>
-        <w:t>. If the variograms look OK, goto section 8</w:t>
+        <w:t xml:space="preserve">(representing the function with the best fit: exponential, sperical or gaussian, please see Appendix D) </w:t>
       </w:r>
       <w:r>
         <w:rPr>
           <w:noProof/>
         </w:rPr>
+        <w:t>is a good match to the blue points</w:t>
+      </w:r>
+      <w:r>
+        <w:rPr>
+          <w:noProof/>
+        </w:rPr>
+        <w:t xml:space="preserve"> at small distances (between 0 and 500 km). T</w:t>
+      </w:r>
+      <w:r>
+        <w:rPr>
+          <w:noProof/>
+        </w:rPr>
+        <w:t>he two other green lines represent the other two functions</w:t>
+      </w:r>
+      <w:r>
+        <w:rPr>
+          <w:noProof/>
+        </w:rPr>
+        <w:t xml:space="preserve">. If the variograms </w:t>
+      </w:r>
+      <w:r>
+        <w:rPr>
+          <w:noProof/>
+        </w:rPr>
+        <w:t>appear to be fine</w:t>
+      </w:r>
+      <w:r>
+        <w:rPr>
+          <w:noProof/>
+        </w:rPr>
+        <w:t>, goto section 8</w:t>
+      </w:r>
+      <w:r>
+        <w:rPr>
+          <w:noProof/>
+        </w:rPr>
         <w:t>.</w:t>
       </w:r>
     </w:p>
@@ -6039,13 +6479,55 @@
         <w:rPr>
           <w:noProof/>
         </w:rPr>
+        <w:t xml:space="preserve"> at small distances</w:t>
+      </w:r>
+      <w:r>
+        <w:rPr>
+          <w:noProof/>
+        </w:rPr>
         <w:t>, as shown in the left panel of the Figure</w:t>
       </w:r>
       <w:r>
         <w:rPr>
           <w:noProof/>
         </w:rPr>
-        <w:t>. This can happen if there are very few stations, or because the maximum station separation used in the calculation was too large. An improved variogram can, in some cases, be calculated</w:t>
+        <w:t xml:space="preserve">. This can happen </w:t>
+      </w:r>
+      <w:r>
+        <w:rPr>
+          <w:noProof/>
+        </w:rPr>
+        <w:t xml:space="preserve">when </w:t>
+      </w:r>
+      <w:r>
+        <w:rPr>
+          <w:noProof/>
+        </w:rPr>
+        <w:t xml:space="preserve">there are very few stations or </w:t>
+      </w:r>
+      <w:r>
+        <w:rPr>
+          <w:noProof/>
+        </w:rPr>
+        <w:t xml:space="preserve">when </w:t>
+      </w:r>
+      <w:r>
+        <w:rPr>
+          <w:noProof/>
+        </w:rPr>
+        <w:t xml:space="preserve">the maximum station separation used in the calculation </w:t>
+      </w:r>
+      <w:r>
+        <w:rPr>
+          <w:noProof/>
+        </w:rPr>
+        <w:t xml:space="preserve">is </w:t>
+      </w:r>
+      <w:r>
+        <w:rPr>
+          <w:noProof/>
+        </w:rPr>
+        <w:t>too large. An improved variogram can, in some cases, be calculated</w:t>
       </w:r>
       <w:r>
         <w:rPr>
@@ -6123,7 +6605,112 @@
           <w:i/>
           <w:noProof/>
         </w:rPr>
-        <w:t>Figure: (left) the functional variogram, in red, does not match the blue points very well, particularly close to zero distance. (right) the maximum distance has been set to 700km and the variogram has been recalculated. The red line now matches the blue points much more closely up to the maximum range.</w:t>
+        <w:t>Figure: (left) the functional variogram, in red, does not match the blue points very well</w:t>
+      </w:r>
+      <w:r>
+        <w:rPr>
+          <w:i/>
+          <w:noProof/>
+        </w:rPr>
+        <w:t xml:space="preserve"> at small</w:t>
+      </w:r>
+      <w:r>
+        <w:rPr>
+          <w:i/>
+          <w:noProof/>
+        </w:rPr>
+        <w:t xml:space="preserve"> distance</w:t>
+      </w:r>
+      <w:r>
+        <w:rPr>
+          <w:i/>
+          <w:noProof/>
+        </w:rPr>
+        <w:t xml:space="preserve"> (0 to 500 km)</w:t>
+      </w:r>
+      <w:r>
+        <w:rPr>
+          <w:i/>
+          <w:noProof/>
+        </w:rPr>
+        <w:t>;</w:t>
+      </w:r>
+      <w:r>
+        <w:rPr>
+          <w:i/>
+          <w:noProof/>
+        </w:rPr>
+        <w:t xml:space="preserve"> </w:t>
+      </w:r>
+      <w:r>
+        <w:rPr>
+          <w:i/>
+          <w:noProof/>
+        </w:rPr>
+        <w:t xml:space="preserve">(right) the maximum distance has been </w:t>
+      </w:r>
+      <w:r>
+        <w:rPr>
+          <w:i/>
+          <w:noProof/>
+        </w:rPr>
+        <w:t>re</w:t>
+      </w:r>
+      <w:r>
+        <w:rPr>
+          <w:i/>
+          <w:noProof/>
+        </w:rPr>
+        <w:t xml:space="preserve">set </w:t>
+      </w:r>
+      <w:r>
+        <w:rPr>
+          <w:i/>
+          <w:noProof/>
+        </w:rPr>
+        <w:t xml:space="preserve">by the user </w:t>
+      </w:r>
+      <w:r>
+        <w:rPr>
+          <w:i/>
+          <w:noProof/>
+        </w:rPr>
+        <w:t>to 700</w:t>
+      </w:r>
+      <w:r>
+        <w:rPr>
+          <w:i/>
+          <w:noProof/>
+        </w:rPr>
+        <w:t xml:space="preserve"> </w:t>
+      </w:r>
+      <w:r>
+        <w:rPr>
+          <w:i/>
+          <w:noProof/>
+        </w:rPr>
+        <w:t>km and the variogram has been recalculated. The red line now matches the blue points much more closely up to the maximum range</w:t>
+      </w:r>
+      <w:r>
+        <w:rPr>
+          <w:i/>
+          <w:noProof/>
+        </w:rPr>
+        <w:t xml:space="preserve"> (700 km)</w:t>
+      </w:r>
+      <w:r>
+        <w:rPr>
+          <w:i/>
+          <w:noProof/>
+        </w:rPr>
+        <w:t>. The maximum distance is originally set to 3000 km for temperature and to 2000 km for precipitation</w:t>
+      </w:r>
+      <w:r>
+        <w:rPr>
+          <w:i/>
+          <w:noProof/>
+        </w:rPr>
+        <w:t>.</w:t>
       </w:r>
     </w:p>
     <w:p>
@@ -6280,13 +6867,8 @@
         <w:t xml:space="preserve">Enter beginning year </w:t>
       </w:r>
       <w:r>
-        <w:t xml:space="preserve">to calculate </w:t>
-      </w:r>
-      <w:proofErr w:type="spellStart"/>
-      <w:r>
-        <w:t>variogram</w:t>
-      </w:r>
-      <w:proofErr w:type="spellEnd"/>
+        <w:t>to calculate variogram</w:t>
+      </w:r>
       <w:r>
         <w:t xml:space="preserve"> (</w:t>
       </w:r>
@@ -6310,18 +6892,16 @@
         <w:t xml:space="preserve">Enter ending year </w:t>
       </w:r>
       <w:r>
-        <w:t xml:space="preserve">to calculate </w:t>
-      </w:r>
-      <w:proofErr w:type="spellStart"/>
-      <w:r>
-        <w:t>variogram</w:t>
-      </w:r>
-      <w:proofErr w:type="spellEnd"/>
+        <w:t>to calculate variogram</w:t>
+      </w:r>
       <w:r>
         <w:t xml:space="preserve"> (</w:t>
       </w:r>
       <w:r>
-        <w:t>between 1982 and 2016, ex. 1982</w:t>
+        <w:t xml:space="preserve">between 1982 and 2016, ex. </w:t>
+      </w:r>
+      <w:r>
+        <w:t>1990</w:t>
       </w:r>
       <w:r>
         <w:t>)</w:t>
@@ -6335,7 +6915,13 @@
         </w:numPr>
       </w:pPr>
       <w:r>
-        <w:t>Enter the desired NCMP number (between 1 and 7, or 0 for all)</w:t>
+        <w:t xml:space="preserve">Enter the desired NCMP number (between 1 and </w:t>
+      </w:r>
+      <w:r>
+        <w:t>8</w:t>
+      </w:r>
+      <w:r>
+        <w:t>, or 0 for all)</w:t>
       </w:r>
       <w:r>
         <w:t>.</w:t>
@@ -6352,13 +6938,110 @@
         <w:rPr>
           <w:noProof/>
         </w:rPr>
-        <w:t>This time, the program will stop after each variogram has been calculated and ask if you are happy with the variogram. If you are, enter ‘y’. If you are not happy, enter ‘n’. You will then be asked to enter a new maximum range. Enter a new maximum range and press return. The variogram will be recalculated. This process can be repeated until you are happy with the variogram.</w:t>
+        <w:t xml:space="preserve">This time, the program will stop after each variogram has been calculated and </w:t>
       </w:r>
       <w:r>
         <w:rPr>
           <w:noProof/>
         </w:rPr>
+        <w:t xml:space="preserve">will </w:t>
+      </w:r>
+      <w:r>
+        <w:rPr>
+          <w:noProof/>
+        </w:rPr>
+        <w:t xml:space="preserve">ask if </w:t>
+      </w:r>
+      <w:r>
+        <w:rPr>
+          <w:noProof/>
+        </w:rPr>
+        <w:t>the variogram is acceptable</w:t>
+      </w:r>
+      <w:r>
+        <w:rPr>
+          <w:noProof/>
+        </w:rPr>
+        <w:t xml:space="preserve">. If </w:t>
+      </w:r>
+      <w:r>
+        <w:rPr>
+          <w:noProof/>
+        </w:rPr>
+        <w:t>it is</w:t>
+      </w:r>
+      <w:r>
+        <w:rPr>
+          <w:noProof/>
+        </w:rPr>
+        <w:t>, enter ‘y’</w:t>
+      </w:r>
+      <w:r>
+        <w:rPr>
+          <w:noProof/>
+        </w:rPr>
+        <w:t xml:space="preserve">; if not, </w:t>
+      </w:r>
+      <w:r>
+        <w:rPr>
+          <w:noProof/>
+        </w:rPr>
+        <w:t xml:space="preserve">enter ‘n’. You will then be asked to enter a new maximum range. Enter a new maximum range </w:t>
+      </w:r>
+      <w:r>
+        <w:rPr>
+          <w:noProof/>
+        </w:rPr>
+        <w:t xml:space="preserve">(ex. 700 km) </w:t>
+      </w:r>
+      <w:r>
+        <w:rPr>
+          <w:noProof/>
+        </w:rPr>
+        <w:t xml:space="preserve">and press return. The variogram will be recalculated. This process can be repeated until </w:t>
+      </w:r>
+      <w:r>
+        <w:rPr>
+          <w:noProof/>
+        </w:rPr>
+        <w:t>that</w:t>
+      </w:r>
+      <w:r>
+        <w:rPr>
+          <w:noProof/>
+        </w:rPr>
+        <w:t xml:space="preserve"> the variogram</w:t>
+      </w:r>
+      <w:r>
+        <w:rPr>
+          <w:noProof/>
+        </w:rPr>
+        <w:t xml:space="preserve"> is acceptable</w:t>
+      </w:r>
+      <w:r>
+        <w:rPr>
+          <w:noProof/>
+        </w:rPr>
+        <w:t>.</w:t>
+      </w:r>
+      <w:r>
+        <w:rPr>
+          <w:noProof/>
+        </w:rPr>
         <w:t xml:space="preserve"> It is important to get a reasonable match between the red line and blue points at smaller distances.</w:t>
+      </w:r>
+    </w:p>
+    <w:p>
+      <w:pPr>
+        <w:rPr>
+          <w:noProof/>
+        </w:rPr>
+      </w:pPr>
+      <w:r>
+        <w:rPr>
+          <w:noProof/>
+        </w:rPr>
+        <w:br w:type="page"/>
       </w:r>
     </w:p>
     <w:p>
@@ -6688,6 +7371,7 @@
           <w:numId w:val="24"/>
         </w:numPr>
         <w:spacing w:after="0"/>
+        <w:ind w:left="714" w:hanging="357"/>
         <w:contextualSpacing/>
       </w:pPr>
       <w:r>
@@ -6704,48 +7388,6 @@
       </w:r>
       <w:r>
         <w:t>0, ex. 1950)</w:t>
-      </w:r>
-    </w:p>
-    <w:p>
-      <w:pPr>
-        <w:numPr>
-          <w:ilvl w:val="0"/>
-          <w:numId w:val="24"/>
-        </w:numPr>
-        <w:ind w:left="714" w:hanging="357"/>
-      </w:pPr>
-      <w:r>
-        <w:t xml:space="preserve">Enter ending year </w:t>
-      </w:r>
-      <w:r>
-        <w:t xml:space="preserve">for region average </w:t>
-      </w:r>
-      <w:r>
-        <w:t xml:space="preserve">(between </w:t>
-      </w:r>
-      <w:r>
-        <w:t>2010</w:t>
-      </w:r>
-      <w:r>
-        <w:t xml:space="preserve"> and 20</w:t>
-      </w:r>
-      <w:r>
-        <w:t>2</w:t>
-      </w:r>
-      <w:r>
-        <w:t>0</w:t>
-      </w:r>
-      <w:r>
-        <w:t xml:space="preserve">, ex. </w:t>
-      </w:r>
-      <w:r>
-        <w:t>2015</w:t>
-      </w:r>
-      <w:r>
-        <w:t>)</w:t>
-      </w:r>
-      <w:r>
-        <w:t>.</w:t>
       </w:r>
     </w:p>
     <w:p>
@@ -6758,7 +7400,34 @@
         <w:contextualSpacing/>
       </w:pPr>
       <w:r>
-        <w:t>Enter the desired NCMP number (between 1 and 7, or 0 for all)</w:t>
+        <w:t xml:space="preserve">Enter ending year </w:t>
+      </w:r>
+      <w:r>
+        <w:t xml:space="preserve">for region average </w:t>
+      </w:r>
+      <w:r>
+        <w:t xml:space="preserve">(between </w:t>
+      </w:r>
+      <w:r>
+        <w:t>2010</w:t>
+      </w:r>
+      <w:r>
+        <w:t xml:space="preserve"> and 20</w:t>
+      </w:r>
+      <w:r>
+        <w:t>2</w:t>
+      </w:r>
+      <w:r>
+        <w:t>0</w:t>
+      </w:r>
+      <w:r>
+        <w:t xml:space="preserve">, ex. </w:t>
+      </w:r>
+      <w:r>
+        <w:t>2015</w:t>
+      </w:r>
+      <w:r>
+        <w:t>)</w:t>
       </w:r>
     </w:p>
     <w:p>
@@ -6768,12 +7437,44 @@
           <w:numId w:val="24"/>
         </w:numPr>
         <w:ind w:left="714" w:hanging="357"/>
-      </w:pPr>
-      <w:r>
-        <w:t>Enter the desired grid resolution 0.1, 0.25, 0.5, 1.0 or 2.0</w:t>
-      </w:r>
-    </w:p>
-    <w:p>
+        <w:contextualSpacing/>
+      </w:pPr>
+      <w:r>
+        <w:t xml:space="preserve">Enter the desired NCMP number (between 1 and </w:t>
+      </w:r>
+      <w:r>
+        <w:t>8</w:t>
+      </w:r>
+      <w:r>
+        <w:t>, or 0 for all)</w:t>
+      </w:r>
+    </w:p>
+    <w:p>
+      <w:pPr>
+        <w:numPr>
+          <w:ilvl w:val="0"/>
+          <w:numId w:val="24"/>
+        </w:numPr>
+        <w:spacing w:after="120"/>
+        <w:ind w:left="714" w:hanging="357"/>
+      </w:pPr>
+      <w:r>
+        <w:t xml:space="preserve">Enter the desired grid resolution </w:t>
+      </w:r>
+      <w:r>
+        <w:t>(</w:t>
+      </w:r>
+      <w:r>
+        <w:t>0.1, 0.25, 0.5, 1.0 or 2.0</w:t>
+      </w:r>
+      <w:r>
+        <w:t xml:space="preserve"> degrees).</w:t>
+      </w:r>
+    </w:p>
+    <w:p>
+      <w:pPr>
+        <w:spacing w:after="120"/>
+      </w:pPr>
       <w:r>
         <w:t xml:space="preserve">The country average is computed for </w:t>
       </w:r>
@@ -6796,13 +7497,13 @@
         <w:t>can</w:t>
       </w:r>
       <w:r>
-        <w:t xml:space="preserve"> take 1</w:t>
-      </w:r>
-      <w:r>
-        <w:t>0</w:t>
-      </w:r>
-      <w:r>
-        <w:t xml:space="preserve"> minutes </w:t>
+        <w:t xml:space="preserve"> take </w:t>
+      </w:r>
+      <w:r>
+        <w:t xml:space="preserve">a few </w:t>
+      </w:r>
+      <w:r>
+        <w:t xml:space="preserve">minutes </w:t>
       </w:r>
       <w:r>
         <w:t>to produce the region-average using</w:t>
@@ -6997,16 +7698,22 @@
         <w:t xml:space="preserve"> removing lag-1 autocorrelation </w:t>
       </w:r>
       <w:r>
-        <w:t xml:space="preserve">procedure presented in </w:t>
+        <w:t xml:space="preserve">procedure </w:t>
+      </w:r>
+      <w:r>
+        <w:t>(</w:t>
       </w:r>
       <w:r>
         <w:t>Zhang</w:t>
       </w:r>
       <w:r>
-        <w:t xml:space="preserve"> (</w:t>
-      </w:r>
-      <w:r>
-        <w:t>1999)</w:t>
+        <w:t xml:space="preserve"> </w:t>
+      </w:r>
+      <w:r>
+        <w:t>2000</w:t>
+      </w:r>
+      <w:r>
+        <w:t>)</w:t>
       </w:r>
       <w:r>
         <w:t>. The computer routines are provided at</w:t>
@@ -7047,6 +7754,7 @@
           <w:b/>
           <w:sz w:val="20"/>
           <w:szCs w:val="20"/>
+          <w:lang w:val="fr-CA"/>
         </w:rPr>
       </w:pPr>
       <w:r>
@@ -7056,6 +7764,7 @@
           <w:color w:val="FF0000"/>
           <w:sz w:val="20"/>
           <w:szCs w:val="20"/>
+          <w:lang w:val="fr-CA"/>
         </w:rPr>
         <w:t>source(</w:t>
       </w:r>
@@ -7066,6 +7775,7 @@
           <w:color w:val="FF0000"/>
           <w:sz w:val="20"/>
           <w:szCs w:val="20"/>
+          <w:lang w:val="fr-CA"/>
         </w:rPr>
         <w:t>"</w:t>
       </w:r>
@@ -7076,6 +7786,7 @@
           <w:color w:val="FF0000"/>
           <w:sz w:val="20"/>
           <w:szCs w:val="20"/>
+          <w:lang w:val="fr-CA"/>
         </w:rPr>
         <w:t>P</w:t>
       </w:r>
@@ -7086,6 +7797,7 @@
           <w:color w:val="FF0000"/>
           <w:sz w:val="20"/>
           <w:szCs w:val="20"/>
+          <w:lang w:val="fr-CA"/>
         </w:rPr>
         <w:t>5</w:t>
       </w:r>
@@ -7096,6 +7808,7 @@
           <w:color w:val="FF0000"/>
           <w:sz w:val="20"/>
           <w:szCs w:val="20"/>
+          <w:lang w:val="fr-CA"/>
         </w:rPr>
         <w:t>_Trends</w:t>
       </w:r>
@@ -7106,6 +7819,7 @@
           <w:color w:val="FF0000"/>
           <w:sz w:val="20"/>
           <w:szCs w:val="20"/>
+          <w:lang w:val="fr-CA"/>
         </w:rPr>
         <w:t>_Graphs</w:t>
       </w:r>
@@ -7116,6 +7830,7 @@
           <w:color w:val="FF0000"/>
           <w:sz w:val="20"/>
           <w:szCs w:val="20"/>
+          <w:lang w:val="fr-CA"/>
         </w:rPr>
         <w:t>.R</w:t>
       </w:r>
@@ -7126,6 +7841,7 @@
           <w:color w:val="FF0000"/>
           <w:sz w:val="20"/>
           <w:szCs w:val="20"/>
+          <w:lang w:val="fr-CA"/>
         </w:rPr>
         <w:t>"</w:t>
       </w:r>
@@ -7136,6 +7852,7 @@
           <w:color w:val="FF0000"/>
           <w:sz w:val="20"/>
           <w:szCs w:val="20"/>
+          <w:lang w:val="fr-CA"/>
         </w:rPr>
         <w:t>)</w:t>
       </w:r>
@@ -7612,7 +8329,7 @@
     </w:p>
     <w:p>
       <w:pPr>
-        <w:spacing w:after="240"/>
+        <w:spacing w:after="120"/>
         <w:rPr>
           <w:b/>
           <w:color w:val="1F497D" w:themeColor="text2"/>
@@ -7627,20 +8344,50 @@
           <w:sz w:val="36"/>
           <w:szCs w:val="36"/>
         </w:rPr>
-        <w:t>11. Produce Summary</w:t>
-      </w:r>
-    </w:p>
-    <w:p>
-      <w:pPr>
-        <w:spacing w:after="240"/>
-      </w:pPr>
-      <w:r>
-        <w:t>The final program creates a summary of the NCMPs in the standard NCMP format. Summaries are produced for all months and years for which regional averages were calculated.</w:t>
-      </w:r>
-    </w:p>
-    <w:p>
-      <w:pPr>
-        <w:spacing w:after="240"/>
+        <w:t>11. Produce Summar</w:t>
+      </w:r>
+      <w:r>
+        <w:rPr>
+          <w:b/>
+          <w:color w:val="1F497D" w:themeColor="text2"/>
+          <w:sz w:val="36"/>
+          <w:szCs w:val="36"/>
+        </w:rPr>
+        <w:t>ies</w:t>
+      </w:r>
+    </w:p>
+    <w:p>
+      <w:pPr>
+        <w:spacing w:after="120"/>
+      </w:pPr>
+      <w:r>
+        <w:t xml:space="preserve">The final program creates </w:t>
+      </w:r>
+      <w:r>
+        <w:t xml:space="preserve">two </w:t>
+      </w:r>
+      <w:r>
+        <w:t xml:space="preserve">summary </w:t>
+      </w:r>
+      <w:r>
+        <w:t xml:space="preserve">files: the first one contains the time series of each NCMPs and the second contains the anomalies and rank of the </w:t>
+      </w:r>
+      <w:r>
+        <w:t xml:space="preserve">user’s defined year </w:t>
+      </w:r>
+      <w:r>
+        <w:t>(</w:t>
+      </w:r>
+      <w:r>
+        <w:t xml:space="preserve">usually the last year, </w:t>
+      </w:r>
+      <w:r>
+        <w:t xml:space="preserve">ex. 2015). </w:t>
+      </w:r>
+    </w:p>
+    <w:p>
+      <w:pPr>
+        <w:spacing w:after="120"/>
       </w:pPr>
       <w:r>
         <w:t>Make sure that you are in the appropriate directory. To run the program that summarizes the NCMPs, in R enter:</w:t>
@@ -7649,13 +8396,6 @@
     <w:p>
       <w:pPr>
         <w:spacing w:after="120"/>
-        <w:rPr>
-          <w:b/>
-          <w:sz w:val="20"/>
-          <w:szCs w:val="20"/>
-        </w:rPr>
-      </w:pPr>
-      <w:r>
         <w:rPr>
           <w:rFonts w:ascii="Courier New" w:hAnsi="Courier New" w:cs="Courier New"/>
           <w:b/>
@@ -7664,8 +8404,7 @@
           <w:szCs w:val="20"/>
           <w:lang w:val="en-CA"/>
         </w:rPr>
-        <w:t>source(</w:t>
-      </w:r>
+      </w:pPr>
       <w:r>
         <w:rPr>
           <w:rFonts w:ascii="Courier New" w:hAnsi="Courier New" w:cs="Courier New"/>
@@ -7675,7 +8414,7 @@
           <w:szCs w:val="20"/>
           <w:lang w:val="en-CA"/>
         </w:rPr>
-        <w:t>"</w:t>
+        <w:t>source(</w:t>
       </w:r>
       <w:r>
         <w:rPr>
@@ -7686,7 +8425,7 @@
           <w:szCs w:val="20"/>
           <w:lang w:val="en-CA"/>
         </w:rPr>
-        <w:t>P7_Summary.</w:t>
+        <w:t>"</w:t>
       </w:r>
       <w:r>
         <w:rPr>
@@ -7697,7 +8436,7 @@
           <w:szCs w:val="20"/>
           <w:lang w:val="en-CA"/>
         </w:rPr>
-        <w:t>R</w:t>
+        <w:t>P7_Summary.</w:t>
       </w:r>
       <w:r>
         <w:rPr>
@@ -7708,7 +8447,7 @@
           <w:szCs w:val="20"/>
           <w:lang w:val="en-CA"/>
         </w:rPr>
-        <w:t>"</w:t>
+        <w:t>R</w:t>
       </w:r>
       <w:r>
         <w:rPr>
@@ -7719,35 +8458,88 @@
           <w:szCs w:val="20"/>
           <w:lang w:val="en-CA"/>
         </w:rPr>
+        <w:t>"</w:t>
+      </w:r>
+      <w:r>
+        <w:rPr>
+          <w:rFonts w:ascii="Courier New" w:hAnsi="Courier New" w:cs="Courier New"/>
+          <w:b/>
+          <w:color w:val="FF0000"/>
+          <w:sz w:val="20"/>
+          <w:szCs w:val="20"/>
+          <w:lang w:val="en-CA"/>
+        </w:rPr>
         <w:t>)</w:t>
       </w:r>
     </w:p>
     <w:p>
       <w:pPr>
         <w:spacing w:after="120"/>
-      </w:pPr>
-      <w:r>
-        <w:t>This should only take a few seconds.</w:t>
-      </w:r>
-    </w:p>
-    <w:p>
-      <w:pPr>
+        <w:rPr>
+          <w:rFonts w:cs="Courier New"/>
+          <w:color w:val="FF0000"/>
+          <w:lang w:val="en-CA"/>
+        </w:rPr>
+      </w:pPr>
+      <w:r>
+        <w:rPr>
+          <w:rFonts w:cs="Courier New"/>
+          <w:color w:val="FF0000"/>
+          <w:lang w:val="en-CA"/>
+        </w:rPr>
+        <w:t>and answer the following questions:</w:t>
+      </w:r>
+    </w:p>
+    <w:p>
+      <w:pPr>
+        <w:pStyle w:val="ListParagraph"/>
+        <w:numPr>
+          <w:ilvl w:val="0"/>
+          <w:numId w:val="31"/>
+        </w:numPr>
         <w:spacing w:after="120"/>
       </w:pPr>
       <w:r>
-        <w:t xml:space="preserve">The directory “A7_Summary” is created which contains the NCMP summaries in a </w:t>
-      </w:r>
-      <w:proofErr w:type="spellStart"/>
-      <w:r>
-        <w:t>csv</w:t>
-      </w:r>
-      <w:proofErr w:type="spellEnd"/>
-      <w:r>
-        <w:t xml:space="preserve"> file.</w:t>
+        <w:t>Enter the name of the country or of the region (ex. Canada)</w:t>
+      </w:r>
+    </w:p>
+    <w:p>
+      <w:pPr>
+        <w:pStyle w:val="ListParagraph"/>
+        <w:numPr>
+          <w:ilvl w:val="0"/>
+          <w:numId w:val="31"/>
+        </w:numPr>
+        <w:spacing w:after="120"/>
+      </w:pPr>
+      <w:r>
+        <w:t>Enter the year for producing the summary (ex. 2015).</w:t>
+      </w:r>
+    </w:p>
+    <w:p>
+      <w:pPr>
+        <w:spacing w:after="240"/>
+      </w:pPr>
+      <w:r>
+        <w:t>The directory “A7_Summary” is created which contains the NCMP summaries in a csv file.</w:t>
       </w:r>
       <w:r>
         <w:t xml:space="preserve"> This is the final step in the processing.</w:t>
       </w:r>
+      <w:r>
+        <w:t xml:space="preserve"> These two files can be sent to the </w:t>
+      </w:r>
+      <w:r>
+        <w:t>WMO</w:t>
+      </w:r>
+      <w:r>
+        <w:t>.</w:t>
+      </w:r>
+    </w:p>
+    <w:p>
+      <w:pPr>
+        <w:spacing w:after="240"/>
+      </w:pPr>
     </w:p>
     <w:p>
       <w:pPr>
@@ -8033,6 +8825,9 @@
       </w:r>
     </w:p>
     <w:p>
+      <w:pPr>
+        <w:spacing w:after="120"/>
+      </w:pPr>
       <w:r>
         <w:t>Sen, P.K., 1968: Estimates of the regression coefficient based on Kendall’s tau</w:t>
       </w:r>
@@ -8050,6 +8845,9 @@
       </w:r>
     </w:p>
     <w:p>
+      <w:pPr>
+        <w:spacing w:after="120"/>
+      </w:pPr>
       <w:r>
         <w:t xml:space="preserve">Zhang, X., L.A. Vincent, W.D. Hogg and A. </w:t>
       </w:r>
@@ -8076,6 +8874,7 @@
     </w:p>
     <w:p>
       <w:pPr>
+        <w:spacing w:after="120"/>
         <w:ind w:left="720" w:hanging="720"/>
       </w:pPr>
       <w:r>
@@ -8086,6 +8885,23 @@
       </w:r>
       <w:r>
         <w:t xml:space="preserve"> No. 1090.</w:t>
+      </w:r>
+    </w:p>
+    <w:p>
+      <w:pPr>
+        <w:ind w:hanging="11"/>
+      </w:pPr>
+      <w:r>
+        <w:t>World Meteorological Organization, 20</w:t>
+      </w:r>
+      <w:r>
+        <w:t>09</w:t>
+      </w:r>
+      <w:r>
+        <w:t xml:space="preserve">. </w:t>
+      </w:r>
+      <w:r>
+        <w:t>Guide to climatological practices</w:t>
       </w:r>
       <w:r>
         <w:br w:type="page"/>
@@ -9701,18 +10517,24 @@
         <w:rPr>
           <w:rFonts w:cs="Times New Roman"/>
         </w:rPr>
-        <w:t>6</w:t>
+        <w:t>10</w:t>
       </w:r>
       <w:r>
         <w:rPr>
           <w:rFonts w:cs="Times New Roman"/>
         </w:rPr>
-        <w:t xml:space="preserve"> days are missing in a month; </w:t>
+        <w:t xml:space="preserve"> </w:t>
       </w:r>
       <w:r>
         <w:rPr>
           <w:rFonts w:cs="Times New Roman"/>
         </w:rPr>
+        <w:t xml:space="preserve">days are missing in a month; </w:t>
+      </w:r>
+      <w:r>
+        <w:rPr>
+          <w:rFonts w:cs="Times New Roman"/>
+        </w:rPr>
         <w:t xml:space="preserve">annual NCMPs are calculated </w:t>
       </w:r>
       <w:r>
@@ -9725,37 +10547,43 @@
         <w:rPr>
           <w:rFonts w:cs="Times New Roman"/>
         </w:rPr>
-        <w:t>18</w:t>
+        <w:t>36</w:t>
       </w:r>
       <w:r>
         <w:rPr>
           <w:rFonts w:cs="Times New Roman"/>
         </w:rPr>
-        <w:t xml:space="preserve"> days are missing in a </w:t>
+        <w:t xml:space="preserve"> </w:t>
       </w:r>
       <w:r>
         <w:rPr>
           <w:rFonts w:cs="Times New Roman"/>
         </w:rPr>
+        <w:t xml:space="preserve">days are missing in a </w:t>
+      </w:r>
+      <w:r>
+        <w:rPr>
+          <w:rFonts w:cs="Times New Roman"/>
+        </w:rPr>
         <w:t>year</w:t>
       </w:r>
       <w:r>
         <w:rPr>
           <w:rFonts w:cs="Times New Roman"/>
         </w:rPr>
-        <w:t xml:space="preserve">; the climatology is calculated if no more than </w:t>
+        <w:t xml:space="preserve">; the climatology is calculated </w:t>
       </w:r>
       <w:r>
         <w:rPr>
           <w:rFonts w:cs="Times New Roman"/>
         </w:rPr>
-        <w:t>7</w:t>
+        <w:t>when there is at least 9 valid years</w:t>
       </w:r>
       <w:r>
         <w:rPr>
           <w:rFonts w:cs="Times New Roman"/>
         </w:rPr>
-        <w:t xml:space="preserve"> years are missing in the 30-year period; otherwise it is missing.</w:t>
+        <w:t xml:space="preserve"> in the 30-year period; otherwise it is missing.</w:t>
       </w:r>
       <w:r>
         <w:rPr>
@@ -15982,8 +16810,6 @@
         </w:rPr>
         <w:t>C</w:t>
       </w:r>
-      <w:bookmarkStart w:id="5" w:name="_GoBack"/>
-      <w:bookmarkEnd w:id="5"/>
     </w:p>
     <w:p>
       <w:pPr>
@@ -15992,12 +16818,6 @@
       </w:pPr>
       <w:r>
         <w:t xml:space="preserve">List of the </w:t>
-      </w:r>
-      <w:r>
-        <w:t>6</w:t>
-      </w:r>
-      <w:r>
-        <w:t xml:space="preserve"> </w:t>
       </w:r>
       <w:r>
         <w:t xml:space="preserve">computer </w:t>
@@ -16268,6 +17088,13 @@
               </w:rPr>
               <w:t>P2_Indices.R</w:t>
             </w:r>
+            <w:r>
+              <w:rPr>
+                <w:rFonts w:ascii="Calibri" w:eastAsia="Times New Roman" w:hAnsi="Calibri" w:cs="Arial"/>
+                <w:color w:val="000000"/>
+              </w:rPr>
+              <w:t xml:space="preserve"> and P2_Indices_extra.R</w:t>
+            </w:r>
           </w:p>
         </w:tc>
         <w:tc>
@@ -16367,6 +17194,13 @@
                 <w:color w:val="000000"/>
               </w:rPr>
               <w:t>P3_Variogram.R</w:t>
+            </w:r>
+            <w:r>
+              <w:rPr>
+                <w:rFonts w:ascii="Calibri" w:eastAsia="Times New Roman" w:hAnsi="Calibri" w:cs="Arial"/>
+                <w:color w:val="000000"/>
+              </w:rPr>
+              <w:t xml:space="preserve"> and P3_Variogram_Interactive.R</w:t>
             </w:r>
           </w:p>
         </w:tc>
@@ -16672,6 +17506,103 @@
             <w:shd w:val="clear" w:color="auto" w:fill="auto"/>
             <w:noWrap/>
             <w:vAlign w:val="center"/>
+          </w:tcPr>
+          <w:p>
+            <w:pPr>
+              <w:spacing w:after="0" w:line="240" w:lineRule="auto"/>
+              <w:rPr>
+                <w:rFonts w:ascii="Calibri" w:eastAsia="Times New Roman" w:hAnsi="Calibri" w:cs="Arial"/>
+                <w:color w:val="000000"/>
+              </w:rPr>
+            </w:pPr>
+            <w:r>
+              <w:rPr>
+                <w:rFonts w:ascii="Calibri" w:eastAsia="Times New Roman" w:hAnsi="Calibri" w:cs="Arial"/>
+                <w:color w:val="000000"/>
+              </w:rPr>
+              <w:t>P6_Counts_Records.R</w:t>
+            </w:r>
+          </w:p>
+        </w:tc>
+        <w:tc>
+          <w:tcPr>
+            <w:tcW w:w="2540" w:type="dxa"/>
+            <w:tcBorders>
+              <w:top w:val="nil"/>
+              <w:left w:val="nil"/>
+              <w:bottom w:val="single" w:sz="4" w:space="0" w:color="auto"/>
+              <w:right w:val="single" w:sz="4" w:space="0" w:color="auto"/>
+            </w:tcBorders>
+            <w:shd w:val="clear" w:color="auto" w:fill="auto"/>
+            <w:noWrap/>
+            <w:vAlign w:val="center"/>
+          </w:tcPr>
+          <w:p>
+            <w:pPr>
+              <w:spacing w:after="0" w:line="240" w:lineRule="auto"/>
+              <w:jc w:val="center"/>
+              <w:rPr>
+                <w:rFonts w:ascii="Calibri" w:eastAsia="Times New Roman" w:hAnsi="Calibri" w:cs="Arial"/>
+                <w:color w:val="000000"/>
+              </w:rPr>
+            </w:pPr>
+            <w:r>
+              <w:rPr>
+                <w:rFonts w:ascii="Calibri" w:eastAsia="Times New Roman" w:hAnsi="Calibri" w:cs="Arial"/>
+                <w:color w:val="000000"/>
+              </w:rPr>
+              <w:t>A2_Indices</w:t>
+            </w:r>
+          </w:p>
+        </w:tc>
+        <w:tc>
+          <w:tcPr>
+            <w:tcW w:w="2800" w:type="dxa"/>
+            <w:tcBorders>
+              <w:top w:val="nil"/>
+              <w:left w:val="nil"/>
+              <w:bottom w:val="single" w:sz="4" w:space="0" w:color="auto"/>
+              <w:right w:val="single" w:sz="4" w:space="0" w:color="auto"/>
+            </w:tcBorders>
+            <w:shd w:val="clear" w:color="auto" w:fill="auto"/>
+            <w:noWrap/>
+            <w:vAlign w:val="center"/>
+          </w:tcPr>
+          <w:p>
+            <w:pPr>
+              <w:spacing w:after="0" w:line="240" w:lineRule="auto"/>
+              <w:jc w:val="center"/>
+              <w:rPr>
+                <w:rFonts w:ascii="Calibri" w:eastAsia="Times New Roman" w:hAnsi="Calibri" w:cs="Arial"/>
+                <w:color w:val="000000"/>
+              </w:rPr>
+            </w:pPr>
+            <w:r>
+              <w:rPr>
+                <w:rFonts w:ascii="Calibri" w:eastAsia="Times New Roman" w:hAnsi="Calibri" w:cs="Arial"/>
+                <w:color w:val="000000"/>
+              </w:rPr>
+              <w:t>A6_Counts_Records</w:t>
+            </w:r>
+          </w:p>
+        </w:tc>
+      </w:tr>
+      <w:tr>
+        <w:trPr>
+          <w:trHeight w:val="799"/>
+        </w:trPr>
+        <w:tc>
+          <w:tcPr>
+            <w:tcW w:w="3880" w:type="dxa"/>
+            <w:tcBorders>
+              <w:top w:val="nil"/>
+              <w:left w:val="single" w:sz="4" w:space="0" w:color="auto"/>
+              <w:bottom w:val="single" w:sz="4" w:space="0" w:color="auto"/>
+              <w:right w:val="single" w:sz="4" w:space="0" w:color="auto"/>
+            </w:tcBorders>
+            <w:shd w:val="clear" w:color="auto" w:fill="auto"/>
+            <w:noWrap/>
+            <w:vAlign w:val="center"/>
             <w:hideMark/>
           </w:tcPr>
           <w:p>
@@ -16687,7 +17618,7 @@
                 <w:rFonts w:ascii="Calibri" w:eastAsia="Times New Roman" w:hAnsi="Calibri" w:cs="Arial"/>
                 <w:color w:val="000000"/>
               </w:rPr>
-              <w:t>P6_Counts_Records.R</w:t>
+              <w:t>P7_Summary.R</w:t>
             </w:r>
           </w:p>
         </w:tc>
@@ -16719,7 +17650,7 @@
                 <w:rFonts w:ascii="Calibri" w:eastAsia="Times New Roman" w:hAnsi="Calibri" w:cs="Arial"/>
                 <w:color w:val="000000"/>
               </w:rPr>
-              <w:t>A2_Indices</w:t>
+              <w:t>A4_Region_Average A5_Trends_Graphs</w:t>
             </w:r>
           </w:p>
         </w:tc>
@@ -16751,7 +17682,7 @@
                 <w:rFonts w:ascii="Calibri" w:eastAsia="Times New Roman" w:hAnsi="Calibri" w:cs="Arial"/>
                 <w:color w:val="000000"/>
               </w:rPr>
-              <w:t>A6_Counts_Records</w:t>
+              <w:t>A7_Summary</w:t>
             </w:r>
           </w:p>
         </w:tc>
@@ -17638,7 +18569,7 @@
           <w:rPr>
             <w:noProof/>
           </w:rPr>
-          <w:t>12</w:t>
+          <w:t>1</w:t>
         </w:r>
         <w:r>
           <w:rPr>
@@ -18000,6 +18931,95 @@
     </w:lvl>
   </w:abstractNum>
   <w:abstractNum w:abstractNumId="3">
+    <w:nsid w:val="124D4EFC"/>
+    <w:multiLevelType w:val="hybridMultilevel"/>
+    <w:tmpl w:val="C6949852"/>
+    <w:lvl w:ilvl="0" w:tplc="04090001">
+      <w:start w:val="1"/>
+      <w:numFmt w:val="bullet"/>
+      <w:lvlText w:val=""/>
+      <w:lvlJc w:val="left"/>
+      <w:pPr>
+        <w:ind w:left="1080" w:hanging="360"/>
+      </w:pPr>
+      <w:rPr>
+        <w:rFonts w:ascii="Symbol" w:hAnsi="Symbol" w:hint="default"/>
+      </w:rPr>
+    </w:lvl>
+    <w:lvl w:ilvl="1" w:tplc="04090019" w:tentative="1">
+      <w:start w:val="1"/>
+      <w:numFmt w:val="lowerLetter"/>
+      <w:lvlText w:val="%2."/>
+      <w:lvlJc w:val="left"/>
+      <w:pPr>
+        <w:ind w:left="1800" w:hanging="360"/>
+      </w:pPr>
+    </w:lvl>
+    <w:lvl w:ilvl="2" w:tplc="0409001B" w:tentative="1">
+      <w:start w:val="1"/>
+      <w:numFmt w:val="lowerRoman"/>
+      <w:lvlText w:val="%3."/>
+      <w:lvlJc w:val="right"/>
+      <w:pPr>
+        <w:ind w:left="2520" w:hanging="180"/>
+      </w:pPr>
+    </w:lvl>
+    <w:lvl w:ilvl="3" w:tplc="0409000F" w:tentative="1">
+      <w:start w:val="1"/>
+      <w:numFmt w:val="decimal"/>
+      <w:lvlText w:val="%4."/>
+      <w:lvlJc w:val="left"/>
+      <w:pPr>
+        <w:ind w:left="3240" w:hanging="360"/>
+      </w:pPr>
+    </w:lvl>
+    <w:lvl w:ilvl="4" w:tplc="04090019" w:tentative="1">
+      <w:start w:val="1"/>
+      <w:numFmt w:val="lowerLetter"/>
+      <w:lvlText w:val="%5."/>
+      <w:lvlJc w:val="left"/>
+      <w:pPr>
+        <w:ind w:left="3960" w:hanging="360"/>
+      </w:pPr>
+    </w:lvl>
+    <w:lvl w:ilvl="5" w:tplc="0409001B" w:tentative="1">
+      <w:start w:val="1"/>
+      <w:numFmt w:val="lowerRoman"/>
+      <w:lvlText w:val="%6."/>
+      <w:lvlJc w:val="right"/>
+      <w:pPr>
+        <w:ind w:left="4680" w:hanging="180"/>
+      </w:pPr>
+    </w:lvl>
+    <w:lvl w:ilvl="6" w:tplc="0409000F" w:tentative="1">
+      <w:start w:val="1"/>
+      <w:numFmt w:val="decimal"/>
+      <w:lvlText w:val="%7."/>
+      <w:lvlJc w:val="left"/>
+      <w:pPr>
+        <w:ind w:left="5400" w:hanging="360"/>
+      </w:pPr>
+    </w:lvl>
+    <w:lvl w:ilvl="7" w:tplc="04090019" w:tentative="1">
+      <w:start w:val="1"/>
+      <w:numFmt w:val="lowerLetter"/>
+      <w:lvlText w:val="%8."/>
+      <w:lvlJc w:val="left"/>
+      <w:pPr>
+        <w:ind w:left="6120" w:hanging="360"/>
+      </w:pPr>
+    </w:lvl>
+    <w:lvl w:ilvl="8" w:tplc="0409001B" w:tentative="1">
+      <w:start w:val="1"/>
+      <w:numFmt w:val="lowerRoman"/>
+      <w:lvlText w:val="%9."/>
+      <w:lvlJc w:val="right"/>
+      <w:pPr>
+        <w:ind w:left="6840" w:hanging="180"/>
+      </w:pPr>
+    </w:lvl>
+  </w:abstractNum>
+  <w:abstractNum w:abstractNumId="4">
     <w:nsid w:val="15EC231A"/>
     <w:multiLevelType w:val="hybridMultilevel"/>
     <w:tmpl w:val="846ED686"/>
@@ -18112,7 +19132,7 @@
       </w:rPr>
     </w:lvl>
   </w:abstractNum>
-  <w:abstractNum w:abstractNumId="4">
+  <w:abstractNum w:abstractNumId="5">
     <w:nsid w:val="164C108E"/>
     <w:multiLevelType w:val="hybridMultilevel"/>
     <w:tmpl w:val="B29A30EC"/>
@@ -18201,7 +19221,7 @@
       </w:pPr>
     </w:lvl>
   </w:abstractNum>
-  <w:abstractNum w:abstractNumId="5">
+  <w:abstractNum w:abstractNumId="6">
     <w:nsid w:val="20325869"/>
     <w:multiLevelType w:val="hybridMultilevel"/>
     <w:tmpl w:val="30220A30"/>
@@ -18290,7 +19310,7 @@
       </w:pPr>
     </w:lvl>
   </w:abstractNum>
-  <w:abstractNum w:abstractNumId="6">
+  <w:abstractNum w:abstractNumId="7">
     <w:nsid w:val="261C3F45"/>
     <w:multiLevelType w:val="hybridMultilevel"/>
     <w:tmpl w:val="B29A30EC"/>
@@ -18379,7 +19399,7 @@
       </w:pPr>
     </w:lvl>
   </w:abstractNum>
-  <w:abstractNum w:abstractNumId="7">
+  <w:abstractNum w:abstractNumId="8">
     <w:nsid w:val="331F67CD"/>
     <w:multiLevelType w:val="hybridMultilevel"/>
     <w:tmpl w:val="CD5A9B42"/>
@@ -18492,7 +19512,7 @@
       </w:rPr>
     </w:lvl>
   </w:abstractNum>
-  <w:abstractNum w:abstractNumId="8">
+  <w:abstractNum w:abstractNumId="9">
     <w:nsid w:val="350E27CA"/>
     <w:multiLevelType w:val="hybridMultilevel"/>
     <w:tmpl w:val="9A088EAE"/>
@@ -18581,7 +19601,7 @@
       </w:pPr>
     </w:lvl>
   </w:abstractNum>
-  <w:abstractNum w:abstractNumId="9">
+  <w:abstractNum w:abstractNumId="10">
     <w:nsid w:val="39BA5696"/>
     <w:multiLevelType w:val="multilevel"/>
     <w:tmpl w:val="04B6096A"/>
@@ -18694,7 +19714,7 @@
       </w:pPr>
     </w:lvl>
   </w:abstractNum>
-  <w:abstractNum w:abstractNumId="10">
+  <w:abstractNum w:abstractNumId="11">
     <w:nsid w:val="3BB719F3"/>
     <w:multiLevelType w:val="hybridMultilevel"/>
     <w:tmpl w:val="D2BE5766"/>
@@ -18783,7 +19803,7 @@
       </w:pPr>
     </w:lvl>
   </w:abstractNum>
-  <w:abstractNum w:abstractNumId="11">
+  <w:abstractNum w:abstractNumId="12">
     <w:nsid w:val="41F7606C"/>
     <w:multiLevelType w:val="hybridMultilevel"/>
     <w:tmpl w:val="3B687A5E"/>
@@ -18896,7 +19916,7 @@
       </w:rPr>
     </w:lvl>
   </w:abstractNum>
-  <w:abstractNum w:abstractNumId="12">
+  <w:abstractNum w:abstractNumId="13">
     <w:nsid w:val="48373A32"/>
     <w:multiLevelType w:val="hybridMultilevel"/>
     <w:tmpl w:val="7414C66A"/>
@@ -19011,7 +20031,7 @@
       </w:rPr>
     </w:lvl>
   </w:abstractNum>
-  <w:abstractNum w:abstractNumId="13">
+  <w:abstractNum w:abstractNumId="14">
     <w:nsid w:val="4CED722E"/>
     <w:multiLevelType w:val="hybridMultilevel"/>
     <w:tmpl w:val="46DCB4AA"/>
@@ -19124,7 +20144,7 @@
       </w:rPr>
     </w:lvl>
   </w:abstractNum>
-  <w:abstractNum w:abstractNumId="14">
+  <w:abstractNum w:abstractNumId="15">
     <w:nsid w:val="55EA48EC"/>
     <w:multiLevelType w:val="hybridMultilevel"/>
     <w:tmpl w:val="793EB762"/>
@@ -19237,7 +20257,7 @@
       </w:rPr>
     </w:lvl>
   </w:abstractNum>
-  <w:abstractNum w:abstractNumId="15">
+  <w:abstractNum w:abstractNumId="16">
     <w:nsid w:val="565A0FF9"/>
     <w:multiLevelType w:val="hybridMultilevel"/>
     <w:tmpl w:val="DE2CD840"/>
@@ -19350,7 +20370,7 @@
       </w:rPr>
     </w:lvl>
   </w:abstractNum>
-  <w:abstractNum w:abstractNumId="16">
+  <w:abstractNum w:abstractNumId="17">
     <w:nsid w:val="570C3184"/>
     <w:multiLevelType w:val="hybridMultilevel"/>
     <w:tmpl w:val="987AE566"/>
@@ -19439,7 +20459,7 @@
       </w:pPr>
     </w:lvl>
   </w:abstractNum>
-  <w:abstractNum w:abstractNumId="17">
+  <w:abstractNum w:abstractNumId="18">
     <w:nsid w:val="57DF605B"/>
     <w:multiLevelType w:val="hybridMultilevel"/>
     <w:tmpl w:val="2A346944"/>
@@ -19528,7 +20548,7 @@
       </w:pPr>
     </w:lvl>
   </w:abstractNum>
-  <w:abstractNum w:abstractNumId="18">
+  <w:abstractNum w:abstractNumId="19">
     <w:nsid w:val="637E3791"/>
     <w:multiLevelType w:val="hybridMultilevel"/>
     <w:tmpl w:val="3146C718"/>
@@ -19641,7 +20661,7 @@
       </w:rPr>
     </w:lvl>
   </w:abstractNum>
-  <w:abstractNum w:abstractNumId="19">
+  <w:abstractNum w:abstractNumId="20">
     <w:nsid w:val="653A35F0"/>
     <w:multiLevelType w:val="hybridMultilevel"/>
     <w:tmpl w:val="87927834"/>
@@ -19754,7 +20774,7 @@
       </w:rPr>
     </w:lvl>
   </w:abstractNum>
-  <w:abstractNum w:abstractNumId="20">
+  <w:abstractNum w:abstractNumId="21">
     <w:nsid w:val="6D1F0F73"/>
     <w:multiLevelType w:val="hybridMultilevel"/>
     <w:tmpl w:val="E9108D6E"/>
@@ -19867,7 +20887,7 @@
       </w:rPr>
     </w:lvl>
   </w:abstractNum>
-  <w:abstractNum w:abstractNumId="21">
+  <w:abstractNum w:abstractNumId="22">
     <w:nsid w:val="6E475729"/>
     <w:multiLevelType w:val="hybridMultilevel"/>
     <w:tmpl w:val="B29A30EC"/>
@@ -19956,7 +20976,7 @@
       </w:pPr>
     </w:lvl>
   </w:abstractNum>
-  <w:abstractNum w:abstractNumId="22">
+  <w:abstractNum w:abstractNumId="23">
     <w:nsid w:val="730730C4"/>
     <w:multiLevelType w:val="hybridMultilevel"/>
     <w:tmpl w:val="2DBE3674"/>
@@ -20069,7 +21089,7 @@
       </w:rPr>
     </w:lvl>
   </w:abstractNum>
-  <w:abstractNum w:abstractNumId="23">
+  <w:abstractNum w:abstractNumId="24">
     <w:nsid w:val="75092D9F"/>
     <w:multiLevelType w:val="hybridMultilevel"/>
     <w:tmpl w:val="E88AA664"/>
@@ -20182,7 +21202,97 @@
       </w:rPr>
     </w:lvl>
   </w:abstractNum>
-  <w:abstractNum w:abstractNumId="24">
+  <w:abstractNum w:abstractNumId="25">
+    <w:nsid w:val="757F5C2E"/>
+    <w:multiLevelType w:val="hybridMultilevel"/>
+    <w:tmpl w:val="F96088EA"/>
+    <w:lvl w:ilvl="0" w:tplc="55340974">
+      <w:start w:val="1"/>
+      <w:numFmt w:val="decimal"/>
+      <w:lvlText w:val="%1."/>
+      <w:lvlJc w:val="left"/>
+      <w:pPr>
+        <w:ind w:left="720" w:hanging="360"/>
+      </w:pPr>
+      <w:rPr>
+        <w:rFonts w:cs="Courier New" w:hint="default"/>
+        <w:color w:val="FF0000"/>
+      </w:rPr>
+    </w:lvl>
+    <w:lvl w:ilvl="1" w:tplc="04090019" w:tentative="1">
+      <w:start w:val="1"/>
+      <w:numFmt w:val="lowerLetter"/>
+      <w:lvlText w:val="%2."/>
+      <w:lvlJc w:val="left"/>
+      <w:pPr>
+        <w:ind w:left="1440" w:hanging="360"/>
+      </w:pPr>
+    </w:lvl>
+    <w:lvl w:ilvl="2" w:tplc="0409001B" w:tentative="1">
+      <w:start w:val="1"/>
+      <w:numFmt w:val="lowerRoman"/>
+      <w:lvlText w:val="%3."/>
+      <w:lvlJc w:val="right"/>
+      <w:pPr>
+        <w:ind w:left="2160" w:hanging="180"/>
+      </w:pPr>
+    </w:lvl>
+    <w:lvl w:ilvl="3" w:tplc="0409000F" w:tentative="1">
+      <w:start w:val="1"/>
+      <w:numFmt w:val="decimal"/>
+      <w:lvlText w:val="%4."/>
+      <w:lvlJc w:val="left"/>
+      <w:pPr>
+        <w:ind w:left="2880" w:hanging="360"/>
+      </w:pPr>
+    </w:lvl>
+    <w:lvl w:ilvl="4" w:tplc="04090019" w:tentative="1">
+      <w:start w:val="1"/>
+      <w:numFmt w:val="lowerLetter"/>
+      <w:lvlText w:val="%5."/>
+      <w:lvlJc w:val="left"/>
+      <w:pPr>
+        <w:ind w:left="3600" w:hanging="360"/>
+      </w:pPr>
+    </w:lvl>
+    <w:lvl w:ilvl="5" w:tplc="0409001B" w:tentative="1">
+      <w:start w:val="1"/>
+      <w:numFmt w:val="lowerRoman"/>
+      <w:lvlText w:val="%6."/>
+      <w:lvlJc w:val="right"/>
+      <w:pPr>
+        <w:ind w:left="4320" w:hanging="180"/>
+      </w:pPr>
+    </w:lvl>
+    <w:lvl w:ilvl="6" w:tplc="0409000F" w:tentative="1">
+      <w:start w:val="1"/>
+      <w:numFmt w:val="decimal"/>
+      <w:lvlText w:val="%7."/>
+      <w:lvlJc w:val="left"/>
+      <w:pPr>
+        <w:ind w:left="5040" w:hanging="360"/>
+      </w:pPr>
+    </w:lvl>
+    <w:lvl w:ilvl="7" w:tplc="04090019" w:tentative="1">
+      <w:start w:val="1"/>
+      <w:numFmt w:val="lowerLetter"/>
+      <w:lvlText w:val="%8."/>
+      <w:lvlJc w:val="left"/>
+      <w:pPr>
+        <w:ind w:left="5760" w:hanging="360"/>
+      </w:pPr>
+    </w:lvl>
+    <w:lvl w:ilvl="8" w:tplc="0409001B" w:tentative="1">
+      <w:start w:val="1"/>
+      <w:numFmt w:val="lowerRoman"/>
+      <w:lvlText w:val="%9."/>
+      <w:lvlJc w:val="right"/>
+      <w:pPr>
+        <w:ind w:left="6480" w:hanging="180"/>
+      </w:pPr>
+    </w:lvl>
+  </w:abstractNum>
+  <w:abstractNum w:abstractNumId="26">
     <w:nsid w:val="75F76015"/>
     <w:multiLevelType w:val="hybridMultilevel"/>
     <w:tmpl w:val="4D7AA4D0"/>
@@ -20271,7 +21381,7 @@
       </w:pPr>
     </w:lvl>
   </w:abstractNum>
-  <w:abstractNum w:abstractNumId="25">
+  <w:abstractNum w:abstractNumId="27">
     <w:nsid w:val="787276D1"/>
     <w:multiLevelType w:val="hybridMultilevel"/>
     <w:tmpl w:val="987AE566"/>
@@ -20360,7 +21470,7 @@
       </w:pPr>
     </w:lvl>
   </w:abstractNum>
-  <w:abstractNum w:abstractNumId="26">
+  <w:abstractNum w:abstractNumId="28">
     <w:nsid w:val="7AAF6845"/>
     <w:multiLevelType w:val="hybridMultilevel"/>
     <w:tmpl w:val="D376EB78"/>
@@ -20473,7 +21583,7 @@
       </w:rPr>
     </w:lvl>
   </w:abstractNum>
-  <w:abstractNum w:abstractNumId="27">
+  <w:abstractNum w:abstractNumId="29">
     <w:nsid w:val="7C66260D"/>
     <w:multiLevelType w:val="hybridMultilevel"/>
     <w:tmpl w:val="B29A30EC"/>
@@ -20562,7 +21672,7 @@
       </w:pPr>
     </w:lvl>
   </w:abstractNum>
-  <w:abstractNum w:abstractNumId="28">
+  <w:abstractNum w:abstractNumId="30">
     <w:nsid w:val="7FF4765B"/>
     <w:multiLevelType w:val="hybridMultilevel"/>
     <w:tmpl w:val="5C92CD30"/>
@@ -20652,91 +21762,97 @@
     </w:lvl>
   </w:abstractNum>
   <w:num w:numId="1">
-    <w:abstractNumId w:val="23"/>
+    <w:abstractNumId w:val="24"/>
   </w:num>
   <w:num w:numId="2">
-    <w:abstractNumId w:val="18"/>
+    <w:abstractNumId w:val="19"/>
   </w:num>
   <w:num w:numId="3">
-    <w:abstractNumId w:val="13"/>
+    <w:abstractNumId w:val="14"/>
   </w:num>
   <w:num w:numId="4">
-    <w:abstractNumId w:val="14"/>
+    <w:abstractNumId w:val="15"/>
   </w:num>
   <w:num w:numId="5">
-    <w:abstractNumId w:val="3"/>
+    <w:abstractNumId w:val="4"/>
   </w:num>
   <w:num w:numId="6">
     <w:abstractNumId w:val="0"/>
   </w:num>
   <w:num w:numId="7">
-    <w:abstractNumId w:val="15"/>
+    <w:abstractNumId w:val="16"/>
   </w:num>
   <w:num w:numId="8">
     <w:abstractNumId w:val="2"/>
   </w:num>
   <w:num w:numId="9">
-    <w:abstractNumId w:val="26"/>
+    <w:abstractNumId w:val="28"/>
   </w:num>
   <w:num w:numId="10">
+    <w:abstractNumId w:val="11"/>
+  </w:num>
+  <w:num w:numId="11">
+    <w:abstractNumId w:val="30"/>
+  </w:num>
+  <w:num w:numId="12">
+    <w:abstractNumId w:val="21"/>
+  </w:num>
+  <w:num w:numId="13">
     <w:abstractNumId w:val="10"/>
   </w:num>
-  <w:num w:numId="11">
-    <w:abstractNumId w:val="28"/>
-  </w:num>
-  <w:num w:numId="12">
-    <w:abstractNumId w:val="20"/>
-  </w:num>
-  <w:num w:numId="13">
+  <w:num w:numId="14">
     <w:abstractNumId w:val="9"/>
   </w:num>
-  <w:num w:numId="14">
-    <w:abstractNumId w:val="8"/>
-  </w:num>
   <w:num w:numId="15">
-    <w:abstractNumId w:val="17"/>
+    <w:abstractNumId w:val="18"/>
   </w:num>
   <w:num w:numId="16">
     <w:abstractNumId w:val="1"/>
   </w:num>
   <w:num w:numId="17">
-    <w:abstractNumId w:val="19"/>
+    <w:abstractNumId w:val="20"/>
   </w:num>
   <w:num w:numId="18">
-    <w:abstractNumId w:val="11"/>
+    <w:abstractNumId w:val="12"/>
   </w:num>
   <w:num w:numId="19">
+    <w:abstractNumId w:val="23"/>
+  </w:num>
+  <w:num w:numId="20">
+    <w:abstractNumId w:val="8"/>
+  </w:num>
+  <w:num w:numId="21">
+    <w:abstractNumId w:val="13"/>
+  </w:num>
+  <w:num w:numId="22">
+    <w:abstractNumId w:val="26"/>
+  </w:num>
+  <w:num w:numId="23">
+    <w:abstractNumId w:val="6"/>
+  </w:num>
+  <w:num w:numId="24">
+    <w:abstractNumId w:val="7"/>
+  </w:num>
+  <w:num w:numId="25">
+    <w:abstractNumId w:val="29"/>
+  </w:num>
+  <w:num w:numId="26">
     <w:abstractNumId w:val="22"/>
   </w:num>
-  <w:num w:numId="20">
-    <w:abstractNumId w:val="7"/>
-  </w:num>
-  <w:num w:numId="21">
-    <w:abstractNumId w:val="12"/>
-  </w:num>
-  <w:num w:numId="22">
-    <w:abstractNumId w:val="24"/>
-  </w:num>
-  <w:num w:numId="23">
+  <w:num w:numId="27">
     <w:abstractNumId w:val="5"/>
   </w:num>
-  <w:num w:numId="24">
-    <w:abstractNumId w:val="6"/>
-  </w:num>
-  <w:num w:numId="25">
+  <w:num w:numId="28">
     <w:abstractNumId w:val="27"/>
   </w:num>
-  <w:num w:numId="26">
-    <w:abstractNumId w:val="21"/>
+  <w:num w:numId="29">
+    <w:abstractNumId w:val="17"/>
   </w:num>
-  <w:num w:numId="27">
-    <w:abstractNumId w:val="4"/>
+  <w:num w:numId="30">
+    <w:abstractNumId w:val="3"/>
   </w:num>
-  <w:num w:numId="28">
+  <w:num w:numId="31">
     <w:abstractNumId w:val="25"/>
-  </w:num>
-  <w:num w:numId="29">
-    <w:abstractNumId w:val="16"/>
   </w:num>
 </w:numbering>
 </file>
@@ -21104,6 +22220,74 @@
     <w:rsid w:val="00113757"/>
     <w:rPr>
       <w:color w:val="808080"/>
+    </w:rPr>
+  </w:style>
+  <w:style w:type="character" w:styleId="CommentReference">
+    <w:name w:val="annotation reference"/>
+    <w:basedOn w:val="DefaultParagraphFont"/>
+    <w:uiPriority w:val="99"/>
+    <w:semiHidden/>
+    <w:unhideWhenUsed/>
+    <w:rsid w:val="008E3636"/>
+    <w:rPr>
+      <w:sz w:val="16"/>
+      <w:szCs w:val="16"/>
+    </w:rPr>
+  </w:style>
+  <w:style w:type="paragraph" w:styleId="CommentText">
+    <w:name w:val="annotation text"/>
+    <w:basedOn w:val="Normal"/>
+    <w:link w:val="CommentTextChar"/>
+    <w:uiPriority w:val="99"/>
+    <w:semiHidden/>
+    <w:unhideWhenUsed/>
+    <w:rsid w:val="008E3636"/>
+    <w:pPr>
+      <w:spacing w:line="240" w:lineRule="auto"/>
+    </w:pPr>
+    <w:rPr>
+      <w:sz w:val="20"/>
+      <w:szCs w:val="20"/>
+    </w:rPr>
+  </w:style>
+  <w:style w:type="character" w:customStyle="1" w:styleId="CommentTextChar">
+    <w:name w:val="Comment Text Char"/>
+    <w:basedOn w:val="DefaultParagraphFont"/>
+    <w:link w:val="CommentText"/>
+    <w:uiPriority w:val="99"/>
+    <w:semiHidden/>
+    <w:rsid w:val="008E3636"/>
+    <w:rPr>
+      <w:sz w:val="20"/>
+      <w:szCs w:val="20"/>
+    </w:rPr>
+  </w:style>
+  <w:style w:type="paragraph" w:styleId="CommentSubject">
+    <w:name w:val="annotation subject"/>
+    <w:basedOn w:val="CommentText"/>
+    <w:next w:val="CommentText"/>
+    <w:link w:val="CommentSubjectChar"/>
+    <w:uiPriority w:val="99"/>
+    <w:semiHidden/>
+    <w:unhideWhenUsed/>
+    <w:rsid w:val="008E3636"/>
+    <w:rPr>
+      <w:b/>
+      <w:bCs/>
+    </w:rPr>
+  </w:style>
+  <w:style w:type="character" w:customStyle="1" w:styleId="CommentSubjectChar">
+    <w:name w:val="Comment Subject Char"/>
+    <w:basedOn w:val="CommentTextChar"/>
+    <w:link w:val="CommentSubject"/>
+    <w:uiPriority w:val="99"/>
+    <w:semiHidden/>
+    <w:rsid w:val="008E3636"/>
+    <w:rPr>
+      <w:b/>
+      <w:bCs/>
+      <w:sz w:val="20"/>
+      <w:szCs w:val="20"/>
     </w:rPr>
   </w:style>
 </w:styles>
@@ -21759,7 +22943,7 @@
 </file>
 
 <file path=customXml/itemProps1.xml><?xml version="1.0" encoding="utf-8"?>
-<ds:datastoreItem xmlns:ds="http://schemas.openxmlformats.org/officeDocument/2006/customXml" ds:itemID="{B1010EBA-4F8C-4866-83DA-A3F933000C02}">
+<ds:datastoreItem xmlns:ds="http://schemas.openxmlformats.org/officeDocument/2006/customXml" ds:itemID="{32E18223-6D37-488A-9921-EE05A155F0BD}">
   <ds:schemaRefs>
     <ds:schemaRef ds:uri="http://schemas.openxmlformats.org/officeDocument/2006/bibliography"/>
   </ds:schemaRefs>

</xml_diff>

<commit_message>
Updated user manual to include email address for wcdmp
</commit_message>
<xml_diff>
--- a/R_NCMPs_User_Manual.docx
+++ b/R_NCMPs_User_Manual.docx
@@ -1391,17 +1391,8 @@
           <w:rFonts w:eastAsia="Times New Roman" w:cs="Arial"/>
           <w:lang w:val="en-GB" w:eastAsia="zh-TW"/>
         </w:rPr>
-        <w:t xml:space="preserve"> Peer Hechler (Germany), Kenji </w:t>
-      </w:r>
-      <w:proofErr w:type="spellStart"/>
-      <w:r>
-        <w:rPr>
-          <w:rFonts w:eastAsia="Times New Roman" w:cs="Arial"/>
-          <w:lang w:val="en-GB" w:eastAsia="zh-TW"/>
-        </w:rPr>
-        <w:t>Kamiguchi</w:t>
-      </w:r>
-      <w:proofErr w:type="spellEnd"/>
+        <w:t xml:space="preserve"> Peer Hechler (Germany), Kenji Kamiguchi</w:t>
+      </w:r>
       <w:r>
         <w:rPr>
           <w:rFonts w:eastAsia="Times New Roman" w:cs="Arial"/>
@@ -2276,7 +2267,6 @@
           <w:lang w:val="en-CA"/>
         </w:rPr>
       </w:pPr>
-      <w:proofErr w:type="spellStart"/>
       <w:r>
         <w:rPr>
           <w:rFonts w:ascii="Courier New" w:hAnsi="Courier New" w:cs="Courier New"/>
@@ -2286,9 +2276,8 @@
           <w:szCs w:val="20"/>
           <w:lang w:val="en-CA"/>
         </w:rPr>
-        <w:t>install.packages</w:t>
-      </w:r>
-      <w:proofErr w:type="spellEnd"/>
+        <w:t>install.packages(c(</w:t>
+      </w:r>
       <w:r>
         <w:rPr>
           <w:rFonts w:ascii="Courier New" w:hAnsi="Courier New" w:cs="Courier New"/>
@@ -2298,7 +2287,7 @@
           <w:szCs w:val="20"/>
           <w:lang w:val="en-CA"/>
         </w:rPr>
-        <w:t>(c(</w:t>
+        <w:t>"</w:t>
       </w:r>
       <w:r>
         <w:rPr>
@@ -2309,7 +2298,7 @@
           <w:szCs w:val="20"/>
           <w:lang w:val="en-CA"/>
         </w:rPr>
-        <w:t>"</w:t>
+        <w:t>data.table</w:t>
       </w:r>
       <w:r>
         <w:rPr>
@@ -2320,7 +2309,7 @@
           <w:szCs w:val="20"/>
           <w:lang w:val="en-CA"/>
         </w:rPr>
-        <w:t>data.table</w:t>
+        <w:t>"</w:t>
       </w:r>
       <w:r>
         <w:rPr>
@@ -2331,7 +2320,7 @@
           <w:szCs w:val="20"/>
           <w:lang w:val="en-CA"/>
         </w:rPr>
-        <w:t>"</w:t>
+        <w:t>,</w:t>
       </w:r>
       <w:r>
         <w:rPr>
@@ -2342,7 +2331,7 @@
           <w:szCs w:val="20"/>
           <w:lang w:val="en-CA"/>
         </w:rPr>
-        <w:t>,</w:t>
+        <w:t>"</w:t>
       </w:r>
       <w:r>
         <w:rPr>
@@ -2353,7 +2342,7 @@
           <w:szCs w:val="20"/>
           <w:lang w:val="en-CA"/>
         </w:rPr>
-        <w:t>"</w:t>
+        <w:t>stats</w:t>
       </w:r>
       <w:r>
         <w:rPr>
@@ -2364,7 +2353,7 @@
           <w:szCs w:val="20"/>
           <w:lang w:val="en-CA"/>
         </w:rPr>
-        <w:t>stats</w:t>
+        <w:t>"</w:t>
       </w:r>
       <w:r>
         <w:rPr>
@@ -2375,7 +2364,7 @@
           <w:szCs w:val="20"/>
           <w:lang w:val="en-CA"/>
         </w:rPr>
-        <w:t>"</w:t>
+        <w:t>,</w:t>
       </w:r>
       <w:r>
         <w:rPr>
@@ -2386,7 +2375,7 @@
           <w:szCs w:val="20"/>
           <w:lang w:val="en-CA"/>
         </w:rPr>
-        <w:t>,</w:t>
+        <w:t>"</w:t>
       </w:r>
       <w:r>
         <w:rPr>
@@ -2397,7 +2386,7 @@
           <w:szCs w:val="20"/>
           <w:lang w:val="en-CA"/>
         </w:rPr>
-        <w:t>"</w:t>
+        <w:t>zoo</w:t>
       </w:r>
       <w:r>
         <w:rPr>
@@ -2408,7 +2397,7 @@
           <w:szCs w:val="20"/>
           <w:lang w:val="en-CA"/>
         </w:rPr>
-        <w:t>zoo</w:t>
+        <w:t>"</w:t>
       </w:r>
       <w:r>
         <w:rPr>
@@ -2419,7 +2408,7 @@
           <w:szCs w:val="20"/>
           <w:lang w:val="en-CA"/>
         </w:rPr>
-        <w:t>"</w:t>
+        <w:t>,</w:t>
       </w:r>
       <w:r>
         <w:rPr>
@@ -2430,7 +2419,7 @@
           <w:szCs w:val="20"/>
           <w:lang w:val="en-CA"/>
         </w:rPr>
-        <w:t>,</w:t>
+        <w:t>"</w:t>
       </w:r>
       <w:r>
         <w:rPr>
@@ -2441,7 +2430,7 @@
           <w:szCs w:val="20"/>
           <w:lang w:val="en-CA"/>
         </w:rPr>
-        <w:t>"</w:t>
+        <w:t>reshape2</w:t>
       </w:r>
       <w:r>
         <w:rPr>
@@ -2452,7 +2441,7 @@
           <w:szCs w:val="20"/>
           <w:lang w:val="en-CA"/>
         </w:rPr>
-        <w:t>reshape2</w:t>
+        <w:t>"</w:t>
       </w:r>
       <w:r>
         <w:rPr>
@@ -2463,9 +2452,12 @@
           <w:szCs w:val="20"/>
           <w:lang w:val="en-CA"/>
         </w:rPr>
-        <w:t>"</w:t>
-      </w:r>
-      <w:r>
+        <w:t>))</w:t>
+      </w:r>
+    </w:p>
+    <w:p>
+      <w:pPr>
+        <w:contextualSpacing/>
         <w:rPr>
           <w:rFonts w:ascii="Courier New" w:hAnsi="Courier New" w:cs="Courier New"/>
           <w:b/>
@@ -2474,12 +2466,8 @@
           <w:szCs w:val="20"/>
           <w:lang w:val="en-CA"/>
         </w:rPr>
-        <w:t>))</w:t>
-      </w:r>
-    </w:p>
-    <w:p>
-      <w:pPr>
-        <w:contextualSpacing/>
+      </w:pPr>
+      <w:r>
         <w:rPr>
           <w:rFonts w:ascii="Courier New" w:hAnsi="Courier New" w:cs="Courier New"/>
           <w:b/>
@@ -2488,8 +2476,8 @@
           <w:szCs w:val="20"/>
           <w:lang w:val="en-CA"/>
         </w:rPr>
-      </w:pPr>
-      <w:proofErr w:type="spellStart"/>
+        <w:t>install.packages(c(</w:t>
+      </w:r>
       <w:r>
         <w:rPr>
           <w:rFonts w:ascii="Courier New" w:hAnsi="Courier New" w:cs="Courier New"/>
@@ -2499,10 +2487,12 @@
           <w:szCs w:val="20"/>
           <w:lang w:val="en-CA"/>
         </w:rPr>
-        <w:t>install.packages</w:t>
-      </w:r>
-      <w:proofErr w:type="spellEnd"/>
-      <w:r>
+        <w:t>"PCICt","climdex.pcic"))</w:t>
+      </w:r>
+    </w:p>
+    <w:p>
+      <w:pPr>
+        <w:contextualSpacing/>
         <w:rPr>
           <w:rFonts w:ascii="Courier New" w:hAnsi="Courier New" w:cs="Courier New"/>
           <w:b/>
@@ -2511,8 +2501,7 @@
           <w:szCs w:val="20"/>
           <w:lang w:val="en-CA"/>
         </w:rPr>
-        <w:t>(c(</w:t>
-      </w:r>
+      </w:pPr>
       <w:r>
         <w:rPr>
           <w:rFonts w:ascii="Courier New" w:hAnsi="Courier New" w:cs="Courier New"/>
@@ -2522,9 +2511,8 @@
           <w:szCs w:val="20"/>
           <w:lang w:val="en-CA"/>
         </w:rPr>
-        <w:t>"</w:t>
-      </w:r>
-      <w:proofErr w:type="spellStart"/>
+        <w:t>install.packages(c("maps","mapdata","zyp"</w:t>
+      </w:r>
       <w:r>
         <w:rPr>
           <w:rFonts w:ascii="Courier New" w:hAnsi="Courier New" w:cs="Courier New"/>
@@ -2534,9 +2522,8 @@
           <w:szCs w:val="20"/>
           <w:lang w:val="en-CA"/>
         </w:rPr>
-        <w:t>PCICt","climdex.pcic</w:t>
-      </w:r>
-      <w:proofErr w:type="spellEnd"/>
+        <w:t>,</w:t>
+      </w:r>
       <w:r>
         <w:rPr>
           <w:rFonts w:ascii="Courier New" w:hAnsi="Courier New" w:cs="Courier New"/>
@@ -2546,12 +2533,9 @@
           <w:szCs w:val="20"/>
           <w:lang w:val="en-CA"/>
         </w:rPr>
-        <w:t>"))</w:t>
-      </w:r>
-    </w:p>
-    <w:p>
-      <w:pPr>
-        <w:contextualSpacing/>
+        <w:t>"</w:t>
+      </w:r>
+      <w:r>
         <w:rPr>
           <w:rFonts w:ascii="Courier New" w:hAnsi="Courier New" w:cs="Courier New"/>
           <w:b/>
@@ -2560,77 +2544,8 @@
           <w:szCs w:val="20"/>
           <w:lang w:val="en-CA"/>
         </w:rPr>
-      </w:pPr>
-      <w:proofErr w:type="spellStart"/>
-      <w:r>
-        <w:rPr>
-          <w:rFonts w:ascii="Courier New" w:hAnsi="Courier New" w:cs="Courier New"/>
-          <w:b/>
-          <w:color w:val="FF0000"/>
-          <w:sz w:val="20"/>
-          <w:szCs w:val="20"/>
-          <w:lang w:val="en-CA"/>
-        </w:rPr>
-        <w:t>install.packages</w:t>
-      </w:r>
-      <w:proofErr w:type="spellEnd"/>
-      <w:r>
-        <w:rPr>
-          <w:rFonts w:ascii="Courier New" w:hAnsi="Courier New" w:cs="Courier New"/>
-          <w:b/>
-          <w:color w:val="FF0000"/>
-          <w:sz w:val="20"/>
-          <w:szCs w:val="20"/>
-          <w:lang w:val="en-CA"/>
-        </w:rPr>
-        <w:t>(c("</w:t>
-      </w:r>
-      <w:proofErr w:type="spellStart"/>
-      <w:r>
-        <w:rPr>
-          <w:rFonts w:ascii="Courier New" w:hAnsi="Courier New" w:cs="Courier New"/>
-          <w:b/>
-          <w:color w:val="FF0000"/>
-          <w:sz w:val="20"/>
-          <w:szCs w:val="20"/>
-          <w:lang w:val="en-CA"/>
-        </w:rPr>
-        <w:t>maps","mapdata","zyp"</w:t>
-      </w:r>
-      <w:r>
-        <w:rPr>
-          <w:rFonts w:ascii="Courier New" w:hAnsi="Courier New" w:cs="Courier New"/>
-          <w:b/>
-          <w:color w:val="FF0000"/>
-          <w:sz w:val="20"/>
-          <w:szCs w:val="20"/>
-          <w:lang w:val="en-CA"/>
-        </w:rPr>
-        <w:t>,</w:t>
-      </w:r>
-      <w:r>
-        <w:rPr>
-          <w:rFonts w:ascii="Courier New" w:hAnsi="Courier New" w:cs="Courier New"/>
-          <w:b/>
-          <w:color w:val="FF0000"/>
-          <w:sz w:val="20"/>
-          <w:szCs w:val="20"/>
-          <w:lang w:val="en-CA"/>
-        </w:rPr>
-        <w:t>"</w:t>
-      </w:r>
-      <w:r>
-        <w:rPr>
-          <w:rFonts w:ascii="Courier New" w:hAnsi="Courier New" w:cs="Courier New"/>
-          <w:b/>
-          <w:color w:val="FF0000"/>
-          <w:sz w:val="20"/>
-          <w:szCs w:val="20"/>
-          <w:lang w:val="en-CA"/>
-        </w:rPr>
         <w:t>maptools</w:t>
       </w:r>
-      <w:proofErr w:type="spellEnd"/>
       <w:r>
         <w:rPr>
           <w:rFonts w:ascii="Courier New" w:hAnsi="Courier New" w:cs="Courier New"/>
@@ -2776,7 +2691,6 @@
           <w:lang w:val="en-CA"/>
         </w:rPr>
       </w:pPr>
-      <w:proofErr w:type="spellStart"/>
       <w:r>
         <w:rPr>
           <w:rFonts w:ascii="Courier New" w:hAnsi="Courier New" w:cs="Courier New"/>
@@ -2786,19 +2700,7 @@
           <w:szCs w:val="20"/>
           <w:lang w:val="en-CA"/>
         </w:rPr>
-        <w:t>getwd</w:t>
-      </w:r>
-      <w:proofErr w:type="spellEnd"/>
-      <w:r>
-        <w:rPr>
-          <w:rFonts w:ascii="Courier New" w:hAnsi="Courier New" w:cs="Courier New"/>
-          <w:b/>
-          <w:color w:val="FF0000"/>
-          <w:sz w:val="20"/>
-          <w:szCs w:val="20"/>
-          <w:lang w:val="en-CA"/>
-        </w:rPr>
-        <w:t>()</w:t>
+        <w:t>getwd()</w:t>
       </w:r>
     </w:p>
     <w:p>
@@ -2866,7 +2768,7 @@
                     </a:ln>
                     <a:extLst>
                       <a:ext uri="{53640926-AAD7-44D8-BBD7-CCE9431645EC}">
-                        <a14:shadowObscured xmlns:a14="http://schemas.microsoft.com/office/drawing/2010/main" xmlns:wps="http://schemas.microsoft.com/office/word/2010/wordprocessingShape" xmlns:wpi="http://schemas.microsoft.com/office/word/2010/wordprocessingInk" xmlns:wpg="http://schemas.microsoft.com/office/word/2010/wordprocessingGroup" xmlns:w14="http://schemas.microsoft.com/office/word/2010/wordml" xmlns:w="http://schemas.openxmlformats.org/wordprocessingml/2006/main" xmlns:w10="urn:schemas-microsoft-com:office:word" xmlns:wp14="http://schemas.microsoft.com/office/word/2010/wordprocessingDrawing" xmlns:v="urn:schemas-microsoft-com:vml" xmlns:o="urn:schemas-microsoft-com:office:office" xmlns:mc="http://schemas.openxmlformats.org/markup-compatibility/2006" xmlns:wpc="http://schemas.microsoft.com/office/word/2010/wordprocessingCanvas" xmlns=""/>
+                        <a14:shadowObscured xmlns="" xmlns:wpc="http://schemas.microsoft.com/office/word/2010/wordprocessingCanvas" xmlns:mc="http://schemas.openxmlformats.org/markup-compatibility/2006" xmlns:o="urn:schemas-microsoft-com:office:office" xmlns:v="urn:schemas-microsoft-com:vml" xmlns:wp14="http://schemas.microsoft.com/office/word/2010/wordprocessingDrawing" xmlns:w10="urn:schemas-microsoft-com:office:word" xmlns:w="http://schemas.openxmlformats.org/wordprocessingml/2006/main" xmlns:w14="http://schemas.microsoft.com/office/word/2010/wordml" xmlns:wpg="http://schemas.microsoft.com/office/word/2010/wordprocessingGroup" xmlns:wpi="http://schemas.microsoft.com/office/word/2010/wordprocessingInk" xmlns:wps="http://schemas.microsoft.com/office/word/2010/wordprocessingShape" xmlns:a14="http://schemas.microsoft.com/office/drawing/2010/main"/>
                       </a:ext>
                     </a:extLst>
                   </pic:spPr>
@@ -2887,21 +2789,7 @@
         <w:rPr>
           <w:lang w:val="en-CA"/>
         </w:rPr>
-        <w:t xml:space="preserve">The second option is to type in the path of the directory you wish to access. You can type the path as continued from your current working directory or by typing it out from the C drive. The command is </w:t>
-      </w:r>
-      <w:proofErr w:type="spellStart"/>
-      <w:r>
-        <w:rPr>
-          <w:lang w:val="en-CA"/>
-        </w:rPr>
-        <w:t>setwd</w:t>
-      </w:r>
-      <w:proofErr w:type="spellEnd"/>
-      <w:r>
-        <w:rPr>
-          <w:lang w:val="en-CA"/>
-        </w:rPr>
-        <w:t>(dir) where dir is a character string (so it must be in quotations) of the path of your target directory. Directories are separated by “/” or “\\”.</w:t>
+        <w:t>The second option is to type in the path of the directory you wish to access. You can type the path as continued from your current working directory or by typing it out from the C drive. The command is setwd(dir) where dir is a character string (so it must be in quotations) of the path of your target directory. Directories are separated by “/” or “\\”.</w:t>
       </w:r>
       <w:r>
         <w:rPr>
@@ -2920,7 +2808,6 @@
           <w:lang w:val="en-CA"/>
         </w:rPr>
       </w:pPr>
-      <w:proofErr w:type="spellStart"/>
       <w:r>
         <w:rPr>
           <w:rFonts w:ascii="Courier New" w:hAnsi="Courier New" w:cs="Courier New"/>
@@ -2930,19 +2817,7 @@
           <w:szCs w:val="20"/>
           <w:lang w:val="en-CA"/>
         </w:rPr>
-        <w:t>setwd</w:t>
-      </w:r>
-      <w:proofErr w:type="spellEnd"/>
-      <w:r>
-        <w:rPr>
-          <w:rFonts w:ascii="Courier New" w:hAnsi="Courier New" w:cs="Courier New"/>
-          <w:b/>
-          <w:color w:val="FF0000"/>
-          <w:sz w:val="20"/>
-          <w:szCs w:val="20"/>
-          <w:lang w:val="en-CA"/>
-        </w:rPr>
-        <w:t>(</w:t>
+        <w:t>setwd(</w:t>
       </w:r>
       <w:r>
         <w:rPr>
@@ -3170,7 +3045,7 @@
                     </a:ln>
                     <a:extLst>
                       <a:ext uri="{53640926-AAD7-44D8-BBD7-CCE9431645EC}">
-                        <a14:shadowObscured xmlns:a14="http://schemas.microsoft.com/office/drawing/2010/main" xmlns:wps="http://schemas.microsoft.com/office/word/2010/wordprocessingShape" xmlns:wpi="http://schemas.microsoft.com/office/word/2010/wordprocessingInk" xmlns:wpg="http://schemas.microsoft.com/office/word/2010/wordprocessingGroup" xmlns:w14="http://schemas.microsoft.com/office/word/2010/wordml" xmlns:w="http://schemas.openxmlformats.org/wordprocessingml/2006/main" xmlns:w10="urn:schemas-microsoft-com:office:word" xmlns:wp14="http://schemas.microsoft.com/office/word/2010/wordprocessingDrawing" xmlns:v="urn:schemas-microsoft-com:vml" xmlns:o="urn:schemas-microsoft-com:office:office" xmlns:mc="http://schemas.openxmlformats.org/markup-compatibility/2006" xmlns:wpc="http://schemas.microsoft.com/office/word/2010/wordprocessingCanvas" xmlns=""/>
+                        <a14:shadowObscured xmlns="" xmlns:wpc="http://schemas.microsoft.com/office/word/2010/wordprocessingCanvas" xmlns:mc="http://schemas.openxmlformats.org/markup-compatibility/2006" xmlns:o="urn:schemas-microsoft-com:office:office" xmlns:v="urn:schemas-microsoft-com:vml" xmlns:wp14="http://schemas.microsoft.com/office/word/2010/wordprocessingDrawing" xmlns:w10="urn:schemas-microsoft-com:office:word" xmlns:w="http://schemas.openxmlformats.org/wordprocessingml/2006/main" xmlns:w14="http://schemas.microsoft.com/office/word/2010/wordml" xmlns:wpg="http://schemas.microsoft.com/office/word/2010/wordprocessingGroup" xmlns:wpi="http://schemas.microsoft.com/office/word/2010/wordprocessingInk" xmlns:wps="http://schemas.microsoft.com/office/word/2010/wordprocessingShape" xmlns:a14="http://schemas.microsoft.com/office/drawing/2010/main"/>
                       </a:ext>
                     </a:extLst>
                   </pic:spPr>
@@ -3204,14 +3079,7 @@
         <w:rPr>
           <w:lang w:val="en-CA"/>
         </w:rPr>
-        <w:t>source(“</w:t>
-      </w:r>
-      <w:proofErr w:type="spellStart"/>
-      <w:r>
-        <w:rPr>
-          <w:lang w:val="en-CA"/>
-        </w:rPr>
-        <w:t>ScriptName</w:t>
+        <w:t>source(“ScriptName</w:t>
       </w:r>
       <w:r>
         <w:rPr>
@@ -3219,7 +3087,6 @@
         </w:rPr>
         <w:t>.R</w:t>
       </w:r>
-      <w:proofErr w:type="spellEnd"/>
       <w:r>
         <w:rPr>
           <w:lang w:val="en-CA"/>
@@ -3670,13 +3537,8 @@
         <w:spacing w:after="120" w:line="240" w:lineRule="auto"/>
       </w:pPr>
       <w:r>
-        <w:t xml:space="preserve">P7_Summary.R and </w:t>
-      </w:r>
-      <w:proofErr w:type="spellStart"/>
-      <w:r>
-        <w:t>Support.R</w:t>
-      </w:r>
-      <w:proofErr w:type="spellEnd"/>
+        <w:t>P7_Summary.R and Support.R</w:t>
+      </w:r>
       <w:r>
         <w:t>.</w:t>
       </w:r>
@@ -4253,21 +4115,7 @@
         <w:rPr>
           <w:rFonts w:cs="Courier New"/>
         </w:rPr>
-        <w:t>(</w:t>
-      </w:r>
-      <w:proofErr w:type="spellStart"/>
-      <w:r>
-        <w:rPr>
-          <w:rFonts w:cs="Courier New"/>
-        </w:rPr>
-        <w:t>prec</w:t>
-      </w:r>
-      <w:proofErr w:type="spellEnd"/>
-      <w:r>
-        <w:rPr>
-          <w:rFonts w:cs="Courier New"/>
-        </w:rPr>
-        <w:t xml:space="preserve">) </w:t>
+        <w:t xml:space="preserve">(prec) </w:t>
       </w:r>
       <w:r>
         <w:rPr>
@@ -4689,30 +4537,23 @@
       <w:r>
         <w:t>bs (</w:t>
       </w:r>
-      <w:proofErr w:type="spellStart"/>
       <w:r>
         <w:t>t</w:t>
       </w:r>
       <w:r>
         <w:t>max</w:t>
       </w:r>
-      <w:proofErr w:type="spellEnd"/>
       <w:r>
         <w:t>)</w:t>
       </w:r>
       <w:r>
         <w:t xml:space="preserve"> &gt; </w:t>
       </w:r>
-      <w:proofErr w:type="spellStart"/>
       <w:r>
         <w:t>t</w:t>
       </w:r>
       <w:r>
-        <w:t>x_mean</w:t>
-      </w:r>
-      <w:proofErr w:type="spellEnd"/>
-      <w:r>
-        <w:t xml:space="preserve"> + </w:t>
+        <w:t xml:space="preserve">x_mean + </w:t>
       </w:r>
       <w:r>
         <w:rPr>
@@ -4752,16 +4593,11 @@
       <w:r>
         <w:t xml:space="preserve"> &gt; </w:t>
       </w:r>
-      <w:proofErr w:type="spellStart"/>
       <w:r>
         <w:t>t</w:t>
       </w:r>
       <w:r>
-        <w:t>n_mean</w:t>
-      </w:r>
-      <w:proofErr w:type="spellEnd"/>
-      <w:r>
-        <w:t xml:space="preserve"> + </w:t>
+        <w:t xml:space="preserve">n_mean + </w:t>
       </w:r>
       <w:r>
         <w:rPr>
@@ -4783,30 +4619,20 @@
         <w:spacing w:line="240" w:lineRule="auto"/>
         <w:ind w:left="714" w:hanging="357"/>
       </w:pPr>
-      <w:proofErr w:type="spellStart"/>
       <w:r>
         <w:t>p</w:t>
       </w:r>
       <w:r>
-        <w:t>rec</w:t>
-      </w:r>
-      <w:proofErr w:type="spellEnd"/>
-      <w:r>
-        <w:t xml:space="preserve"> &lt; 0</w:t>
+        <w:t>rec &lt; 0</w:t>
       </w:r>
       <w:r>
         <w:t xml:space="preserve"> and </w:t>
       </w:r>
-      <w:proofErr w:type="spellStart"/>
       <w:r>
         <w:t>p</w:t>
       </w:r>
       <w:r>
-        <w:t>rec</w:t>
-      </w:r>
-      <w:proofErr w:type="spellEnd"/>
-      <w:r>
-        <w:t xml:space="preserve"> &gt; </w:t>
+        <w:t xml:space="preserve">rec &gt; </w:t>
       </w:r>
       <w:r>
         <w:rPr>
@@ -4954,143 +4780,43 @@
           <w:sz w:val="18"/>
           <w:szCs w:val="18"/>
         </w:rPr>
-        <w:t xml:space="preserve">Station                      Year Mo </w:t>
-      </w:r>
-      <w:proofErr w:type="spellStart"/>
-      <w:r>
+        <w:t>Station                      Year Mo Dy  Prec MnVal MxVal   Error</w:t>
+      </w:r>
+    </w:p>
+    <w:p>
+      <w:pPr>
+        <w:spacing w:after="0" w:line="240" w:lineRule="auto"/>
         <w:rPr>
           <w:rFonts w:ascii="Courier New" w:hAnsi="Courier New" w:cs="Courier New"/>
           <w:sz w:val="18"/>
           <w:szCs w:val="18"/>
         </w:rPr>
-        <w:t>Dy</w:t>
-      </w:r>
-      <w:proofErr w:type="spellEnd"/>
+      </w:pPr>
       <w:r>
         <w:rPr>
           <w:rFonts w:ascii="Courier New" w:hAnsi="Courier New" w:cs="Courier New"/>
           <w:sz w:val="18"/>
           <w:szCs w:val="18"/>
         </w:rPr>
-        <w:t xml:space="preserve">  </w:t>
-      </w:r>
-      <w:proofErr w:type="spellStart"/>
-      <w:r>
+        <w:t>Z_SillyStation_______XX.txt  1980 12 11  -0.2   0.0 300.0   Negative prec</w:t>
+      </w:r>
+    </w:p>
+    <w:p>
+      <w:pPr>
+        <w:spacing w:after="120"/>
         <w:rPr>
           <w:rFonts w:ascii="Courier New" w:hAnsi="Courier New" w:cs="Courier New"/>
           <w:sz w:val="18"/>
           <w:szCs w:val="18"/>
         </w:rPr>
-        <w:t>Prec</w:t>
-      </w:r>
-      <w:proofErr w:type="spellEnd"/>
+      </w:pPr>
       <w:r>
         <w:rPr>
           <w:rFonts w:ascii="Courier New" w:hAnsi="Courier New" w:cs="Courier New"/>
           <w:sz w:val="18"/>
           <w:szCs w:val="18"/>
         </w:rPr>
-        <w:t xml:space="preserve"> </w:t>
-      </w:r>
-      <w:proofErr w:type="spellStart"/>
-      <w:r>
-        <w:rPr>
-          <w:rFonts w:ascii="Courier New" w:hAnsi="Courier New" w:cs="Courier New"/>
-          <w:sz w:val="18"/>
-          <w:szCs w:val="18"/>
-        </w:rPr>
-        <w:t>MnVal</w:t>
-      </w:r>
-      <w:proofErr w:type="spellEnd"/>
-      <w:r>
-        <w:rPr>
-          <w:rFonts w:ascii="Courier New" w:hAnsi="Courier New" w:cs="Courier New"/>
-          <w:sz w:val="18"/>
-          <w:szCs w:val="18"/>
-        </w:rPr>
-        <w:t xml:space="preserve"> </w:t>
-      </w:r>
-      <w:proofErr w:type="spellStart"/>
-      <w:r>
-        <w:rPr>
-          <w:rFonts w:ascii="Courier New" w:hAnsi="Courier New" w:cs="Courier New"/>
-          <w:sz w:val="18"/>
-          <w:szCs w:val="18"/>
-        </w:rPr>
-        <w:t>MxVal</w:t>
-      </w:r>
-      <w:proofErr w:type="spellEnd"/>
-      <w:r>
-        <w:rPr>
-          <w:rFonts w:ascii="Courier New" w:hAnsi="Courier New" w:cs="Courier New"/>
-          <w:sz w:val="18"/>
-          <w:szCs w:val="18"/>
-        </w:rPr>
-        <w:t xml:space="preserve">   Error</w:t>
-      </w:r>
-    </w:p>
-    <w:p>
-      <w:pPr>
-        <w:spacing w:after="0" w:line="240" w:lineRule="auto"/>
-        <w:rPr>
-          <w:rFonts w:ascii="Courier New" w:hAnsi="Courier New" w:cs="Courier New"/>
-          <w:sz w:val="18"/>
-          <w:szCs w:val="18"/>
-        </w:rPr>
-      </w:pPr>
-      <w:r>
-        <w:rPr>
-          <w:rFonts w:ascii="Courier New" w:hAnsi="Courier New" w:cs="Courier New"/>
-          <w:sz w:val="18"/>
-          <w:szCs w:val="18"/>
-        </w:rPr>
-        <w:t xml:space="preserve">Z_SillyStation_______XX.txt  1980 12 11  -0.2   0.0 300.0   Negative </w:t>
-      </w:r>
-      <w:proofErr w:type="spellStart"/>
-      <w:r>
-        <w:rPr>
-          <w:rFonts w:ascii="Courier New" w:hAnsi="Courier New" w:cs="Courier New"/>
-          <w:sz w:val="18"/>
-          <w:szCs w:val="18"/>
-        </w:rPr>
-        <w:t>prec</w:t>
-      </w:r>
-      <w:proofErr w:type="spellEnd"/>
-    </w:p>
-    <w:p>
-      <w:pPr>
-        <w:spacing w:after="120"/>
-        <w:rPr>
-          <w:rFonts w:ascii="Courier New" w:hAnsi="Courier New" w:cs="Courier New"/>
-          <w:sz w:val="18"/>
-          <w:szCs w:val="18"/>
-        </w:rPr>
-      </w:pPr>
-      <w:r>
-        <w:rPr>
-          <w:rFonts w:ascii="Courier New" w:hAnsi="Courier New" w:cs="Courier New"/>
-          <w:sz w:val="18"/>
-          <w:szCs w:val="18"/>
-        </w:rPr>
-        <w:t xml:space="preserve">Z_SillyStation_______XX.txt  1980 12 14 461.5   0.0 300.0   </w:t>
-      </w:r>
-      <w:proofErr w:type="spellStart"/>
-      <w:r>
-        <w:rPr>
-          <w:rFonts w:ascii="Courier New" w:hAnsi="Courier New" w:cs="Courier New"/>
-          <w:sz w:val="18"/>
-          <w:szCs w:val="18"/>
-        </w:rPr>
-        <w:t>Prec</w:t>
-      </w:r>
-      <w:proofErr w:type="spellEnd"/>
-      <w:r>
-        <w:rPr>
-          <w:rFonts w:ascii="Courier New" w:hAnsi="Courier New" w:cs="Courier New"/>
-          <w:sz w:val="18"/>
-          <w:szCs w:val="18"/>
-        </w:rPr>
-        <w:t xml:space="preserve"> above 300 mm</w:t>
+        <w:t>Z_SillyStation_______XX.txt  1980 12 14 461.5   0.0 300.0   Prec above 300 mm</w:t>
       </w:r>
     </w:p>
     <w:p>
@@ -8030,39 +7756,7 @@
         <w:t>are</w:t>
       </w:r>
       <w:r>
-        <w:t xml:space="preserve"> provided for five indices: </w:t>
-      </w:r>
-      <w:proofErr w:type="spellStart"/>
-      <w:r>
-        <w:t>TXx</w:t>
-      </w:r>
-      <w:proofErr w:type="spellEnd"/>
-      <w:r>
-        <w:t xml:space="preserve">, </w:t>
-      </w:r>
-      <w:proofErr w:type="spellStart"/>
-      <w:r>
-        <w:t>TXn</w:t>
-      </w:r>
-      <w:proofErr w:type="spellEnd"/>
-      <w:r>
-        <w:t xml:space="preserve">, </w:t>
-      </w:r>
-      <w:proofErr w:type="spellStart"/>
-      <w:r>
-        <w:t>TNx</w:t>
-      </w:r>
-      <w:proofErr w:type="spellEnd"/>
-      <w:r>
-        <w:t xml:space="preserve">, </w:t>
-      </w:r>
-      <w:proofErr w:type="spellStart"/>
-      <w:r>
-        <w:t>TNn</w:t>
-      </w:r>
-      <w:proofErr w:type="spellEnd"/>
-      <w:r>
-        <w:t xml:space="preserve"> and Rx1day.</w:t>
+        <w:t xml:space="preserve"> provided for five indices: TXx, TXn, TNx, TNn and Rx1day.</w:t>
       </w:r>
       <w:r>
         <w:t xml:space="preserve"> These represent the number of stations that break their record from station</w:t>
@@ -8286,39 +7980,7 @@
         <w:t xml:space="preserve">” is created which contains the </w:t>
       </w:r>
       <w:r>
-        <w:t xml:space="preserve">number of stations that break their record and the total number of stations participating in the count for </w:t>
-      </w:r>
-      <w:proofErr w:type="spellStart"/>
-      <w:r>
-        <w:t>TXx</w:t>
-      </w:r>
-      <w:proofErr w:type="spellEnd"/>
-      <w:r>
-        <w:t xml:space="preserve">, </w:t>
-      </w:r>
-      <w:proofErr w:type="spellStart"/>
-      <w:r>
-        <w:t>TXn</w:t>
-      </w:r>
-      <w:proofErr w:type="spellEnd"/>
-      <w:r>
-        <w:t xml:space="preserve">, </w:t>
-      </w:r>
-      <w:proofErr w:type="spellStart"/>
-      <w:r>
-        <w:t>TNx</w:t>
-      </w:r>
-      <w:proofErr w:type="spellEnd"/>
-      <w:r>
-        <w:t xml:space="preserve">, </w:t>
-      </w:r>
-      <w:proofErr w:type="spellStart"/>
-      <w:r>
-        <w:t>TNn</w:t>
-      </w:r>
-      <w:proofErr w:type="spellEnd"/>
-      <w:r>
-        <w:t xml:space="preserve"> and Rx1day</w:t>
+        <w:t>number of stations that break their record and the total number of stations participating in the count for TXx, TXn, TNx, TNn and Rx1day</w:t>
       </w:r>
       <w:r>
         <w:t>.</w:t>
@@ -8533,6 +8195,20 @@
         <w:t>WMO</w:t>
       </w:r>
       <w:r>
+        <w:t xml:space="preserve"> (</w:t>
+      </w:r>
+      <w:hyperlink r:id="rId24" w:history="1">
+        <w:r>
+          <w:rPr>
+            <w:rStyle w:val="Hyperlink"/>
+          </w:rPr>
+          <w:t>wcdmp@wmo.int</w:t>
+        </w:r>
+      </w:hyperlink>
+      <w:r>
+        <w:t>)</w:t>
+      </w:r>
+      <w:r>
         <w:t>.</w:t>
       </w:r>
     </w:p>
@@ -8586,7 +8262,7 @@
       <w:r>
         <w:t xml:space="preserve">Please report any bugs/errors to </w:t>
       </w:r>
-      <w:hyperlink r:id="rId24" w:history="1">
+      <w:hyperlink r:id="rId25" w:history="1">
         <w:r>
           <w:rPr>
             <w:rStyle w:val="Hyperlink"/>
@@ -8597,7 +8273,7 @@
       <w:r>
         <w:t xml:space="preserve"> or </w:t>
       </w:r>
-      <w:hyperlink r:id="rId25" w:history="1">
+      <w:hyperlink r:id="rId26" w:history="1">
         <w:r>
           <w:rPr>
             <w:rStyle w:val="Hyperlink"/>
@@ -8732,31 +8408,7 @@
         <w:spacing w:after="240"/>
       </w:pPr>
       <w:r>
-        <w:t>Warning “</w:t>
-      </w:r>
-      <w:proofErr w:type="spellStart"/>
-      <w:r>
-        <w:t>nls</w:t>
-      </w:r>
-      <w:proofErr w:type="spellEnd"/>
-      <w:r>
-        <w:t xml:space="preserve"> (</w:t>
-      </w:r>
-      <w:proofErr w:type="spellStart"/>
-      <w:r>
-        <w:t>Bl</w:t>
-      </w:r>
-      <w:proofErr w:type="spellEnd"/>
-      <w:r>
-        <w:t xml:space="preserve"> Spherical (</w:t>
-      </w:r>
-      <w:proofErr w:type="spellStart"/>
-      <w:r>
-        <w:t>Dl,a,b,s</w:t>
-      </w:r>
-      <w:proofErr w:type="spellEnd"/>
-      <w:r>
-        <w:t xml:space="preserve">) …” </w:t>
+        <w:t xml:space="preserve">Warning “nls (Bl Spherical (Dl,a,b,s) …” </w:t>
       </w:r>
       <w:r>
         <w:t>Caused when i</w:t>
@@ -8849,15 +8501,7 @@
         <w:spacing w:after="120"/>
       </w:pPr>
       <w:r>
-        <w:t xml:space="preserve">Zhang, X., L.A. Vincent, W.D. Hogg and A. </w:t>
-      </w:r>
-      <w:proofErr w:type="spellStart"/>
-      <w:r>
-        <w:t>Niitsoo</w:t>
-      </w:r>
-      <w:proofErr w:type="spellEnd"/>
-      <w:r>
-        <w:t xml:space="preserve">, 2000: Temperature and precipitation trends in Canada during the 20th Century. </w:t>
+        <w:t xml:space="preserve">Zhang, X., L.A. Vincent, W.D. Hogg and A. Niitsoo, 2000: Temperature and precipitation trends in Canada during the 20th Century. </w:t>
       </w:r>
       <w:r>
         <w:t>Atmos.-Ocean</w:t>
@@ -9006,7 +8650,7 @@
       <w:r>
         <w:t xml:space="preserve">available at </w:t>
       </w:r>
-      <w:hyperlink r:id="rId26" w:history="1">
+      <w:hyperlink r:id="rId27" w:history="1">
         <w:r>
           <w:rPr>
             <w:rStyle w:val="Hyperlink"/>
@@ -9269,11 +8913,9 @@
             <w:tcW w:w="1396" w:type="dxa"/>
           </w:tcPr>
           <w:p>
-            <w:proofErr w:type="spellStart"/>
             <w:r>
               <w:t>PrA</w:t>
             </w:r>
-            <w:proofErr w:type="spellEnd"/>
           </w:p>
         </w:tc>
         <w:tc>
@@ -9323,11 +8965,9 @@
             <w:tcW w:w="1396" w:type="dxa"/>
           </w:tcPr>
           <w:p>
-            <w:proofErr w:type="spellStart"/>
             <w:r>
               <w:t>PrAn</w:t>
             </w:r>
-            <w:proofErr w:type="spellEnd"/>
           </w:p>
         </w:tc>
         <w:tc>
@@ -9373,11 +9013,9 @@
             <w:tcW w:w="1396" w:type="dxa"/>
           </w:tcPr>
           <w:p>
-            <w:proofErr w:type="spellStart"/>
             <w:r>
               <w:t>PrR</w:t>
             </w:r>
-            <w:proofErr w:type="spellEnd"/>
           </w:p>
         </w:tc>
         <w:tc>
@@ -9707,11 +9345,9 @@
             <w:tcW w:w="1396" w:type="dxa"/>
           </w:tcPr>
           <w:p>
-            <w:proofErr w:type="spellStart"/>
             <w:r>
               <w:t>TXx</w:t>
             </w:r>
-            <w:proofErr w:type="spellEnd"/>
             <w:r>
               <w:t>*</w:t>
             </w:r>
@@ -9760,11 +9396,9 @@
             <w:tcW w:w="1396" w:type="dxa"/>
           </w:tcPr>
           <w:p>
-            <w:proofErr w:type="spellStart"/>
             <w:r>
               <w:t>TNx</w:t>
             </w:r>
-            <w:proofErr w:type="spellEnd"/>
             <w:r>
               <w:t>*</w:t>
             </w:r>
@@ -9813,11 +9447,9 @@
             <w:tcW w:w="1396" w:type="dxa"/>
           </w:tcPr>
           <w:p>
-            <w:proofErr w:type="spellStart"/>
             <w:r>
               <w:t>TXn</w:t>
             </w:r>
-            <w:proofErr w:type="spellEnd"/>
             <w:r>
               <w:t>*</w:t>
             </w:r>
@@ -9866,11 +9498,9 @@
             <w:tcW w:w="1396" w:type="dxa"/>
           </w:tcPr>
           <w:p>
-            <w:proofErr w:type="spellStart"/>
             <w:r>
               <w:t>TNn</w:t>
             </w:r>
-            <w:proofErr w:type="spellEnd"/>
             <w:r>
               <w:t>*</w:t>
             </w:r>
@@ -9970,11 +9600,9 @@
             <w:tcW w:w="1396" w:type="dxa"/>
           </w:tcPr>
           <w:p>
-            <w:proofErr w:type="spellStart"/>
             <w:r>
               <w:t>TXx_date</w:t>
             </w:r>
-            <w:proofErr w:type="spellEnd"/>
           </w:p>
         </w:tc>
         <w:tc>
@@ -10020,11 +9648,9 @@
             <w:tcW w:w="1396" w:type="dxa"/>
           </w:tcPr>
           <w:p>
-            <w:proofErr w:type="spellStart"/>
             <w:r>
               <w:t>TNx_date</w:t>
             </w:r>
-            <w:proofErr w:type="spellEnd"/>
           </w:p>
         </w:tc>
         <w:tc>
@@ -10070,11 +9696,9 @@
             <w:tcW w:w="1396" w:type="dxa"/>
           </w:tcPr>
           <w:p>
-            <w:proofErr w:type="spellStart"/>
             <w:r>
               <w:t>TXn_date</w:t>
             </w:r>
-            <w:proofErr w:type="spellEnd"/>
           </w:p>
         </w:tc>
         <w:tc>
@@ -10120,11 +9744,9 @@
             <w:tcW w:w="1396" w:type="dxa"/>
           </w:tcPr>
           <w:p>
-            <w:proofErr w:type="spellStart"/>
             <w:r>
               <w:t>TNn_date</w:t>
             </w:r>
-            <w:proofErr w:type="spellEnd"/>
           </w:p>
         </w:tc>
         <w:tc>
@@ -10222,11 +9844,9 @@
             <w:tcW w:w="1396" w:type="dxa"/>
           </w:tcPr>
           <w:p>
-            <w:proofErr w:type="spellStart"/>
             <w:r>
               <w:t>CountsRec</w:t>
             </w:r>
-            <w:proofErr w:type="spellEnd"/>
           </w:p>
         </w:tc>
         <w:tc>
@@ -10328,7 +9948,6 @@
         </w:rPr>
         <w:t xml:space="preserve">Let </w:t>
       </w:r>
-      <w:proofErr w:type="spellStart"/>
       <w:r>
         <w:rPr>
           <w:rFonts w:cs="Times New Roman"/>
@@ -10344,7 +9963,6 @@
         </w:rPr>
         <w:t>ij</w:t>
       </w:r>
-      <w:proofErr w:type="spellEnd"/>
       <w:r>
         <w:rPr>
           <w:rFonts w:cs="Times New Roman"/>
@@ -10358,7 +9976,6 @@
         </w:rPr>
         <w:t xml:space="preserve">and </w:t>
       </w:r>
-      <w:proofErr w:type="spellStart"/>
       <w:r>
         <w:rPr>
           <w:rFonts w:cs="Times New Roman"/>
@@ -10374,28 +9991,12 @@
         </w:rPr>
         <w:t>ij</w:t>
       </w:r>
-      <w:proofErr w:type="spellEnd"/>
       <w:r>
         <w:rPr>
           <w:rFonts w:cs="Times New Roman"/>
         </w:rPr>
-        <w:t xml:space="preserve"> be the daily maximum and minimum temperature for day </w:t>
-      </w:r>
-      <w:proofErr w:type="spellStart"/>
-      <w:r>
-        <w:rPr>
-          <w:rFonts w:cs="Times New Roman"/>
-        </w:rPr>
-        <w:t>i</w:t>
-      </w:r>
-      <w:proofErr w:type="spellEnd"/>
-      <w:r>
-        <w:rPr>
-          <w:rFonts w:cs="Times New Roman"/>
-        </w:rPr>
-        <w:t xml:space="preserve"> and period j, </w:t>
-      </w:r>
-      <w:proofErr w:type="spellStart"/>
+        <w:t xml:space="preserve"> be the daily maximum and minimum temperature for day i and period j, </w:t>
+      </w:r>
       <w:r>
         <w:rPr>
           <w:rFonts w:cs="Times New Roman"/>
@@ -10411,14 +10012,12 @@
         </w:rPr>
         <w:t>ij</w:t>
       </w:r>
-      <w:proofErr w:type="spellEnd"/>
       <w:r>
         <w:rPr>
           <w:rFonts w:cs="Times New Roman"/>
         </w:rPr>
         <w:t xml:space="preserve"> is the mean of </w:t>
       </w:r>
-      <w:proofErr w:type="spellStart"/>
       <w:r>
         <w:rPr>
           <w:rFonts w:cs="Times New Roman"/>
@@ -10434,14 +10033,12 @@
         </w:rPr>
         <w:t>ij</w:t>
       </w:r>
-      <w:proofErr w:type="spellEnd"/>
       <w:r>
         <w:rPr>
           <w:rFonts w:cs="Times New Roman"/>
         </w:rPr>
         <w:t xml:space="preserve"> and </w:t>
       </w:r>
-      <w:proofErr w:type="spellStart"/>
       <w:r>
         <w:rPr>
           <w:rFonts w:cs="Times New Roman"/>
@@ -10457,14 +10054,12 @@
         </w:rPr>
         <w:t>ij</w:t>
       </w:r>
-      <w:proofErr w:type="spellEnd"/>
       <w:r>
         <w:rPr>
           <w:rFonts w:cs="Times New Roman"/>
         </w:rPr>
         <w:t xml:space="preserve"> when both values are available. </w:t>
       </w:r>
-      <w:proofErr w:type="spellStart"/>
       <w:r>
         <w:rPr>
           <w:rFonts w:cs="Times New Roman"/>
@@ -10480,26 +10075,11 @@
         </w:rPr>
         <w:t>ij</w:t>
       </w:r>
-      <w:proofErr w:type="spellEnd"/>
       <w:r>
         <w:rPr>
           <w:rFonts w:cs="Times New Roman"/>
         </w:rPr>
-        <w:t xml:space="preserve"> is the daily precipitation amount on day </w:t>
-      </w:r>
-      <w:proofErr w:type="spellStart"/>
-      <w:r>
-        <w:rPr>
-          <w:rFonts w:cs="Times New Roman"/>
-        </w:rPr>
-        <w:t>i</w:t>
-      </w:r>
-      <w:proofErr w:type="spellEnd"/>
-      <w:r>
-        <w:rPr>
-          <w:rFonts w:cs="Times New Roman"/>
-        </w:rPr>
-        <w:t xml:space="preserve"> and period j. The temperature is given in </w:t>
+        <w:t xml:space="preserve"> is the daily precipitation amount on day i and period j. The temperature is given in </w:t>
       </w:r>
       <w:r>
         <w:rPr>
@@ -10703,7 +10283,6 @@
         </w:rPr>
         <w:t xml:space="preserve">Let </w:t>
       </w:r>
-      <w:proofErr w:type="spellStart"/>
       <w:r>
         <w:rPr>
           <w:i/>
@@ -10719,26 +10298,11 @@
         </w:rPr>
         <w:t>ikj</w:t>
       </w:r>
-      <w:proofErr w:type="spellEnd"/>
-      <w:r>
-        <w:rPr>
-          <w:lang w:val="en-CA"/>
-        </w:rPr>
-        <w:t xml:space="preserve"> be the daily mean temperature for day </w:t>
-      </w:r>
-      <w:proofErr w:type="spellStart"/>
-      <w:r>
-        <w:rPr>
-          <w:lang w:val="en-CA"/>
-        </w:rPr>
-        <w:t>i</w:t>
-      </w:r>
-      <w:proofErr w:type="spellEnd"/>
-      <w:r>
-        <w:rPr>
-          <w:lang w:val="en-CA"/>
-        </w:rPr>
-        <w:t>, month k, period j. The monthly mean temperature is:</w:t>
+      <w:r>
+        <w:rPr>
+          <w:lang w:val="en-CA"/>
+        </w:rPr>
+        <w:t xml:space="preserve"> be the daily mean temperature for day i, month k, period j. The monthly mean temperature is:</w:t>
       </w:r>
     </w:p>
     <w:p>
@@ -10967,7 +10531,6 @@
         </w:rPr>
         <w:t xml:space="preserve">Let </w:t>
       </w:r>
-      <w:proofErr w:type="spellStart"/>
       <w:r>
         <w:rPr>
           <w:i/>
@@ -10990,14 +10553,12 @@
         </w:rPr>
         <w:t>kj</w:t>
       </w:r>
-      <w:proofErr w:type="spellEnd"/>
       <w:r>
         <w:rPr>
           <w:lang w:val="en-CA"/>
         </w:rPr>
         <w:t xml:space="preserve"> be the monthly mean temperature for month k, period j and let </w:t>
       </w:r>
-      <w:proofErr w:type="spellStart"/>
       <w:r>
         <w:rPr>
           <w:i/>
@@ -11013,7 +10574,6 @@
         </w:rPr>
         <w:t>k</w:t>
       </w:r>
-      <w:proofErr w:type="spellEnd"/>
       <w:r>
         <w:rPr>
           <w:lang w:val="en-CA"/>
@@ -11177,7 +10737,6 @@
         </w:rPr>
         <w:t xml:space="preserve">Let </w:t>
       </w:r>
-      <w:proofErr w:type="spellStart"/>
       <w:r>
         <w:rPr>
           <w:i/>
@@ -11193,26 +10752,11 @@
         </w:rPr>
         <w:t>ikj</w:t>
       </w:r>
-      <w:proofErr w:type="spellEnd"/>
-      <w:r>
-        <w:rPr>
-          <w:lang w:val="en-CA"/>
-        </w:rPr>
-        <w:t xml:space="preserve"> be the daily precipitation for day </w:t>
-      </w:r>
-      <w:proofErr w:type="spellStart"/>
-      <w:r>
-        <w:rPr>
-          <w:lang w:val="en-CA"/>
-        </w:rPr>
-        <w:t>i</w:t>
-      </w:r>
-      <w:proofErr w:type="spellEnd"/>
-      <w:r>
-        <w:rPr>
-          <w:lang w:val="en-CA"/>
-        </w:rPr>
-        <w:t>, month k, period j. The monthly total precipitation is:</w:t>
+      <w:r>
+        <w:rPr>
+          <w:lang w:val="en-CA"/>
+        </w:rPr>
+        <w:t xml:space="preserve"> be the daily precipitation for day i, month k, period j. The monthly total precipitation is:</w:t>
       </w:r>
     </w:p>
     <w:p>
@@ -11369,7 +10913,6 @@
           <w:lang w:val="en-CA"/>
         </w:rPr>
       </w:pPr>
-      <w:proofErr w:type="spellStart"/>
       <w:r>
         <w:rPr>
           <w:b/>
@@ -11377,7 +10920,6 @@
         </w:rPr>
         <w:t>PrA</w:t>
       </w:r>
-      <w:proofErr w:type="spellEnd"/>
     </w:p>
     <w:p>
       <w:pPr>
@@ -11392,7 +10934,6 @@
         </w:rPr>
         <w:t xml:space="preserve">Let </w:t>
       </w:r>
-      <w:proofErr w:type="spellStart"/>
       <w:r>
         <w:rPr>
           <w:i/>
@@ -11408,14 +10949,12 @@
         </w:rPr>
         <w:t>kj</w:t>
       </w:r>
-      <w:proofErr w:type="spellEnd"/>
       <w:r>
         <w:rPr>
           <w:lang w:val="en-CA"/>
         </w:rPr>
         <w:t xml:space="preserve"> be the monthly total precipitation for month k, period j and let </w:t>
       </w:r>
-      <w:proofErr w:type="spellStart"/>
       <w:r>
         <w:rPr>
           <w:i/>
@@ -11431,7 +10970,6 @@
         </w:rPr>
         <w:t>k</w:t>
       </w:r>
-      <w:proofErr w:type="spellEnd"/>
       <w:r>
         <w:rPr>
           <w:lang w:val="en-CA"/>
@@ -11575,7 +11113,6 @@
           <w:lang w:val="en-CA"/>
         </w:rPr>
       </w:pPr>
-      <w:proofErr w:type="spellStart"/>
       <w:r>
         <w:rPr>
           <w:b/>
@@ -11583,7 +11120,6 @@
         </w:rPr>
         <w:t>PrAn</w:t>
       </w:r>
-      <w:proofErr w:type="spellEnd"/>
     </w:p>
     <w:p>
       <w:pPr>
@@ -11598,7 +11134,6 @@
         </w:rPr>
         <w:t xml:space="preserve">Let </w:t>
       </w:r>
-      <w:proofErr w:type="spellStart"/>
       <w:r>
         <w:rPr>
           <w:i/>
@@ -11614,14 +11149,12 @@
         </w:rPr>
         <w:t>kj</w:t>
       </w:r>
-      <w:proofErr w:type="spellEnd"/>
       <w:r>
         <w:rPr>
           <w:lang w:val="en-CA"/>
         </w:rPr>
         <w:t xml:space="preserve"> be the monthly total precipitation for month k, period j and let </w:t>
       </w:r>
-      <w:proofErr w:type="spellStart"/>
       <w:r>
         <w:rPr>
           <w:i/>
@@ -11637,7 +11170,6 @@
         </w:rPr>
         <w:t>k</w:t>
       </w:r>
-      <w:proofErr w:type="spellEnd"/>
       <w:r>
         <w:rPr>
           <w:lang w:val="en-CA"/>
@@ -11838,7 +11370,6 @@
           <w:lang w:val="en-CA"/>
         </w:rPr>
       </w:pPr>
-      <w:proofErr w:type="spellStart"/>
       <w:r>
         <w:rPr>
           <w:b/>
@@ -11846,7 +11377,6 @@
         </w:rPr>
         <w:t>PrR</w:t>
       </w:r>
-      <w:proofErr w:type="spellEnd"/>
     </w:p>
     <w:p>
       <w:pPr>
@@ -11861,7 +11391,6 @@
         </w:rPr>
         <w:t xml:space="preserve">Let </w:t>
       </w:r>
-      <w:proofErr w:type="spellStart"/>
       <w:r>
         <w:rPr>
           <w:i/>
@@ -11877,14 +11406,12 @@
         </w:rPr>
         <w:t>kj</w:t>
       </w:r>
-      <w:proofErr w:type="spellEnd"/>
       <w:r>
         <w:rPr>
           <w:lang w:val="en-CA"/>
         </w:rPr>
         <w:t xml:space="preserve"> be the monthly total precipitation for month k, period j and let </w:t>
       </w:r>
-      <w:proofErr w:type="spellStart"/>
       <w:r>
         <w:rPr>
           <w:i/>
@@ -11900,7 +11427,6 @@
         </w:rPr>
         <w:t>k</w:t>
       </w:r>
-      <w:proofErr w:type="spellEnd"/>
       <w:r>
         <w:rPr>
           <w:lang w:val="en-CA"/>
@@ -12104,7 +11630,6 @@
         </w:rPr>
         <w:t xml:space="preserve">Let </w:t>
       </w:r>
-      <w:proofErr w:type="spellStart"/>
       <w:r>
         <w:rPr>
           <w:i/>
@@ -12120,7 +11645,6 @@
         </w:rPr>
         <w:t>kj</w:t>
       </w:r>
-      <w:proofErr w:type="spellEnd"/>
       <w:r>
         <w:rPr>
           <w:lang w:val="en-CA"/>
@@ -13280,7 +12804,6 @@
         </w:rPr>
         <w:t xml:space="preserve">Let </w:t>
       </w:r>
-      <w:proofErr w:type="spellStart"/>
       <w:r>
         <w:rPr>
           <w:i/>
@@ -13296,26 +12819,11 @@
         </w:rPr>
         <w:t>ikj</w:t>
       </w:r>
-      <w:proofErr w:type="spellEnd"/>
-      <w:r>
-        <w:rPr>
-          <w:lang w:val="en-CA"/>
-        </w:rPr>
-        <w:t xml:space="preserve"> be the daily max temperature for day </w:t>
-      </w:r>
-      <w:proofErr w:type="spellStart"/>
-      <w:r>
-        <w:rPr>
-          <w:lang w:val="en-CA"/>
-        </w:rPr>
-        <w:t>i</w:t>
-      </w:r>
-      <w:proofErr w:type="spellEnd"/>
-      <w:r>
-        <w:rPr>
-          <w:lang w:val="en-CA"/>
-        </w:rPr>
-        <w:t xml:space="preserve">, month k, period j and </w:t>
+      <w:r>
+        <w:rPr>
+          <w:lang w:val="en-CA"/>
+        </w:rPr>
+        <w:t xml:space="preserve"> be the daily max temperature for day i, month k, period j and </w:t>
       </w:r>
       <w:r>
         <w:rPr>
@@ -13356,21 +12864,7 @@
         <w:rPr>
           <w:lang w:val="en-CA"/>
         </w:rPr>
-        <w:t xml:space="preserve"> percentile of maximum temperature for day </w:t>
-      </w:r>
-      <w:proofErr w:type="spellStart"/>
-      <w:r>
-        <w:rPr>
-          <w:lang w:val="en-CA"/>
-        </w:rPr>
-        <w:t>i</w:t>
-      </w:r>
-      <w:proofErr w:type="spellEnd"/>
-      <w:r>
-        <w:rPr>
-          <w:lang w:val="en-CA"/>
-        </w:rPr>
-        <w:t>, month k. Then the warm days is:</w:t>
+        <w:t xml:space="preserve"> percentile of maximum temperature for day i, month k. Then the warm days is:</w:t>
       </w:r>
     </w:p>
     <w:p>
@@ -13598,7 +13092,6 @@
         </w:rPr>
         <w:t xml:space="preserve">Let </w:t>
       </w:r>
-      <w:proofErr w:type="spellStart"/>
       <w:r>
         <w:rPr>
           <w:i/>
@@ -13614,26 +13107,11 @@
         </w:rPr>
         <w:t>ikj</w:t>
       </w:r>
-      <w:proofErr w:type="spellEnd"/>
-      <w:r>
-        <w:rPr>
-          <w:lang w:val="en-CA"/>
-        </w:rPr>
-        <w:t xml:space="preserve"> be the daily minimum temperature for day </w:t>
-      </w:r>
-      <w:proofErr w:type="spellStart"/>
-      <w:r>
-        <w:rPr>
-          <w:lang w:val="en-CA"/>
-        </w:rPr>
-        <w:t>i</w:t>
-      </w:r>
-      <w:proofErr w:type="spellEnd"/>
-      <w:r>
-        <w:rPr>
-          <w:lang w:val="en-CA"/>
-        </w:rPr>
-        <w:t xml:space="preserve">, month k, period j and </w:t>
+      <w:r>
+        <w:rPr>
+          <w:lang w:val="en-CA"/>
+        </w:rPr>
+        <w:t xml:space="preserve"> be the daily minimum temperature for day i, month k, period j and </w:t>
       </w:r>
       <w:r>
         <w:rPr>
@@ -13674,21 +13152,7 @@
         <w:rPr>
           <w:lang w:val="en-CA"/>
         </w:rPr>
-        <w:t xml:space="preserve"> percentile of minimum temperature for day </w:t>
-      </w:r>
-      <w:proofErr w:type="spellStart"/>
-      <w:r>
-        <w:rPr>
-          <w:lang w:val="en-CA"/>
-        </w:rPr>
-        <w:t>i</w:t>
-      </w:r>
-      <w:proofErr w:type="spellEnd"/>
-      <w:r>
-        <w:rPr>
-          <w:lang w:val="en-CA"/>
-        </w:rPr>
-        <w:t>, month k. Then the warm nights is:</w:t>
+        <w:t xml:space="preserve"> percentile of minimum temperature for day i, month k. Then the warm nights is:</w:t>
       </w:r>
     </w:p>
     <w:p>
@@ -13915,7 +13379,6 @@
         </w:rPr>
         <w:t xml:space="preserve">Let </w:t>
       </w:r>
-      <w:proofErr w:type="spellStart"/>
       <w:r>
         <w:rPr>
           <w:i/>
@@ -13931,26 +13394,11 @@
         </w:rPr>
         <w:t>ikj</w:t>
       </w:r>
-      <w:proofErr w:type="spellEnd"/>
-      <w:r>
-        <w:rPr>
-          <w:lang w:val="en-CA"/>
-        </w:rPr>
-        <w:t xml:space="preserve"> be the daily max temperature for day </w:t>
-      </w:r>
-      <w:proofErr w:type="spellStart"/>
-      <w:r>
-        <w:rPr>
-          <w:lang w:val="en-CA"/>
-        </w:rPr>
-        <w:t>i</w:t>
-      </w:r>
-      <w:proofErr w:type="spellEnd"/>
-      <w:r>
-        <w:rPr>
-          <w:lang w:val="en-CA"/>
-        </w:rPr>
-        <w:t xml:space="preserve">, month k, period j and </w:t>
+      <w:r>
+        <w:rPr>
+          <w:lang w:val="en-CA"/>
+        </w:rPr>
+        <w:t xml:space="preserve"> be the daily max temperature for day i, month k, period j and </w:t>
       </w:r>
       <w:r>
         <w:rPr>
@@ -13991,21 +13439,7 @@
         <w:rPr>
           <w:lang w:val="en-CA"/>
         </w:rPr>
-        <w:t xml:space="preserve"> percentile of maximum temperature for day </w:t>
-      </w:r>
-      <w:proofErr w:type="spellStart"/>
-      <w:r>
-        <w:rPr>
-          <w:lang w:val="en-CA"/>
-        </w:rPr>
-        <w:t>i</w:t>
-      </w:r>
-      <w:proofErr w:type="spellEnd"/>
-      <w:r>
-        <w:rPr>
-          <w:lang w:val="en-CA"/>
-        </w:rPr>
-        <w:t>, month k. Then the cold days is:</w:t>
+        <w:t xml:space="preserve"> percentile of maximum temperature for day i, month k. Then the cold days is:</w:t>
       </w:r>
     </w:p>
     <w:p>
@@ -14232,7 +13666,6 @@
         </w:rPr>
         <w:t xml:space="preserve">Let </w:t>
       </w:r>
-      <w:proofErr w:type="spellStart"/>
       <w:r>
         <w:rPr>
           <w:i/>
@@ -14248,26 +13681,11 @@
         </w:rPr>
         <w:t>ikj</w:t>
       </w:r>
-      <w:proofErr w:type="spellEnd"/>
-      <w:r>
-        <w:rPr>
-          <w:lang w:val="en-CA"/>
-        </w:rPr>
-        <w:t xml:space="preserve"> be the daily minimum temperature for day </w:t>
-      </w:r>
-      <w:proofErr w:type="spellStart"/>
-      <w:r>
-        <w:rPr>
-          <w:lang w:val="en-CA"/>
-        </w:rPr>
-        <w:t>i</w:t>
-      </w:r>
-      <w:proofErr w:type="spellEnd"/>
-      <w:r>
-        <w:rPr>
-          <w:lang w:val="en-CA"/>
-        </w:rPr>
-        <w:t xml:space="preserve">, month k, period j and </w:t>
+      <w:r>
+        <w:rPr>
+          <w:lang w:val="en-CA"/>
+        </w:rPr>
+        <w:t xml:space="preserve"> be the daily minimum temperature for day i, month k, period j and </w:t>
       </w:r>
       <w:r>
         <w:rPr>
@@ -14308,21 +13726,7 @@
         <w:rPr>
           <w:lang w:val="en-CA"/>
         </w:rPr>
-        <w:t xml:space="preserve"> percentile of minimum temperature for day </w:t>
-      </w:r>
-      <w:proofErr w:type="spellStart"/>
-      <w:r>
-        <w:rPr>
-          <w:lang w:val="en-CA"/>
-        </w:rPr>
-        <w:t>i</w:t>
-      </w:r>
-      <w:proofErr w:type="spellEnd"/>
-      <w:r>
-        <w:rPr>
-          <w:lang w:val="en-CA"/>
-        </w:rPr>
-        <w:t>, month k. Then the warm nights is:</w:t>
+        <w:t xml:space="preserve"> percentile of minimum temperature for day i, month k. Then the warm nights is:</w:t>
       </w:r>
     </w:p>
     <w:p>
@@ -14524,7 +13928,6 @@
           <w:szCs w:val="24"/>
         </w:rPr>
       </w:pPr>
-      <w:proofErr w:type="spellStart"/>
       <w:r>
         <w:rPr>
           <w:rFonts w:eastAsiaTheme="minorEastAsia"/>
@@ -14534,7 +13937,6 @@
         </w:rPr>
         <w:t>TXx</w:t>
       </w:r>
-      <w:proofErr w:type="spellEnd"/>
     </w:p>
     <w:p>
       <w:pPr>
@@ -14551,7 +13953,6 @@
         </w:rPr>
         <w:t xml:space="preserve">Let </w:t>
       </w:r>
-      <w:proofErr w:type="spellStart"/>
       <w:r>
         <w:rPr>
           <w:i/>
@@ -14567,26 +13968,11 @@
         </w:rPr>
         <w:t>ikj</w:t>
       </w:r>
-      <w:proofErr w:type="spellEnd"/>
-      <w:r>
-        <w:rPr>
-          <w:lang w:val="en-CA"/>
-        </w:rPr>
-        <w:t xml:space="preserve"> be the daily max temperature for day </w:t>
-      </w:r>
-      <w:proofErr w:type="spellStart"/>
-      <w:r>
-        <w:rPr>
-          <w:lang w:val="en-CA"/>
-        </w:rPr>
-        <w:t>i</w:t>
-      </w:r>
-      <w:proofErr w:type="spellEnd"/>
-      <w:r>
-        <w:rPr>
-          <w:lang w:val="en-CA"/>
-        </w:rPr>
-        <w:t>, month k, period j. Then the extreme warm day is:</w:t>
+      <w:r>
+        <w:rPr>
+          <w:lang w:val="en-CA"/>
+        </w:rPr>
+        <w:t xml:space="preserve"> be the daily max temperature for day i, month k, period j. Then the extreme warm day is:</w:t>
       </w:r>
     </w:p>
     <w:p>
@@ -14720,7 +14106,6 @@
           <w:szCs w:val="24"/>
         </w:rPr>
       </w:pPr>
-      <w:proofErr w:type="spellStart"/>
       <w:r>
         <w:rPr>
           <w:rFonts w:eastAsiaTheme="minorEastAsia"/>
@@ -14730,7 +14115,6 @@
         </w:rPr>
         <w:t>TNx</w:t>
       </w:r>
-      <w:proofErr w:type="spellEnd"/>
     </w:p>
     <w:p>
       <w:pPr>
@@ -14747,7 +14131,6 @@
         </w:rPr>
         <w:t xml:space="preserve">Let </w:t>
       </w:r>
-      <w:proofErr w:type="spellStart"/>
       <w:r>
         <w:rPr>
           <w:i/>
@@ -14763,26 +14146,11 @@
         </w:rPr>
         <w:t>ikj</w:t>
       </w:r>
-      <w:proofErr w:type="spellEnd"/>
-      <w:r>
-        <w:rPr>
-          <w:lang w:val="en-CA"/>
-        </w:rPr>
-        <w:t xml:space="preserve"> be the daily minimum temperature for day </w:t>
-      </w:r>
-      <w:proofErr w:type="spellStart"/>
-      <w:r>
-        <w:rPr>
-          <w:lang w:val="en-CA"/>
-        </w:rPr>
-        <w:t>i</w:t>
-      </w:r>
-      <w:proofErr w:type="spellEnd"/>
-      <w:r>
-        <w:rPr>
-          <w:lang w:val="en-CA"/>
-        </w:rPr>
-        <w:t>, month k, period j. Then the extreme warm night is:</w:t>
+      <w:r>
+        <w:rPr>
+          <w:lang w:val="en-CA"/>
+        </w:rPr>
+        <w:t xml:space="preserve"> be the daily minimum temperature for day i, month k, period j. Then the extreme warm night is:</w:t>
       </w:r>
     </w:p>
     <w:p>
@@ -14898,7 +14266,6 @@
           <w:szCs w:val="24"/>
         </w:rPr>
       </w:pPr>
-      <w:proofErr w:type="spellStart"/>
       <w:r>
         <w:rPr>
           <w:rFonts w:eastAsiaTheme="minorEastAsia"/>
@@ -14908,7 +14275,6 @@
         </w:rPr>
         <w:t>TXn</w:t>
       </w:r>
-      <w:proofErr w:type="spellEnd"/>
     </w:p>
     <w:p>
       <w:pPr>
@@ -14925,7 +14291,6 @@
         </w:rPr>
         <w:t xml:space="preserve">Let </w:t>
       </w:r>
-      <w:proofErr w:type="spellStart"/>
       <w:r>
         <w:rPr>
           <w:i/>
@@ -14941,26 +14306,11 @@
         </w:rPr>
         <w:t>ikj</w:t>
       </w:r>
-      <w:proofErr w:type="spellEnd"/>
-      <w:r>
-        <w:rPr>
-          <w:lang w:val="en-CA"/>
-        </w:rPr>
-        <w:t xml:space="preserve"> be the daily max temperature for day </w:t>
-      </w:r>
-      <w:proofErr w:type="spellStart"/>
-      <w:r>
-        <w:rPr>
-          <w:lang w:val="en-CA"/>
-        </w:rPr>
-        <w:t>i</w:t>
-      </w:r>
-      <w:proofErr w:type="spellEnd"/>
-      <w:r>
-        <w:rPr>
-          <w:lang w:val="en-CA"/>
-        </w:rPr>
-        <w:t>, month k, period j. Then the extreme cold day is:</w:t>
+      <w:r>
+        <w:rPr>
+          <w:lang w:val="en-CA"/>
+        </w:rPr>
+        <w:t xml:space="preserve"> be the daily max temperature for day i, month k, period j. Then the extreme cold day is:</w:t>
       </w:r>
     </w:p>
     <w:p>
@@ -15076,7 +14426,6 @@
           <w:szCs w:val="24"/>
         </w:rPr>
       </w:pPr>
-      <w:proofErr w:type="spellStart"/>
       <w:r>
         <w:rPr>
           <w:rFonts w:eastAsiaTheme="minorEastAsia"/>
@@ -15086,7 +14435,6 @@
         </w:rPr>
         <w:t>TNn</w:t>
       </w:r>
-      <w:proofErr w:type="spellEnd"/>
     </w:p>
     <w:p>
       <w:pPr>
@@ -15103,7 +14451,6 @@
         </w:rPr>
         <w:t xml:space="preserve">Let </w:t>
       </w:r>
-      <w:proofErr w:type="spellStart"/>
       <w:r>
         <w:rPr>
           <w:i/>
@@ -15119,26 +14466,11 @@
         </w:rPr>
         <w:t>ikj</w:t>
       </w:r>
-      <w:proofErr w:type="spellEnd"/>
-      <w:r>
-        <w:rPr>
-          <w:lang w:val="en-CA"/>
-        </w:rPr>
-        <w:t xml:space="preserve"> be the daily minimum temperature for day </w:t>
-      </w:r>
-      <w:proofErr w:type="spellStart"/>
-      <w:r>
-        <w:rPr>
-          <w:lang w:val="en-CA"/>
-        </w:rPr>
-        <w:t>i</w:t>
-      </w:r>
-      <w:proofErr w:type="spellEnd"/>
-      <w:r>
-        <w:rPr>
-          <w:lang w:val="en-CA"/>
-        </w:rPr>
-        <w:t>, month k, period j. Then the extreme warm night is:</w:t>
+      <w:r>
+        <w:rPr>
+          <w:lang w:val="en-CA"/>
+        </w:rPr>
+        <w:t xml:space="preserve"> be the daily minimum temperature for day i, month k, period j. Then the extreme warm night is:</w:t>
       </w:r>
     </w:p>
     <w:p>
@@ -15277,7 +14609,6 @@
         </w:rPr>
         <w:t xml:space="preserve">Let </w:t>
       </w:r>
-      <w:proofErr w:type="spellStart"/>
       <w:r>
         <w:rPr>
           <w:i/>
@@ -15293,26 +14624,11 @@
         </w:rPr>
         <w:t>ikj</w:t>
       </w:r>
-      <w:proofErr w:type="spellEnd"/>
-      <w:r>
-        <w:rPr>
-          <w:lang w:val="en-CA"/>
-        </w:rPr>
-        <w:t xml:space="preserve"> be the daily precipitation for day </w:t>
-      </w:r>
-      <w:proofErr w:type="spellStart"/>
-      <w:r>
-        <w:rPr>
-          <w:lang w:val="en-CA"/>
-        </w:rPr>
-        <w:t>i</w:t>
-      </w:r>
-      <w:proofErr w:type="spellEnd"/>
-      <w:r>
-        <w:rPr>
-          <w:lang w:val="en-CA"/>
-        </w:rPr>
-        <w:t>, month k, period j. Then the extreme precipitation is:</w:t>
+      <w:r>
+        <w:rPr>
+          <w:lang w:val="en-CA"/>
+        </w:rPr>
+        <w:t xml:space="preserve"> be the daily precipitation for day i, month k, period j. Then the extreme precipitation is:</w:t>
       </w:r>
     </w:p>
     <w:p>
@@ -15454,7 +14770,6 @@
           <w:szCs w:val="24"/>
         </w:rPr>
       </w:pPr>
-      <w:proofErr w:type="spellStart"/>
       <w:r>
         <w:rPr>
           <w:rFonts w:eastAsiaTheme="minorEastAsia"/>
@@ -15462,17 +14777,7 @@
           <w:sz w:val="24"/>
           <w:szCs w:val="24"/>
         </w:rPr>
-        <w:t>TXx</w:t>
-      </w:r>
-      <w:proofErr w:type="spellEnd"/>
-      <w:r>
-        <w:rPr>
-          <w:rFonts w:eastAsiaTheme="minorEastAsia"/>
-          <w:b/>
-          <w:sz w:val="24"/>
-          <w:szCs w:val="24"/>
-        </w:rPr>
-        <w:t xml:space="preserve"> date</w:t>
+        <w:t>TXx date</w:t>
       </w:r>
     </w:p>
     <w:p>
@@ -15490,7 +14795,6 @@
         </w:rPr>
         <w:t xml:space="preserve">Let </w:t>
       </w:r>
-      <w:proofErr w:type="spellStart"/>
       <w:r>
         <w:rPr>
           <w:i/>
@@ -15506,28 +14810,12 @@
         </w:rPr>
         <w:t>ikj</w:t>
       </w:r>
-      <w:proofErr w:type="spellEnd"/>
-      <w:r>
-        <w:rPr>
-          <w:lang w:val="en-CA"/>
-        </w:rPr>
-        <w:t xml:space="preserve"> be the daily max temperature for day </w:t>
-      </w:r>
-      <w:proofErr w:type="spellStart"/>
-      <w:r>
-        <w:rPr>
-          <w:lang w:val="en-CA"/>
-        </w:rPr>
-        <w:t>i</w:t>
-      </w:r>
-      <w:proofErr w:type="spellEnd"/>
-      <w:r>
-        <w:rPr>
-          <w:lang w:val="en-CA"/>
-        </w:rPr>
-        <w:t xml:space="preserve">, month k, period j and </w:t>
-      </w:r>
-      <w:proofErr w:type="spellStart"/>
+      <w:r>
+        <w:rPr>
+          <w:lang w:val="en-CA"/>
+        </w:rPr>
+        <w:t xml:space="preserve"> be the daily max temperature for day i, month k, period j and </w:t>
+      </w:r>
       <w:r>
         <w:rPr>
           <w:i/>
@@ -15543,7 +14831,6 @@
         </w:rPr>
         <w:t>kj</w:t>
       </w:r>
-      <w:proofErr w:type="spellEnd"/>
       <w:r>
         <w:rPr>
           <w:i/>
@@ -15725,7 +15012,6 @@
           <w:szCs w:val="24"/>
         </w:rPr>
       </w:pPr>
-      <w:proofErr w:type="spellStart"/>
       <w:r>
         <w:rPr>
           <w:rFonts w:eastAsiaTheme="minorEastAsia"/>
@@ -15733,17 +15019,7 @@
           <w:sz w:val="24"/>
           <w:szCs w:val="24"/>
         </w:rPr>
-        <w:t>TNx</w:t>
-      </w:r>
-      <w:proofErr w:type="spellEnd"/>
-      <w:r>
-        <w:rPr>
-          <w:rFonts w:eastAsiaTheme="minorEastAsia"/>
-          <w:b/>
-          <w:sz w:val="24"/>
-          <w:szCs w:val="24"/>
-        </w:rPr>
-        <w:t xml:space="preserve"> date</w:t>
+        <w:t>TNx date</w:t>
       </w:r>
     </w:p>
     <w:p>
@@ -15761,7 +15037,6 @@
         </w:rPr>
         <w:t xml:space="preserve">Let </w:t>
       </w:r>
-      <w:proofErr w:type="spellStart"/>
       <w:r>
         <w:rPr>
           <w:i/>
@@ -15777,28 +15052,12 @@
         </w:rPr>
         <w:t>ikj</w:t>
       </w:r>
-      <w:proofErr w:type="spellEnd"/>
-      <w:r>
-        <w:rPr>
-          <w:lang w:val="en-CA"/>
-        </w:rPr>
-        <w:t xml:space="preserve"> be the daily minimum temperature for day </w:t>
-      </w:r>
-      <w:proofErr w:type="spellStart"/>
-      <w:r>
-        <w:rPr>
-          <w:lang w:val="en-CA"/>
-        </w:rPr>
-        <w:t>i</w:t>
-      </w:r>
-      <w:proofErr w:type="spellEnd"/>
-      <w:r>
-        <w:rPr>
-          <w:lang w:val="en-CA"/>
-        </w:rPr>
-        <w:t xml:space="preserve">, month k, period j and </w:t>
-      </w:r>
-      <w:proofErr w:type="spellStart"/>
+      <w:r>
+        <w:rPr>
+          <w:lang w:val="en-CA"/>
+        </w:rPr>
+        <w:t xml:space="preserve"> be the daily minimum temperature for day i, month k, period j and </w:t>
+      </w:r>
       <w:r>
         <w:rPr>
           <w:i/>
@@ -15814,7 +15073,6 @@
         </w:rPr>
         <w:t>kj</w:t>
       </w:r>
-      <w:proofErr w:type="spellEnd"/>
       <w:r>
         <w:rPr>
           <w:i/>
@@ -15996,7 +15254,6 @@
           <w:szCs w:val="24"/>
         </w:rPr>
       </w:pPr>
-      <w:proofErr w:type="spellStart"/>
       <w:r>
         <w:rPr>
           <w:rFonts w:eastAsiaTheme="minorEastAsia"/>
@@ -16004,17 +15261,7 @@
           <w:sz w:val="24"/>
           <w:szCs w:val="24"/>
         </w:rPr>
-        <w:t>TXn</w:t>
-      </w:r>
-      <w:proofErr w:type="spellEnd"/>
-      <w:r>
-        <w:rPr>
-          <w:rFonts w:eastAsiaTheme="minorEastAsia"/>
-          <w:b/>
-          <w:sz w:val="24"/>
-          <w:szCs w:val="24"/>
-        </w:rPr>
-        <w:t xml:space="preserve"> date</w:t>
+        <w:t>TXn date</w:t>
       </w:r>
     </w:p>
     <w:p>
@@ -16032,7 +15279,6 @@
         </w:rPr>
         <w:t xml:space="preserve">Let </w:t>
       </w:r>
-      <w:proofErr w:type="spellStart"/>
       <w:r>
         <w:rPr>
           <w:i/>
@@ -16048,28 +15294,12 @@
         </w:rPr>
         <w:t>ikj</w:t>
       </w:r>
-      <w:proofErr w:type="spellEnd"/>
-      <w:r>
-        <w:rPr>
-          <w:lang w:val="en-CA"/>
-        </w:rPr>
-        <w:t xml:space="preserve"> be the daily max temperature for day </w:t>
-      </w:r>
-      <w:proofErr w:type="spellStart"/>
-      <w:r>
-        <w:rPr>
-          <w:lang w:val="en-CA"/>
-        </w:rPr>
-        <w:t>i</w:t>
-      </w:r>
-      <w:proofErr w:type="spellEnd"/>
-      <w:r>
-        <w:rPr>
-          <w:lang w:val="en-CA"/>
-        </w:rPr>
-        <w:t xml:space="preserve">, month k, period j and </w:t>
-      </w:r>
-      <w:proofErr w:type="spellStart"/>
+      <w:r>
+        <w:rPr>
+          <w:lang w:val="en-CA"/>
+        </w:rPr>
+        <w:t xml:space="preserve"> be the daily max temperature for day i, month k, period j and </w:t>
+      </w:r>
       <w:r>
         <w:rPr>
           <w:i/>
@@ -16085,7 +15315,6 @@
         </w:rPr>
         <w:t>kj</w:t>
       </w:r>
-      <w:proofErr w:type="spellEnd"/>
       <w:r>
         <w:rPr>
           <w:i/>
@@ -16267,7 +15496,6 @@
           <w:szCs w:val="24"/>
         </w:rPr>
       </w:pPr>
-      <w:proofErr w:type="spellStart"/>
       <w:r>
         <w:rPr>
           <w:rFonts w:eastAsiaTheme="minorEastAsia"/>
@@ -16275,17 +15503,7 @@
           <w:sz w:val="24"/>
           <w:szCs w:val="24"/>
         </w:rPr>
-        <w:t>TNn</w:t>
-      </w:r>
-      <w:proofErr w:type="spellEnd"/>
-      <w:r>
-        <w:rPr>
-          <w:rFonts w:eastAsiaTheme="minorEastAsia"/>
-          <w:b/>
-          <w:sz w:val="24"/>
-          <w:szCs w:val="24"/>
-        </w:rPr>
-        <w:t xml:space="preserve"> date</w:t>
+        <w:t>TNn date</w:t>
       </w:r>
     </w:p>
     <w:p>
@@ -16303,7 +15521,6 @@
         </w:rPr>
         <w:t xml:space="preserve">Let </w:t>
       </w:r>
-      <w:proofErr w:type="spellStart"/>
       <w:r>
         <w:rPr>
           <w:i/>
@@ -16319,28 +15536,12 @@
         </w:rPr>
         <w:t>ikj</w:t>
       </w:r>
-      <w:proofErr w:type="spellEnd"/>
-      <w:r>
-        <w:rPr>
-          <w:lang w:val="en-CA"/>
-        </w:rPr>
-        <w:t xml:space="preserve"> be the daily minimum temperature for day </w:t>
-      </w:r>
-      <w:proofErr w:type="spellStart"/>
-      <w:r>
-        <w:rPr>
-          <w:lang w:val="en-CA"/>
-        </w:rPr>
-        <w:t>i</w:t>
-      </w:r>
-      <w:proofErr w:type="spellEnd"/>
-      <w:r>
-        <w:rPr>
-          <w:lang w:val="en-CA"/>
-        </w:rPr>
-        <w:t xml:space="preserve">, month k, period j and </w:t>
-      </w:r>
-      <w:proofErr w:type="spellStart"/>
+      <w:r>
+        <w:rPr>
+          <w:lang w:val="en-CA"/>
+        </w:rPr>
+        <w:t xml:space="preserve"> be the daily minimum temperature for day i, month k, period j and </w:t>
+      </w:r>
       <w:r>
         <w:rPr>
           <w:i/>
@@ -16356,7 +15557,6 @@
         </w:rPr>
         <w:t>kj</w:t>
       </w:r>
-      <w:proofErr w:type="spellEnd"/>
       <w:r>
         <w:rPr>
           <w:i/>
@@ -16561,7 +15761,6 @@
         </w:rPr>
         <w:t xml:space="preserve">Let </w:t>
       </w:r>
-      <w:proofErr w:type="spellStart"/>
       <w:r>
         <w:rPr>
           <w:i/>
@@ -16577,26 +15776,11 @@
         </w:rPr>
         <w:t>ikj</w:t>
       </w:r>
-      <w:proofErr w:type="spellEnd"/>
-      <w:r>
-        <w:rPr>
-          <w:lang w:val="en-CA"/>
-        </w:rPr>
-        <w:t xml:space="preserve"> be the daily precipitation for day </w:t>
-      </w:r>
-      <w:proofErr w:type="spellStart"/>
-      <w:r>
-        <w:rPr>
-          <w:lang w:val="en-CA"/>
-        </w:rPr>
-        <w:t>i</w:t>
-      </w:r>
-      <w:proofErr w:type="spellEnd"/>
-      <w:r>
-        <w:rPr>
-          <w:lang w:val="en-CA"/>
-        </w:rPr>
-        <w:t xml:space="preserve">, month k, period j and </w:t>
+      <w:r>
+        <w:rPr>
+          <w:lang w:val="en-CA"/>
+        </w:rPr>
+        <w:t xml:space="preserve"> be the daily precipitation for day i, month k, period j and </w:t>
       </w:r>
       <w:r>
         <w:rPr>
@@ -18500,7 +17684,7 @@
       </w:pPr>
     </w:p>
     <w:sectPr>
-      <w:footerReference w:type="default" r:id="rId27"/>
+      <w:footerReference w:type="default" r:id="rId28"/>
       <w:pgSz w:w="12240" w:h="15840"/>
       <w:pgMar w:top="1440" w:right="1440" w:bottom="1440" w:left="1440" w:header="708" w:footer="708" w:gutter="0"/>
       <w:cols w:space="708"/>
@@ -22021,7 +21205,6 @@
   <w:style w:type="character" w:default="1" w:styleId="DefaultParagraphFont">
     <w:name w:val="Default Paragraph Font"/>
     <w:uiPriority w:val="1"/>
-    <w:semiHidden/>
     <w:unhideWhenUsed/>
   </w:style>
   <w:style w:type="table" w:default="1" w:styleId="TableNormal">
@@ -22943,7 +22126,7 @@
 </file>
 
 <file path=customXml/itemProps1.xml><?xml version="1.0" encoding="utf-8"?>
-<ds:datastoreItem xmlns:ds="http://schemas.openxmlformats.org/officeDocument/2006/customXml" ds:itemID="{32E18223-6D37-488A-9921-EE05A155F0BD}">
+<ds:datastoreItem xmlns:ds="http://schemas.openxmlformats.org/officeDocument/2006/customXml" ds:itemID="{2E854CC0-B246-45AA-8148-9A62E04F1884}">
   <ds:schemaRefs>
     <ds:schemaRef ds:uri="http://schemas.openxmlformats.org/officeDocument/2006/bibliography"/>
   </ds:schemaRefs>

</xml_diff>